<commit_message>
belepes, fajl letoltes,email küldés felhasznaloi feluletek hozzadva, doksiban kiegeszitve a jegybeiras
</commit_message>
<xml_diff>
--- a/docs/UseCaseStb.docx
+++ b/docs/UseCaseStb.docx
@@ -187,8 +187,6 @@
           <w:szCs w:val="22"/>
         </w:rPr>
       </w:pPr>
-      <w:bookmarkStart w:id="0" w:name="_GoBack"/>
-      <w:bookmarkEnd w:id="0"/>
     </w:p>
     <w:p>
       <w:pPr>
@@ -1280,25 +1278,7 @@
           <w:sz w:val="22"/>
           <w:szCs w:val="22"/>
         </w:rPr>
-        <w:t>A bejelentkezési adatok megadásával van lehető</w:t>
-      </w:r>
-      <w:r>
-        <w:rPr>
-          <w:rFonts w:ascii="Helvetica Neue" w:hAnsi="Helvetica Neue" w:cs="Helvetica Neue"/>
-          <w:color w:val="000000"/>
-          <w:sz w:val="22"/>
-          <w:szCs w:val="22"/>
-        </w:rPr>
-        <w:t>sége a felha</w:t>
-      </w:r>
-      <w:r>
-        <w:rPr>
-          <w:rFonts w:ascii="Helvetica Neue" w:hAnsi="Helvetica Neue" w:cs="Helvetica Neue"/>
-          <w:color w:val="000000"/>
-          <w:sz w:val="22"/>
-          <w:szCs w:val="22"/>
-        </w:rPr>
-        <w:t>sználóknak belépni a rendszerbe. Ha az adatokat hibásan adják meg akkor a rendszer újra kérni fogja tőlük ezeknek az adatoknak a megadását. Amennyiben az adatokat helyesen adják meg akkor a bejelentkezés sikeresen megtörténik.</w:t>
+        <w:t>A bejelentkezési adatok megadásával van lehetősége a felhasználóknak belépni a rendszerbe. Ha az adatokat hibásan adják meg akkor a rendszer újra kérni fogja tőlük ezeknek az adatoknak a megadását. Amennyiben az adatokat helyesen adják meg akkor a bejelentkezés sikeresen megtörténik.</w:t>
       </w:r>
     </w:p>
     <w:p>
@@ -1408,16 +1388,7 @@
           <w:sz w:val="22"/>
           <w:szCs w:val="22"/>
         </w:rPr>
-        <w:t>: felhasználónak két mező</w:t>
-      </w:r>
-      <w:r>
-        <w:rPr>
-          <w:rFonts w:ascii="Helvetica Neue" w:hAnsi="Helvetica Neue" w:cs="Helvetica Neue"/>
-          <w:color w:val="000000"/>
-          <w:sz w:val="22"/>
-          <w:szCs w:val="22"/>
-        </w:rPr>
-        <w:t xml:space="preserve">t kell kitöltenie mégpedig a </w:t>
+        <w:t xml:space="preserve">: felhasználónak két mezőt kell kitöltenie mégpedig a </w:t>
       </w:r>
       <w:proofErr w:type="spellStart"/>
       <w:r>
@@ -1427,16 +1398,7 @@
           <w:sz w:val="22"/>
           <w:szCs w:val="22"/>
         </w:rPr>
-        <w:t>N</w:t>
-      </w:r>
-      <w:r>
-        <w:rPr>
-          <w:rFonts w:ascii="Helvetica Neue" w:hAnsi="Helvetica Neue" w:cs="Helvetica Neue"/>
-          <w:color w:val="000000"/>
-          <w:sz w:val="22"/>
-          <w:szCs w:val="22"/>
-        </w:rPr>
-        <w:t>eptun</w:t>
+        <w:t>Neptun</w:t>
       </w:r>
       <w:proofErr w:type="spellEnd"/>
       <w:r>
@@ -1552,25 +1514,7 @@
           <w:sz w:val="22"/>
           <w:szCs w:val="22"/>
         </w:rPr>
-        <w:t>: Az email küldés menüpontra kattintva a felhasználónak lehetősége van egy megadott emailcímre levelet küldeni. Ehhez kötelezően meg kell adni a címzett email címét, ha szere</w:t>
-      </w:r>
-      <w:r>
-        <w:rPr>
-          <w:rFonts w:ascii="Helvetica Neue" w:hAnsi="Helvetica Neue" w:cs="Helvetica Neue"/>
-          <w:color w:val="000000"/>
-          <w:sz w:val="22"/>
-          <w:szCs w:val="22"/>
-        </w:rPr>
-        <w:t>t</w:t>
-      </w:r>
-      <w:r>
-        <w:rPr>
-          <w:rFonts w:ascii="Helvetica Neue" w:hAnsi="Helvetica Neue" w:cs="Helvetica Neue"/>
-          <w:color w:val="000000"/>
-          <w:sz w:val="22"/>
-          <w:szCs w:val="22"/>
-        </w:rPr>
-        <w:t>ne egyéb személyeket hozzáadni a levelezéshez az ő email címüket is, továbbá opcionálisan az email tárgyát és az email szövegét. A “</w:t>
+        <w:t>: Az email küldés menüpontra kattintva a felhasználónak lehetősége van egy megadott emailcímre levelet küldeni. Ehhez kötelezően meg kell adni a címzett email címét, ha szeretne egyéb személyeket hozzáadni a levelezéshez az ő email címüket is, továbbá opcionálisan az email tárgyát és az email szövegét. A “</w:t>
       </w:r>
       <w:r>
         <w:rPr>
@@ -1590,25 +1534,7 @@
           <w:sz w:val="22"/>
           <w:szCs w:val="22"/>
         </w:rPr>
-        <w:t>”</w:t>
-      </w:r>
-      <w:r>
-        <w:rPr>
-          <w:rFonts w:ascii="Helvetica Neue" w:hAnsi="Helvetica Neue" w:cs="Helvetica Neue"/>
-          <w:color w:val="000000"/>
-          <w:sz w:val="22"/>
-          <w:szCs w:val="22"/>
-        </w:rPr>
-        <w:t xml:space="preserve"> </w:t>
-      </w:r>
-      <w:r>
-        <w:rPr>
-          <w:rFonts w:ascii="Helvetica Neue" w:hAnsi="Helvetica Neue" w:cs="Helvetica Neue"/>
-          <w:color w:val="000000"/>
-          <w:sz w:val="22"/>
-          <w:szCs w:val="22"/>
-        </w:rPr>
-        <w:t>gombra kattintva lehetősége van elküldeni az emailt a “</w:t>
+        <w:t>” gombra kattintva lehetősége van elküldeni az emailt a “</w:t>
       </w:r>
       <w:r>
         <w:rPr>
@@ -1628,25 +1554,7 @@
           <w:sz w:val="22"/>
           <w:szCs w:val="22"/>
         </w:rPr>
-        <w:t>”</w:t>
-      </w:r>
-      <w:r>
-        <w:rPr>
-          <w:rFonts w:ascii="Helvetica Neue" w:hAnsi="Helvetica Neue" w:cs="Helvetica Neue"/>
-          <w:color w:val="000000"/>
-          <w:sz w:val="22"/>
-          <w:szCs w:val="22"/>
-        </w:rPr>
-        <w:t xml:space="preserve"> </w:t>
-      </w:r>
-      <w:r>
-        <w:rPr>
-          <w:rFonts w:ascii="Helvetica Neue" w:hAnsi="Helvetica Neue" w:cs="Helvetica Neue"/>
-          <w:color w:val="000000"/>
-          <w:sz w:val="22"/>
-          <w:szCs w:val="22"/>
-        </w:rPr>
-        <w:t>gombra kattintva egy felugró ablak jelenik meg a következő szöveggel: “</w:t>
+        <w:t>” gombra kattintva egy felugró ablak jelenik meg a következő szöveggel: “</w:t>
       </w:r>
       <w:r>
         <w:rPr>
@@ -2368,27 +2276,25 @@
           <w:sz w:val="22"/>
           <w:szCs w:val="22"/>
         </w:rPr>
-        <w:t xml:space="preserve">: Itt van lehetőségük a diákoknak és persze a mélyen tisztelt tanároknak letölteni a szükséges tananyagot. A tananyagok közt lehet szűrni névre </w:t>
-      </w:r>
-      <w:proofErr w:type="spellStart"/>
-      <w:r>
-        <w:rPr>
-          <w:rFonts w:ascii="Helvetica Neue" w:hAnsi="Helvetica Neue" w:cs="Helvetica Neue"/>
-          <w:color w:val="000000"/>
-          <w:sz w:val="22"/>
-          <w:szCs w:val="22"/>
-        </w:rPr>
-        <w:t>továbba</w:t>
-      </w:r>
-      <w:proofErr w:type="spellEnd"/>
-      <w:r>
-        <w:rPr>
-          <w:rFonts w:ascii="Helvetica Neue" w:hAnsi="Helvetica Neue" w:cs="Helvetica Neue"/>
-          <w:color w:val="000000"/>
-          <w:sz w:val="22"/>
-          <w:szCs w:val="22"/>
-        </w:rPr>
-        <w:t xml:space="preserve"> rendezni lehet őket feltöltési dátum alapján, név alapján csökkenő növekvő sorrendben. A letölteni kívánt tananyagnál a “</w:t>
+        <w:t>: Itt van lehetőségük a diákoknak és persze a mélyen tisztelt tanároknak letölteni a szükséges tananyagot. A tananyagok közt lehet szűrni névre továb</w:t>
+      </w:r>
+      <w:r>
+        <w:rPr>
+          <w:rFonts w:ascii="Helvetica Neue" w:hAnsi="Helvetica Neue" w:cs="Helvetica Neue"/>
+          <w:color w:val="000000"/>
+          <w:sz w:val="22"/>
+          <w:szCs w:val="22"/>
+        </w:rPr>
+        <w:t>br</w:t>
+      </w:r>
+      <w:r>
+        <w:rPr>
+          <w:rFonts w:ascii="Helvetica Neue" w:hAnsi="Helvetica Neue" w:cs="Helvetica Neue"/>
+          <w:color w:val="000000"/>
+          <w:sz w:val="22"/>
+          <w:szCs w:val="22"/>
+        </w:rPr>
+        <w:t>a rendezni lehet őket feltöltési dátum alapján, név alapján csökkenő növekvő sorrendben. A letölteni kívánt tananyagnál a “</w:t>
       </w:r>
       <w:r>
         <w:rPr>
@@ -2410,6 +2316,8 @@
         </w:rPr>
         <w:t xml:space="preserve"> gombra kattintva a letöltés automatikusan megindul.</w:t>
       </w:r>
+      <w:bookmarkStart w:id="0" w:name="_GoBack"/>
+      <w:bookmarkEnd w:id="0"/>
     </w:p>
     <w:p>
       <w:pPr>
@@ -2758,6 +2666,34 @@
           <w:szCs w:val="22"/>
         </w:rPr>
       </w:pPr>
+    </w:p>
+    <w:p>
+      <w:pPr>
+        <w:rPr>
+          <w:rFonts w:ascii="Times New Roman" w:eastAsia="Times New Roman" w:hAnsi="Times New Roman" w:cs="Times New Roman"/>
+          <w:sz w:val="22"/>
+          <w:szCs w:val="22"/>
+          <w:lang w:eastAsia="hu-HU"/>
+        </w:rPr>
+      </w:pPr>
+      <w:r>
+        <w:rPr>
+          <w:rFonts w:ascii="Helvetica Neue" w:hAnsi="Helvetica Neue" w:cs="Helvetica Neue"/>
+          <w:color w:val="118DFF"/>
+          <w:sz w:val="22"/>
+          <w:szCs w:val="22"/>
+        </w:rPr>
+        <w:t>Osztályzat beírása</w:t>
+      </w:r>
+      <w:r>
+        <w:rPr>
+          <w:rFonts w:ascii="Helvetica Neue" w:hAnsi="Helvetica Neue" w:cs="Helvetica Neue"/>
+          <w:color w:val="000000"/>
+          <w:sz w:val="22"/>
+          <w:szCs w:val="22"/>
+        </w:rPr>
+        <w:t>: Az osztályzat beírásánál hallgatónként lehetősége van az oktatónak az érdemjegyek beírására. Ez ehhez ötfokozatú skálán a megfelelő osztályzat kiválasztása / beírása szükséges a hallgatóhoz, majd a mentés gombra kattintva az oktató a rendszerben is rögzítheti ezeket.</w:t>
+      </w:r>
     </w:p>
     <w:p>
       <w:pPr>
@@ -2768,24 +2704,6 @@
           <w:lang w:val="en-US"/>
         </w:rPr>
       </w:pPr>
-      <w:r>
-        <w:rPr>
-          <w:rFonts w:ascii="Helvetica Neue" w:hAnsi="Helvetica Neue" w:cs="Helvetica Neue"/>
-          <w:color w:val="118DFF"/>
-          <w:sz w:val="22"/>
-          <w:szCs w:val="22"/>
-        </w:rPr>
-        <w:t>Osztályzat beírása</w:t>
-      </w:r>
-      <w:r>
-        <w:rPr>
-          <w:rFonts w:ascii="Helvetica Neue" w:hAnsi="Helvetica Neue" w:cs="Helvetica Neue"/>
-          <w:color w:val="000000"/>
-          <w:sz w:val="22"/>
-          <w:szCs w:val="22"/>
-        </w:rPr>
-        <w:t>:</w:t>
-      </w:r>
     </w:p>
     <w:sectPr>
       <w:pgSz w:w="11900" w:h="16840"/>

</xml_diff>

<commit_message>
hianyzo gombok potolva az email kuldes UIban
</commit_message>
<xml_diff>
--- a/docs/UseCaseStb.docx
+++ b/docs/UseCaseStb.docx
@@ -4,33 +4,49 @@
   <w:body>
     <w:p>
       <w:pPr>
-        <w:jc w:val="center"/>
-        <w:rPr>
+        <w:rPr>
+          <w:color w:val="4472C4" w:themeColor="accent1"/>
+        </w:rPr>
+      </w:pPr>
+      <w:r>
+        <w:rPr>
+          <w:color w:val="4472C4" w:themeColor="accent1"/>
           <w:lang w:val="en-US"/>
         </w:rPr>
-      </w:pPr>
-      <w:proofErr w:type="spellStart"/>
-      <w:r>
-        <w:rPr>
+        <w:t>U</w:t>
+      </w:r>
+      <w:r>
+        <w:rPr>
+          <w:color w:val="4472C4" w:themeColor="accent1"/>
           <w:lang w:val="en-US"/>
         </w:rPr>
-        <w:t>Uml</w:t>
-      </w:r>
-      <w:proofErr w:type="spellEnd"/>
-      <w:r>
-        <w:rPr>
+        <w:t>ML</w:t>
+      </w:r>
+      <w:r>
+        <w:rPr>
+          <w:color w:val="4472C4" w:themeColor="accent1"/>
           <w:lang w:val="en-US"/>
         </w:rPr>
         <w:t xml:space="preserve"> use case </w:t>
       </w:r>
-      <w:proofErr w:type="spellStart"/>
-      <w:r>
-        <w:rPr>
-          <w:lang w:val="en-US"/>
-        </w:rPr>
-        <w:t>diagrammok</w:t>
-      </w:r>
-      <w:proofErr w:type="spellEnd"/>
+      <w:r>
+        <w:rPr>
+          <w:color w:val="4472C4" w:themeColor="accent1"/>
+        </w:rPr>
+        <w:t>diagra</w:t>
+      </w:r>
+      <w:r>
+        <w:rPr>
+          <w:color w:val="4472C4" w:themeColor="accent1"/>
+        </w:rPr>
+        <w:t>m</w:t>
+      </w:r>
+      <w:r>
+        <w:rPr>
+          <w:color w:val="4472C4" w:themeColor="accent1"/>
+        </w:rPr>
+        <w:t>mok</w:t>
+      </w:r>
     </w:p>
     <w:p>
       <w:pPr>
@@ -228,27 +244,7 @@
           <w:sz w:val="22"/>
           <w:szCs w:val="22"/>
         </w:rPr>
-        <w:t xml:space="preserve"> csoport nem tud igénybe venni. Míg a diáknak lehetősége van tárgyat felvenni a tanár már erre nem képes és fordított esetben a vizsgaidő pont kiírása. Erre csak a tanár képes a diák csak jelentkezni tud a már tanár(ok) </w:t>
-      </w:r>
-      <w:proofErr w:type="spellStart"/>
-      <w:r>
-        <w:rPr>
-          <w:rFonts w:ascii="Helvetica Neue" w:hAnsi="Helvetica Neue" w:cs="Helvetica Neue"/>
-          <w:color w:val="000000"/>
-          <w:sz w:val="22"/>
-          <w:szCs w:val="22"/>
-        </w:rPr>
-        <w:t>általá</w:t>
-      </w:r>
-      <w:proofErr w:type="spellEnd"/>
-      <w:r>
-        <w:rPr>
-          <w:rFonts w:ascii="Helvetica Neue" w:hAnsi="Helvetica Neue" w:cs="Helvetica Neue"/>
-          <w:color w:val="000000"/>
-          <w:sz w:val="22"/>
-          <w:szCs w:val="22"/>
-        </w:rPr>
-        <w:t xml:space="preserve"> meghirdetett vizsgaidőpontokra.</w:t>
+        <w:t xml:space="preserve"> csoport nem tud igénybe venni. Míg a diáknak lehetősége van tárgyat felvenni a tanár már erre nem képes és fordított esetben a vizsgaidő pont kiírása. Erre csak a tanár képes a diák csak jelentkezni tud a már tanár(ok) által meghirdetett vizsgaidőpontokra.</w:t>
       </w:r>
     </w:p>
     <w:p>
@@ -2316,8 +2312,6 @@
         </w:rPr>
         <w:t xml:space="preserve"> gombra kattintva a letöltés automatikusan megindul.</w:t>
       </w:r>
-      <w:bookmarkStart w:id="0" w:name="_GoBack"/>
-      <w:bookmarkEnd w:id="0"/>
     </w:p>
     <w:p>
       <w:pPr>
@@ -2418,20 +2412,6 @@
           <w:szCs w:val="22"/>
         </w:rPr>
       </w:pPr>
-    </w:p>
-    <w:p>
-      <w:pPr>
-        <w:autoSpaceDE w:val="0"/>
-        <w:autoSpaceDN w:val="0"/>
-        <w:adjustRightInd w:val="0"/>
-        <w:jc w:val="both"/>
-        <w:rPr>
-          <w:rFonts w:ascii="Helvetica Neue" w:hAnsi="Helvetica Neue" w:cs="Helvetica Neue"/>
-          <w:color w:val="000000"/>
-          <w:sz w:val="22"/>
-          <w:szCs w:val="22"/>
-        </w:rPr>
-      </w:pPr>
       <w:r>
         <w:rPr>
           <w:rFonts w:ascii="Helvetica Neue" w:hAnsi="Helvetica Neue" w:cs="Helvetica Neue"/>
@@ -2439,6 +2419,7 @@
           <w:sz w:val="22"/>
           <w:szCs w:val="22"/>
         </w:rPr>
+        <w:lastRenderedPageBreak/>
         <w:t>Kurzus kezelése</w:t>
       </w:r>
       <w:r>
@@ -2670,10 +2651,10 @@
     <w:p>
       <w:pPr>
         <w:rPr>
-          <w:rFonts w:ascii="Times New Roman" w:eastAsia="Times New Roman" w:hAnsi="Times New Roman" w:cs="Times New Roman"/>
-          <w:sz w:val="22"/>
-          <w:szCs w:val="22"/>
-          <w:lang w:eastAsia="hu-HU"/>
+          <w:rFonts w:ascii="Helvetica Neue" w:hAnsi="Helvetica Neue" w:cs="Helvetica Neue"/>
+          <w:color w:val="000000"/>
+          <w:sz w:val="22"/>
+          <w:szCs w:val="22"/>
         </w:rPr>
       </w:pPr>
       <w:r>
@@ -2693,6 +2674,108 @@
           <w:szCs w:val="22"/>
         </w:rPr>
         <w:t>: Az osztályzat beírásánál hallgatónként lehetősége van az oktatónak az érdemjegyek beírására. Ez ehhez ötfokozatú skálán a megfelelő osztályzat kiválasztása / beírása szükséges a hallgatóhoz, majd a mentés gombra kattintva az oktató a rendszerben is rögzítheti ezeket.</w:t>
+      </w:r>
+    </w:p>
+    <w:p>
+      <w:pPr>
+        <w:rPr>
+          <w:rFonts w:ascii="Helvetica Neue" w:hAnsi="Helvetica Neue" w:cs="Helvetica Neue"/>
+          <w:color w:val="000000"/>
+          <w:sz w:val="22"/>
+          <w:szCs w:val="22"/>
+        </w:rPr>
+      </w:pPr>
+    </w:p>
+    <w:p>
+      <w:pPr>
+        <w:rPr>
+          <w:rFonts w:ascii="Helvetica Neue" w:hAnsi="Helvetica Neue" w:cs="Helvetica Neue"/>
+          <w:color w:val="000000"/>
+          <w:sz w:val="22"/>
+          <w:szCs w:val="22"/>
+        </w:rPr>
+      </w:pPr>
+    </w:p>
+    <w:p>
+      <w:pPr>
+        <w:rPr>
+          <w:rFonts w:ascii="Helvetica Neue" w:hAnsi="Helvetica Neue" w:cs="Helvetica Neue"/>
+          <w:b/>
+          <w:color w:val="4472C4" w:themeColor="accent1"/>
+          <w:sz w:val="22"/>
+          <w:szCs w:val="22"/>
+        </w:rPr>
+      </w:pPr>
+      <w:r>
+        <w:rPr>
+          <w:noProof/>
+          <w:lang w:val="en-US"/>
+        </w:rPr>
+        <w:drawing>
+          <wp:anchor distT="0" distB="0" distL="114300" distR="114300" simplePos="0" relativeHeight="251660288" behindDoc="1" locked="0" layoutInCell="1" allowOverlap="1">
+            <wp:simplePos x="0" y="0"/>
+            <wp:positionH relativeFrom="column">
+              <wp:posOffset>1905</wp:posOffset>
+            </wp:positionH>
+            <wp:positionV relativeFrom="paragraph">
+              <wp:posOffset>164499</wp:posOffset>
+            </wp:positionV>
+            <wp:extent cx="5756910" cy="3260725"/>
+            <wp:effectExtent l="0" t="0" r="0" b="3175"/>
+            <wp:wrapNone/>
+            <wp:docPr id="4" name="Kép 4"/>
+            <wp:cNvGraphicFramePr>
+              <a:graphicFrameLocks xmlns:a="http://schemas.openxmlformats.org/drawingml/2006/main" noChangeAspect="1"/>
+            </wp:cNvGraphicFramePr>
+            <a:graphic xmlns:a="http://schemas.openxmlformats.org/drawingml/2006/main">
+              <a:graphicData uri="http://schemas.openxmlformats.org/drawingml/2006/picture">
+                <pic:pic xmlns:pic="http://schemas.openxmlformats.org/drawingml/2006/picture">
+                  <pic:nvPicPr>
+                    <pic:cNvPr id="4" name="loginScreen.png"/>
+                    <pic:cNvPicPr/>
+                  </pic:nvPicPr>
+                  <pic:blipFill>
+                    <a:blip r:embed="rId7">
+                      <a:extLst>
+                        <a:ext uri="{28A0092B-C50C-407E-A947-70E740481C1C}">
+                          <a14:useLocalDpi xmlns:a14="http://schemas.microsoft.com/office/drawing/2010/main" val="0"/>
+                        </a:ext>
+                      </a:extLst>
+                    </a:blip>
+                    <a:stretch>
+                      <a:fillRect/>
+                    </a:stretch>
+                  </pic:blipFill>
+                  <pic:spPr>
+                    <a:xfrm>
+                      <a:off x="0" y="0"/>
+                      <a:ext cx="5756910" cy="3260725"/>
+                    </a:xfrm>
+                    <a:prstGeom prst="rect">
+                      <a:avLst/>
+                    </a:prstGeom>
+                  </pic:spPr>
+                </pic:pic>
+              </a:graphicData>
+            </a:graphic>
+            <wp14:sizeRelH relativeFrom="page">
+              <wp14:pctWidth>0</wp14:pctWidth>
+            </wp14:sizeRelH>
+            <wp14:sizeRelV relativeFrom="page">
+              <wp14:pctHeight>0</wp14:pctHeight>
+            </wp14:sizeRelV>
+          </wp:anchor>
+        </w:drawing>
+      </w:r>
+      <w:r>
+        <w:rPr>
+          <w:rFonts w:ascii="Helvetica Neue" w:hAnsi="Helvetica Neue" w:cs="Helvetica Neue"/>
+          <w:b/>
+          <w:color w:val="4472C4" w:themeColor="accent1"/>
+          <w:sz w:val="22"/>
+          <w:szCs w:val="22"/>
+        </w:rPr>
+        <w:t xml:space="preserve">USER INTERFACE </w:t>
       </w:r>
     </w:p>
     <w:p>
@@ -2704,6 +2787,295 @@
           <w:lang w:val="en-US"/>
         </w:rPr>
       </w:pPr>
+    </w:p>
+    <w:p>
+      <w:pPr>
+        <w:tabs>
+          <w:tab w:val="left" w:pos="3052"/>
+        </w:tabs>
+        <w:rPr>
+          <w:lang w:val="en-US"/>
+        </w:rPr>
+      </w:pPr>
+    </w:p>
+    <w:p>
+      <w:pPr>
+        <w:rPr>
+          <w:lang w:val="en-US"/>
+        </w:rPr>
+      </w:pPr>
+    </w:p>
+    <w:p>
+      <w:pPr>
+        <w:rPr>
+          <w:lang w:val="en-US"/>
+        </w:rPr>
+      </w:pPr>
+    </w:p>
+    <w:p>
+      <w:pPr>
+        <w:rPr>
+          <w:lang w:val="en-US"/>
+        </w:rPr>
+      </w:pPr>
+    </w:p>
+    <w:p>
+      <w:pPr>
+        <w:rPr>
+          <w:lang w:val="en-US"/>
+        </w:rPr>
+      </w:pPr>
+    </w:p>
+    <w:p>
+      <w:pPr>
+        <w:rPr>
+          <w:lang w:val="en-US"/>
+        </w:rPr>
+      </w:pPr>
+    </w:p>
+    <w:p>
+      <w:pPr>
+        <w:rPr>
+          <w:lang w:val="en-US"/>
+        </w:rPr>
+      </w:pPr>
+    </w:p>
+    <w:p>
+      <w:pPr>
+        <w:rPr>
+          <w:lang w:val="en-US"/>
+        </w:rPr>
+      </w:pPr>
+    </w:p>
+    <w:p>
+      <w:pPr>
+        <w:rPr>
+          <w:lang w:val="en-US"/>
+        </w:rPr>
+      </w:pPr>
+    </w:p>
+    <w:p>
+      <w:pPr>
+        <w:rPr>
+          <w:lang w:val="en-US"/>
+        </w:rPr>
+      </w:pPr>
+    </w:p>
+    <w:p>
+      <w:pPr>
+        <w:rPr>
+          <w:lang w:val="en-US"/>
+        </w:rPr>
+      </w:pPr>
+    </w:p>
+    <w:p>
+      <w:pPr>
+        <w:rPr>
+          <w:lang w:val="en-US"/>
+        </w:rPr>
+      </w:pPr>
+    </w:p>
+    <w:p>
+      <w:pPr>
+        <w:rPr>
+          <w:lang w:val="en-US"/>
+        </w:rPr>
+      </w:pPr>
+    </w:p>
+    <w:p>
+      <w:pPr>
+        <w:rPr>
+          <w:lang w:val="en-US"/>
+        </w:rPr>
+      </w:pPr>
+    </w:p>
+    <w:p>
+      <w:pPr>
+        <w:rPr>
+          <w:lang w:val="en-US"/>
+        </w:rPr>
+      </w:pPr>
+    </w:p>
+    <w:p>
+      <w:pPr>
+        <w:rPr>
+          <w:lang w:val="en-US"/>
+        </w:rPr>
+      </w:pPr>
+    </w:p>
+    <w:p>
+      <w:pPr>
+        <w:jc w:val="center"/>
+      </w:pPr>
+      <w:r>
+        <w:t>2.1ábra Bejelentkezési felület</w:t>
+      </w:r>
+    </w:p>
+    <w:p>
+      <w:pPr>
+        <w:jc w:val="center"/>
+      </w:pPr>
+    </w:p>
+    <w:p>
+      <w:pPr>
+        <w:jc w:val="both"/>
+      </w:pPr>
+      <w:r>
+        <w:t xml:space="preserve">Ezen a felületen van lehetősége a felhasználóknak az adataik megadásával belépni a rendszerbe. Ehhez szükséges megadniuk a MET azonosítójukat és az általuk használt jelszót. A megfelelő helyre beírt adatok után a </w:t>
+      </w:r>
+      <w:r>
+        <w:rPr>
+          <w:i/>
+        </w:rPr>
+        <w:t xml:space="preserve">Bejelentkezés </w:t>
+      </w:r>
+      <w:r>
+        <w:t>gombra kattintva</w:t>
+      </w:r>
+      <w:r>
+        <w:t xml:space="preserve"> beléphetnek a fő oldalra, abban az esetben amennyiben az adataikat helyesen adták meg. Amennyiben az adatok helytelenül lettek kitöltve, a felhasználó egy hiba üzenetet kap, miszerint a megadott adatok hibásak. Ekkor újra próbálkozhat. Abban az esetben amennyiben háromszor rosszul adta meg egymás után az adatait a rendszer bizonyos ideig nem engedi újra próbálkozni. Az idő lejártával a felhasználónak lehetősége lesz ismételten megadni a bejelentkezéshez szükséges adatait.</w:t>
+      </w:r>
+    </w:p>
+    <w:p>
+      <w:pPr>
+        <w:jc w:val="both"/>
+      </w:pPr>
+    </w:p>
+    <w:p>
+      <w:pPr>
+        <w:jc w:val="both"/>
+      </w:pPr>
+    </w:p>
+    <w:p>
+      <w:pPr>
+        <w:jc w:val="both"/>
+        <w:rPr>
+          <w:noProof/>
+        </w:rPr>
+      </w:pPr>
+      <w:r>
+        <w:rPr>
+          <w:noProof/>
+        </w:rPr>
+        <w:lastRenderedPageBreak/>
+        <w:drawing>
+          <wp:inline distT="0" distB="0" distL="0" distR="0">
+            <wp:extent cx="5756732" cy="3955415"/>
+            <wp:effectExtent l="0" t="0" r="0" b="0"/>
+            <wp:docPr id="5" name="Kép 5"/>
+            <wp:cNvGraphicFramePr>
+              <a:graphicFrameLocks xmlns:a="http://schemas.openxmlformats.org/drawingml/2006/main" noChangeAspect="1"/>
+            </wp:cNvGraphicFramePr>
+            <a:graphic xmlns:a="http://schemas.openxmlformats.org/drawingml/2006/main">
+              <a:graphicData uri="http://schemas.openxmlformats.org/drawingml/2006/picture">
+                <pic:pic xmlns:pic="http://schemas.openxmlformats.org/drawingml/2006/picture">
+                  <pic:nvPicPr>
+                    <pic:cNvPr id="5" name="mailSending.png"/>
+                    <pic:cNvPicPr/>
+                  </pic:nvPicPr>
+                  <pic:blipFill>
+                    <a:blip r:embed="rId8">
+                      <a:extLst>
+                        <a:ext uri="{28A0092B-C50C-407E-A947-70E740481C1C}">
+                          <a14:useLocalDpi xmlns:a14="http://schemas.microsoft.com/office/drawing/2010/main" val="0"/>
+                        </a:ext>
+                      </a:extLst>
+                    </a:blip>
+                    <a:stretch>
+                      <a:fillRect/>
+                    </a:stretch>
+                  </pic:blipFill>
+                  <pic:spPr>
+                    <a:xfrm>
+                      <a:off x="0" y="0"/>
+                      <a:ext cx="5756732" cy="3955415"/>
+                    </a:xfrm>
+                    <a:prstGeom prst="rect">
+                      <a:avLst/>
+                    </a:prstGeom>
+                  </pic:spPr>
+                </pic:pic>
+              </a:graphicData>
+            </a:graphic>
+          </wp:inline>
+        </w:drawing>
+      </w:r>
+      <w:bookmarkStart w:id="0" w:name="_GoBack"/>
+      <w:bookmarkEnd w:id="0"/>
+    </w:p>
+    <w:p>
+      <w:pPr>
+        <w:tabs>
+          <w:tab w:val="left" w:pos="3979"/>
+        </w:tabs>
+      </w:pPr>
+      <w:r>
+        <w:tab/>
+        <w:t>2.2ábra Email küldés</w:t>
+      </w:r>
+    </w:p>
+    <w:p>
+      <w:pPr>
+        <w:tabs>
+          <w:tab w:val="left" w:pos="3979"/>
+        </w:tabs>
+      </w:pPr>
+    </w:p>
+    <w:p>
+      <w:pPr>
+        <w:tabs>
+          <w:tab w:val="left" w:pos="3979"/>
+        </w:tabs>
+        <w:jc w:val="both"/>
+      </w:pPr>
+      <w:r>
+        <w:t xml:space="preserve">Ebben a menüpontban a felhasználók emailt tudnak küldeni egy másik felhasználónak amennyibben az ehhez szükséges adatokat helyesen adták meg. Több opcionális mező van amiknek nem szükséges a kitöltése és egy olyan aminek szükséges ahhoz, hogy az emailt el tudja küldeni. </w:t>
+      </w:r>
+      <w:r>
+        <w:rPr>
+          <w:i/>
+        </w:rPr>
+        <w:t>Címzett</w:t>
+      </w:r>
+      <w:r>
+        <w:t xml:space="preserve"> mező kitöltése kötelező, ha ez nem történik meg a </w:t>
+      </w:r>
+      <w:r>
+        <w:rPr>
+          <w:i/>
+        </w:rPr>
+        <w:t>Küldés</w:t>
+      </w:r>
+      <w:r>
+        <w:t xml:space="preserve"> gomb lenyomása után egy hiba üzenet jelenik meg ami arra kéri a felhasználót, hogy adjon meg egy email címet. A </w:t>
+      </w:r>
+      <w:r>
+        <w:rPr>
+          <w:i/>
+        </w:rPr>
+        <w:t xml:space="preserve">CC </w:t>
+      </w:r>
+      <w:r>
+        <w:t xml:space="preserve">és a </w:t>
+      </w:r>
+      <w:r>
+        <w:rPr>
+          <w:i/>
+        </w:rPr>
+        <w:t>Tárgy</w:t>
+      </w:r>
+      <w:r>
+        <w:t xml:space="preserve"> mezők kitöltése nem kötelező. Amennyiben a tárgy üresen marad a küldés előtt egy figyelmeztetést kap a felhasználó, hogy biztos kívánja-e elküldeni az emailt tárgy nélkül. Az ablak közepén látható szövegmezőbe tetszőleges karakterszámú szöveg írható. A </w:t>
+      </w:r>
+      <w:r>
+        <w:rPr>
+          <w:i/>
+        </w:rPr>
+        <w:t>Mégse</w:t>
+      </w:r>
+      <w:r>
+        <w:t xml:space="preserve"> gombra kattintva elvetheti az emailt. Ekkor megerősítést kér a rendszer. </w:t>
+      </w:r>
     </w:p>
     <w:sectPr>
       <w:pgSz w:w="11900" w:h="16840"/>

</xml_diff>

<commit_message>
doksi bovitve UI elemekkel es a hozzajuk tarotozo leirasokkal
</commit_message>
<xml_diff>
--- a/docs/UseCaseStb.docx
+++ b/docs/UseCaseStb.docx
@@ -3000,82 +3000,511 @@
           </wp:inline>
         </w:drawing>
       </w:r>
+    </w:p>
+    <w:p>
+      <w:pPr>
+        <w:tabs>
+          <w:tab w:val="left" w:pos="3979"/>
+        </w:tabs>
+      </w:pPr>
+      <w:r>
+        <w:tab/>
+        <w:t>2.2ábra Email küldés</w:t>
+      </w:r>
+    </w:p>
+    <w:p>
+      <w:pPr>
+        <w:tabs>
+          <w:tab w:val="left" w:pos="3979"/>
+        </w:tabs>
+      </w:pPr>
+    </w:p>
+    <w:p>
+      <w:pPr>
+        <w:tabs>
+          <w:tab w:val="left" w:pos="3979"/>
+        </w:tabs>
+        <w:jc w:val="both"/>
+      </w:pPr>
+      <w:r>
+        <w:t xml:space="preserve">Ebben a menüpontban a felhasználók emailt tudnak küldeni egy másik felhasználónak amennyibben az ehhez szükséges adatokat helyesen adták meg. Több opcionális mező van amiknek nem szükséges a kitöltése és egy olyan aminek szükséges ahhoz, hogy az emailt el tudja küldeni. </w:t>
+      </w:r>
+      <w:r>
+        <w:rPr>
+          <w:i/>
+        </w:rPr>
+        <w:t>Címzett</w:t>
+      </w:r>
+      <w:r>
+        <w:t xml:space="preserve"> mező kitöltése kötelező, ha ez nem történik meg a </w:t>
+      </w:r>
+      <w:r>
+        <w:rPr>
+          <w:i/>
+        </w:rPr>
+        <w:t>Küldés</w:t>
+      </w:r>
+      <w:r>
+        <w:t xml:space="preserve"> gomb lenyomása után egy hiba üzenet jelenik meg ami arra kéri a felhasználót, hogy adjon meg egy email címet. A </w:t>
+      </w:r>
+      <w:r>
+        <w:rPr>
+          <w:i/>
+        </w:rPr>
+        <w:t xml:space="preserve">CC </w:t>
+      </w:r>
+      <w:r>
+        <w:t xml:space="preserve">és a </w:t>
+      </w:r>
+      <w:r>
+        <w:rPr>
+          <w:i/>
+        </w:rPr>
+        <w:t>Tárgy</w:t>
+      </w:r>
+      <w:r>
+        <w:t xml:space="preserve"> mezők kitöltése nem kötelező. Amennyiben a tárgy üresen marad a küldés előtt egy figyelmeztetést kap a felhasználó, hogy biztos kívánja-e elküldeni az emailt tárgy nélkül. Az ablak közepén látható szövegmezőbe tetszőleges karakterszámú szöveg írható. A </w:t>
+      </w:r>
+      <w:r>
+        <w:rPr>
+          <w:i/>
+        </w:rPr>
+        <w:t>Mégse</w:t>
+      </w:r>
+      <w:r>
+        <w:t xml:space="preserve"> gombra kattintva elvetheti az emailt. Ekkor megerősítést kér a rendszer.</w:t>
+      </w:r>
+      <w:r>
+        <w:t xml:space="preserve"> A </w:t>
+      </w:r>
+      <w:r>
+        <w:rPr>
+          <w:i/>
+        </w:rPr>
+        <w:t>CC</w:t>
+      </w:r>
+      <w:r>
+        <w:t xml:space="preserve"> mezőben több email cím megadására is lehetőség van ezeket vesszővel „ , ” kell elválasztani egymástól.</w:t>
+      </w:r>
+    </w:p>
+    <w:p>
+      <w:pPr>
+        <w:tabs>
+          <w:tab w:val="left" w:pos="3979"/>
+        </w:tabs>
+        <w:jc w:val="both"/>
+      </w:pPr>
+    </w:p>
+    <w:p>
+      <w:pPr>
+        <w:tabs>
+          <w:tab w:val="left" w:pos="3979"/>
+        </w:tabs>
+        <w:jc w:val="both"/>
+      </w:pPr>
+    </w:p>
+    <w:p>
+      <w:pPr>
+        <w:tabs>
+          <w:tab w:val="left" w:pos="3979"/>
+        </w:tabs>
+        <w:jc w:val="both"/>
+      </w:pPr>
+    </w:p>
+    <w:p>
+      <w:pPr>
+        <w:tabs>
+          <w:tab w:val="left" w:pos="3979"/>
+        </w:tabs>
+        <w:jc w:val="both"/>
+      </w:pPr>
+    </w:p>
+    <w:p>
+      <w:pPr>
+        <w:tabs>
+          <w:tab w:val="left" w:pos="3979"/>
+        </w:tabs>
+        <w:jc w:val="both"/>
+      </w:pPr>
+    </w:p>
+    <w:p>
+      <w:pPr>
+        <w:tabs>
+          <w:tab w:val="left" w:pos="3979"/>
+        </w:tabs>
+        <w:jc w:val="both"/>
+      </w:pPr>
+    </w:p>
+    <w:p>
+      <w:pPr>
+        <w:tabs>
+          <w:tab w:val="left" w:pos="3979"/>
+        </w:tabs>
+        <w:jc w:val="both"/>
+      </w:pPr>
+    </w:p>
+    <w:p>
+      <w:pPr>
+        <w:tabs>
+          <w:tab w:val="left" w:pos="3979"/>
+        </w:tabs>
+        <w:jc w:val="both"/>
+      </w:pPr>
+    </w:p>
+    <w:p>
+      <w:pPr>
+        <w:tabs>
+          <w:tab w:val="left" w:pos="3979"/>
+        </w:tabs>
+        <w:jc w:val="both"/>
+      </w:pPr>
+    </w:p>
+    <w:p>
+      <w:pPr>
+        <w:tabs>
+          <w:tab w:val="left" w:pos="3979"/>
+        </w:tabs>
+        <w:jc w:val="both"/>
+      </w:pPr>
+    </w:p>
+    <w:p>
+      <w:pPr>
+        <w:tabs>
+          <w:tab w:val="left" w:pos="3979"/>
+        </w:tabs>
+        <w:jc w:val="both"/>
+      </w:pPr>
+    </w:p>
+    <w:p>
+      <w:pPr>
+        <w:tabs>
+          <w:tab w:val="left" w:pos="3979"/>
+        </w:tabs>
+        <w:jc w:val="both"/>
+      </w:pPr>
+    </w:p>
+    <w:p>
+      <w:pPr>
+        <w:tabs>
+          <w:tab w:val="left" w:pos="3979"/>
+        </w:tabs>
+        <w:jc w:val="both"/>
+      </w:pPr>
+    </w:p>
+    <w:p>
+      <w:pPr>
+        <w:tabs>
+          <w:tab w:val="left" w:pos="3979"/>
+        </w:tabs>
+        <w:jc w:val="both"/>
+      </w:pPr>
+      <w:r>
+        <w:rPr>
+          <w:noProof/>
+        </w:rPr>
+        <w:lastRenderedPageBreak/>
+        <w:drawing>
+          <wp:inline distT="0" distB="0" distL="0" distR="0">
+            <wp:extent cx="5756910" cy="3971290"/>
+            <wp:effectExtent l="0" t="0" r="0" b="3810"/>
+            <wp:docPr id="6" name="Kép 6"/>
+            <wp:cNvGraphicFramePr>
+              <a:graphicFrameLocks xmlns:a="http://schemas.openxmlformats.org/drawingml/2006/main" noChangeAspect="1"/>
+            </wp:cNvGraphicFramePr>
+            <a:graphic xmlns:a="http://schemas.openxmlformats.org/drawingml/2006/main">
+              <a:graphicData uri="http://schemas.openxmlformats.org/drawingml/2006/picture">
+                <pic:pic xmlns:pic="http://schemas.openxmlformats.org/drawingml/2006/picture">
+                  <pic:nvPicPr>
+                    <pic:cNvPr id="6" name="downloadables.png"/>
+                    <pic:cNvPicPr/>
+                  </pic:nvPicPr>
+                  <pic:blipFill>
+                    <a:blip r:embed="rId9">
+                      <a:extLst>
+                        <a:ext uri="{28A0092B-C50C-407E-A947-70E740481C1C}">
+                          <a14:useLocalDpi xmlns:a14="http://schemas.microsoft.com/office/drawing/2010/main" val="0"/>
+                        </a:ext>
+                      </a:extLst>
+                    </a:blip>
+                    <a:stretch>
+                      <a:fillRect/>
+                    </a:stretch>
+                  </pic:blipFill>
+                  <pic:spPr>
+                    <a:xfrm>
+                      <a:off x="0" y="0"/>
+                      <a:ext cx="5756910" cy="3971290"/>
+                    </a:xfrm>
+                    <a:prstGeom prst="rect">
+                      <a:avLst/>
+                    </a:prstGeom>
+                  </pic:spPr>
+                </pic:pic>
+              </a:graphicData>
+            </a:graphic>
+          </wp:inline>
+        </w:drawing>
+      </w:r>
+    </w:p>
+    <w:p>
+      <w:pPr>
+        <w:tabs>
+          <w:tab w:val="left" w:pos="3979"/>
+        </w:tabs>
+        <w:jc w:val="center"/>
+      </w:pPr>
+      <w:r>
+        <w:t>2.3ábra Tananyag letöltése</w:t>
+      </w:r>
+    </w:p>
+    <w:p>
+      <w:pPr>
+        <w:tabs>
+          <w:tab w:val="left" w:pos="3979"/>
+        </w:tabs>
+        <w:jc w:val="center"/>
+      </w:pPr>
+    </w:p>
+    <w:p>
+      <w:pPr>
+        <w:tabs>
+          <w:tab w:val="left" w:pos="3979"/>
+        </w:tabs>
+        <w:jc w:val="both"/>
+      </w:pPr>
+    </w:p>
+    <w:p>
+      <w:pPr>
+        <w:tabs>
+          <w:tab w:val="left" w:pos="3979"/>
+        </w:tabs>
+        <w:jc w:val="both"/>
+      </w:pPr>
+      <w:r>
+        <w:t xml:space="preserve">Az oldalnak ezen menüpontja alatt a felhasználóknak lehetőségük van a tanárok által feltöltött tananyagokat letölteni. A tananyagok között megadható szűrési feltételek pl. név alapján való keresés. A fájlokat sorba lehet rendezni a nevük illetve a feltöltési dátumuk alapján mind növekvő mind csökkenő sorrendben.  Mindegyik fájlhoz a sorának végén tartozik egy </w:t>
+      </w:r>
+      <w:r>
+        <w:rPr>
+          <w:i/>
+        </w:rPr>
+        <w:t>letöltés</w:t>
+      </w:r>
+      <w:r>
+        <w:t xml:space="preserve"> gomb amire rákattintva megkezdődik a kiválasztott fájl letöltése. Amennyiben név alapján való keresés nem hoz eredményt azaz nem létezik a megadott nevű fájl az ablakban egy hiba üzenet jelenik meg azzal a szöveggel, hogy a „A keresett fájl nem található. Kérem próbálkozzon más név megadásával.”</w:t>
+      </w:r>
+    </w:p>
+    <w:p>
+      <w:pPr>
+        <w:tabs>
+          <w:tab w:val="left" w:pos="3979"/>
+        </w:tabs>
+        <w:jc w:val="both"/>
+      </w:pPr>
+    </w:p>
+    <w:p>
+      <w:pPr>
+        <w:tabs>
+          <w:tab w:val="left" w:pos="3979"/>
+        </w:tabs>
+        <w:jc w:val="both"/>
+      </w:pPr>
+    </w:p>
+    <w:p>
+      <w:pPr>
+        <w:tabs>
+          <w:tab w:val="left" w:pos="3979"/>
+        </w:tabs>
+        <w:jc w:val="both"/>
+      </w:pPr>
+    </w:p>
+    <w:p>
+      <w:pPr>
+        <w:tabs>
+          <w:tab w:val="left" w:pos="3979"/>
+        </w:tabs>
+        <w:jc w:val="both"/>
+      </w:pPr>
+    </w:p>
+    <w:p>
+      <w:pPr>
+        <w:tabs>
+          <w:tab w:val="left" w:pos="3979"/>
+        </w:tabs>
+        <w:jc w:val="both"/>
+      </w:pPr>
+    </w:p>
+    <w:p>
+      <w:pPr>
+        <w:tabs>
+          <w:tab w:val="left" w:pos="3979"/>
+        </w:tabs>
+        <w:jc w:val="both"/>
+      </w:pPr>
+    </w:p>
+    <w:p>
+      <w:pPr>
+        <w:tabs>
+          <w:tab w:val="left" w:pos="3979"/>
+        </w:tabs>
+        <w:jc w:val="both"/>
+      </w:pPr>
+    </w:p>
+    <w:p>
+      <w:pPr>
+        <w:tabs>
+          <w:tab w:val="left" w:pos="3979"/>
+        </w:tabs>
+        <w:jc w:val="both"/>
+      </w:pPr>
+    </w:p>
+    <w:p>
+      <w:pPr>
+        <w:tabs>
+          <w:tab w:val="left" w:pos="3979"/>
+        </w:tabs>
+        <w:jc w:val="both"/>
+      </w:pPr>
+    </w:p>
+    <w:p>
+      <w:pPr>
+        <w:tabs>
+          <w:tab w:val="left" w:pos="3979"/>
+        </w:tabs>
+        <w:jc w:val="both"/>
+      </w:pPr>
+    </w:p>
+    <w:p>
+      <w:pPr>
+        <w:tabs>
+          <w:tab w:val="left" w:pos="3979"/>
+        </w:tabs>
+        <w:jc w:val="both"/>
+      </w:pPr>
+    </w:p>
+    <w:p>
+      <w:pPr>
+        <w:tabs>
+          <w:tab w:val="left" w:pos="3979"/>
+        </w:tabs>
+        <w:jc w:val="both"/>
+      </w:pPr>
+    </w:p>
+    <w:p>
+      <w:pPr>
+        <w:tabs>
+          <w:tab w:val="left" w:pos="3979"/>
+        </w:tabs>
+        <w:jc w:val="both"/>
+      </w:pPr>
+    </w:p>
+    <w:p>
+      <w:pPr>
+        <w:tabs>
+          <w:tab w:val="left" w:pos="3979"/>
+        </w:tabs>
+        <w:jc w:val="both"/>
+      </w:pPr>
+    </w:p>
+    <w:p>
+      <w:pPr>
+        <w:tabs>
+          <w:tab w:val="left" w:pos="3979"/>
+        </w:tabs>
+        <w:jc w:val="both"/>
+      </w:pPr>
+    </w:p>
+    <w:p>
+      <w:pPr>
+        <w:tabs>
+          <w:tab w:val="left" w:pos="3979"/>
+        </w:tabs>
+        <w:jc w:val="both"/>
+        <w:rPr>
+          <w:noProof/>
+        </w:rPr>
+      </w:pPr>
+      <w:r>
+        <w:rPr>
+          <w:noProof/>
+        </w:rPr>
+        <w:lastRenderedPageBreak/>
+        <w:drawing>
+          <wp:inline distT="0" distB="0" distL="0" distR="0">
+            <wp:extent cx="5756910" cy="3955415"/>
+            <wp:effectExtent l="0" t="0" r="0" b="0"/>
+            <wp:docPr id="7" name="Kép 7"/>
+            <wp:cNvGraphicFramePr>
+              <a:graphicFrameLocks xmlns:a="http://schemas.openxmlformats.org/drawingml/2006/main" noChangeAspect="1"/>
+            </wp:cNvGraphicFramePr>
+            <a:graphic xmlns:a="http://schemas.openxmlformats.org/drawingml/2006/main">
+              <a:graphicData uri="http://schemas.openxmlformats.org/drawingml/2006/picture">
+                <pic:pic xmlns:pic="http://schemas.openxmlformats.org/drawingml/2006/picture">
+                  <pic:nvPicPr>
+                    <pic:cNvPr id="7" name="userFinder.png"/>
+                    <pic:cNvPicPr/>
+                  </pic:nvPicPr>
+                  <pic:blipFill>
+                    <a:blip r:embed="rId10">
+                      <a:extLst>
+                        <a:ext uri="{28A0092B-C50C-407E-A947-70E740481C1C}">
+                          <a14:useLocalDpi xmlns:a14="http://schemas.microsoft.com/office/drawing/2010/main" val="0"/>
+                        </a:ext>
+                      </a:extLst>
+                    </a:blip>
+                    <a:stretch>
+                      <a:fillRect/>
+                    </a:stretch>
+                  </pic:blipFill>
+                  <pic:spPr>
+                    <a:xfrm>
+                      <a:off x="0" y="0"/>
+                      <a:ext cx="5756910" cy="3955415"/>
+                    </a:xfrm>
+                    <a:prstGeom prst="rect">
+                      <a:avLst/>
+                    </a:prstGeom>
+                  </pic:spPr>
+                </pic:pic>
+              </a:graphicData>
+            </a:graphic>
+          </wp:inline>
+        </w:drawing>
+      </w:r>
+    </w:p>
+    <w:p>
+      <w:pPr>
+        <w:jc w:val="center"/>
+      </w:pPr>
+      <w:r>
+        <w:t>2.4ábra Hallgatók keresése</w:t>
+      </w:r>
+    </w:p>
+    <w:p>
+      <w:pPr>
+        <w:jc w:val="center"/>
+      </w:pPr>
+    </w:p>
+    <w:p>
+      <w:pPr>
+        <w:jc w:val="both"/>
+      </w:pPr>
+      <w:r>
+        <w:t xml:space="preserve">A tanároknak illetve a hallgatóknak is lehetőségük van hallgató társukra rákeresni a rendszerben. Ehhez meg kell adniuk a keresett hallgató nevét vagy a MET azonosítóját. Amennyiben ez nem történik meg és nyomás történik a </w:t>
+      </w:r>
+      <w:r>
+        <w:rPr>
+          <w:i/>
+        </w:rPr>
+        <w:t>Keresés</w:t>
+      </w:r>
+      <w:r>
+        <w:t xml:space="preserve"> gombra egy hiba üzenetet fog kapni a felhasználó amiben megkéri a rendszer, hogy pótolja a hiányzó adatokat. Ellenkező esetben a hallgató(k) listája megjelenik a képernyőn. A könnyebb olvasás érdekében minden második sor halványszürkével míg minden páratlan fehér háttérrel jelenik meg. A megjelenített felhasználókat sorba lehet rendezni a nevük, email címük illetve</w:t>
+      </w:r>
+      <w:r>
+        <w:t xml:space="preserve"> a MET azonosítójuk alapján. Akár csökkenő akár növekvő sorrendben.</w:t>
+      </w:r>
       <w:bookmarkStart w:id="0" w:name="_GoBack"/>
       <w:bookmarkEnd w:id="0"/>
-    </w:p>
-    <w:p>
-      <w:pPr>
-        <w:tabs>
-          <w:tab w:val="left" w:pos="3979"/>
-        </w:tabs>
-      </w:pPr>
-      <w:r>
-        <w:tab/>
-        <w:t>2.2ábra Email küldés</w:t>
-      </w:r>
-    </w:p>
-    <w:p>
-      <w:pPr>
-        <w:tabs>
-          <w:tab w:val="left" w:pos="3979"/>
-        </w:tabs>
-      </w:pPr>
-    </w:p>
-    <w:p>
-      <w:pPr>
-        <w:tabs>
-          <w:tab w:val="left" w:pos="3979"/>
-        </w:tabs>
-        <w:jc w:val="both"/>
-      </w:pPr>
-      <w:r>
-        <w:t xml:space="preserve">Ebben a menüpontban a felhasználók emailt tudnak küldeni egy másik felhasználónak amennyibben az ehhez szükséges adatokat helyesen adták meg. Több opcionális mező van amiknek nem szükséges a kitöltése és egy olyan aminek szükséges ahhoz, hogy az emailt el tudja küldeni. </w:t>
-      </w:r>
-      <w:r>
-        <w:rPr>
-          <w:i/>
-        </w:rPr>
-        <w:t>Címzett</w:t>
-      </w:r>
-      <w:r>
-        <w:t xml:space="preserve"> mező kitöltése kötelező, ha ez nem történik meg a </w:t>
-      </w:r>
-      <w:r>
-        <w:rPr>
-          <w:i/>
-        </w:rPr>
-        <w:t>Küldés</w:t>
-      </w:r>
-      <w:r>
-        <w:t xml:space="preserve"> gomb lenyomása után egy hiba üzenet jelenik meg ami arra kéri a felhasználót, hogy adjon meg egy email címet. A </w:t>
-      </w:r>
-      <w:r>
-        <w:rPr>
-          <w:i/>
-        </w:rPr>
-        <w:t xml:space="preserve">CC </w:t>
-      </w:r>
-      <w:r>
-        <w:t xml:space="preserve">és a </w:t>
-      </w:r>
-      <w:r>
-        <w:rPr>
-          <w:i/>
-        </w:rPr>
-        <w:t>Tárgy</w:t>
-      </w:r>
-      <w:r>
-        <w:t xml:space="preserve"> mezők kitöltése nem kötelező. Amennyiben a tárgy üresen marad a küldés előtt egy figyelmeztetést kap a felhasználó, hogy biztos kívánja-e elküldeni az emailt tárgy nélkül. Az ablak közepén látható szövegmezőbe tetszőleges karakterszámú szöveg írható. A </w:t>
-      </w:r>
-      <w:r>
-        <w:rPr>
-          <w:i/>
-        </w:rPr>
-        <w:t>Mégse</w:t>
-      </w:r>
-      <w:r>
-        <w:t xml:space="preserve"> gombra kattintva elvetheti az emailt. Ekkor megerősítést kér a rendszer. </w:t>
-      </w:r>
     </w:p>
     <w:sectPr>
       <w:pgSz w:w="11900" w:h="16840"/>

</xml_diff>

<commit_message>
userfinder kinezet modositva + a doksiban hozza tartozo dolgok atirva
</commit_message>
<xml_diff>
--- a/docs/UseCaseStb.docx
+++ b/docs/UseCaseStb.docx
@@ -2152,26 +2152,15 @@
         </w:rPr>
         <w:t xml:space="preserve">eresett felhasználó nevét vagy </w:t>
       </w:r>
-      <w:proofErr w:type="spellStart"/>
-      <w:r>
-        <w:rPr>
-          <w:rFonts w:ascii="Helvetica Neue" w:hAnsi="Helvetica Neue" w:cs="Helvetica Neue"/>
-          <w:color w:val="000000"/>
-          <w:sz w:val="22"/>
-          <w:szCs w:val="22"/>
-        </w:rPr>
-        <w:t>N</w:t>
-      </w:r>
-      <w:r>
-        <w:rPr>
-          <w:rFonts w:ascii="Helvetica Neue" w:hAnsi="Helvetica Neue" w:cs="Helvetica Neue"/>
-          <w:color w:val="000000"/>
-          <w:sz w:val="22"/>
-          <w:szCs w:val="22"/>
-        </w:rPr>
-        <w:t>eptun</w:t>
-      </w:r>
-      <w:proofErr w:type="spellEnd"/>
+      <w:r>
+        <w:rPr>
+          <w:rFonts w:ascii="Helvetica Neue" w:hAnsi="Helvetica Neue" w:cs="Helvetica Neue"/>
+          <w:color w:val="000000"/>
+          <w:sz w:val="22"/>
+          <w:szCs w:val="22"/>
+        </w:rPr>
+        <w:t>MET</w:t>
+      </w:r>
       <w:r>
         <w:rPr>
           <w:rFonts w:ascii="Helvetica Neue" w:hAnsi="Helvetica Neue" w:cs="Helvetica Neue"/>
@@ -2188,7 +2177,25 @@
           <w:sz w:val="22"/>
           <w:szCs w:val="22"/>
         </w:rPr>
-        <w:t xml:space="preserve">kódját. Amennyiben a keresés sikeres az oldalon megjelenik, több találat esetén megjelennek a </w:t>
+        <w:t>kódját</w:t>
+      </w:r>
+      <w:r>
+        <w:rPr>
+          <w:rFonts w:ascii="Helvetica Neue" w:hAnsi="Helvetica Neue" w:cs="Helvetica Neue"/>
+          <w:color w:val="000000"/>
+          <w:sz w:val="22"/>
+          <w:szCs w:val="22"/>
+        </w:rPr>
+        <w:t xml:space="preserve"> esetleg a keresett oszlopban a keresendő kifejezést (email cím megadása az email oszlopban)</w:t>
+      </w:r>
+      <w:r>
+        <w:rPr>
+          <w:rFonts w:ascii="Helvetica Neue" w:hAnsi="Helvetica Neue" w:cs="Helvetica Neue"/>
+          <w:color w:val="000000"/>
+          <w:sz w:val="22"/>
+          <w:szCs w:val="22"/>
+        </w:rPr>
+        <w:t xml:space="preserve">. Amennyiben a keresés sikeres az oldalon megjelenik, több találat esetén megjelennek a </w:t>
       </w:r>
       <w:r>
         <w:rPr>
@@ -2376,7 +2383,31 @@
           <w:sz w:val="22"/>
           <w:szCs w:val="22"/>
         </w:rPr>
-        <w:t>) és a vizsga helyszínét. Amennyiben ezeket az adatokat kitöltötte a “</w:t>
+        <w:t>) és a</w:t>
+      </w:r>
+    </w:p>
+    <w:p>
+      <w:pPr>
+        <w:autoSpaceDE w:val="0"/>
+        <w:autoSpaceDN w:val="0"/>
+        <w:adjustRightInd w:val="0"/>
+        <w:jc w:val="both"/>
+        <w:rPr>
+          <w:rFonts w:ascii="Helvetica Neue" w:hAnsi="Helvetica Neue" w:cs="Helvetica Neue"/>
+          <w:color w:val="000000"/>
+          <w:sz w:val="22"/>
+          <w:szCs w:val="22"/>
+        </w:rPr>
+      </w:pPr>
+      <w:r>
+        <w:rPr>
+          <w:rFonts w:ascii="Helvetica Neue" w:hAnsi="Helvetica Neue" w:cs="Helvetica Neue"/>
+          <w:color w:val="000000"/>
+          <w:sz w:val="22"/>
+          <w:szCs w:val="22"/>
+        </w:rPr>
+        <w:lastRenderedPageBreak/>
+        <w:t>vizsga helyszínét. Amennyiben ezeket az adatokat kitöltötte a “</w:t>
       </w:r>
       <w:r>
         <w:rPr>
@@ -2412,6 +2443,20 @@
           <w:szCs w:val="22"/>
         </w:rPr>
       </w:pPr>
+    </w:p>
+    <w:p>
+      <w:pPr>
+        <w:autoSpaceDE w:val="0"/>
+        <w:autoSpaceDN w:val="0"/>
+        <w:adjustRightInd w:val="0"/>
+        <w:jc w:val="both"/>
+        <w:rPr>
+          <w:rFonts w:ascii="Helvetica Neue" w:hAnsi="Helvetica Neue" w:cs="Helvetica Neue"/>
+          <w:color w:val="000000"/>
+          <w:sz w:val="22"/>
+          <w:szCs w:val="22"/>
+        </w:rPr>
+      </w:pPr>
       <w:r>
         <w:rPr>
           <w:rFonts w:ascii="Helvetica Neue" w:hAnsi="Helvetica Neue" w:cs="Helvetica Neue"/>
@@ -2419,7 +2464,6 @@
           <w:sz w:val="22"/>
           <w:szCs w:val="22"/>
         </w:rPr>
-        <w:lastRenderedPageBreak/>
         <w:t>Kurzus kezelése</w:t>
       </w:r>
       <w:r>
@@ -2429,8 +2473,28 @@
           <w:sz w:val="22"/>
           <w:szCs w:val="22"/>
         </w:rPr>
-        <w:t>: …?</w:t>
-      </w:r>
+        <w:t>:</w:t>
+      </w:r>
+      <w:r>
+        <w:rPr>
+          <w:rFonts w:ascii="Helvetica Neue" w:hAnsi="Helvetica Neue" w:cs="Helvetica Neue"/>
+          <w:color w:val="000000"/>
+          <w:sz w:val="22"/>
+          <w:szCs w:val="22"/>
+        </w:rPr>
+        <w:t xml:space="preserve"> tanárként lehetőségünk van új kurzusok létrehozására</w:t>
+      </w:r>
+      <w:r>
+        <w:rPr>
+          <w:rFonts w:ascii="Helvetica Neue" w:hAnsi="Helvetica Neue" w:cs="Helvetica Neue"/>
+          <w:color w:val="000000"/>
+          <w:sz w:val="22"/>
+          <w:szCs w:val="22"/>
+        </w:rPr>
+        <w:t xml:space="preserve"> és ezeknek a kezelésére.</w:t>
+      </w:r>
+      <w:bookmarkStart w:id="0" w:name="_GoBack"/>
+      <w:bookmarkEnd w:id="0"/>
     </w:p>
     <w:p>
       <w:pPr>
@@ -2933,7 +2997,11 @@
         <w:t>gombra kattintva</w:t>
       </w:r>
       <w:r>
-        <w:t xml:space="preserve"> beléphetnek a fő oldalra, abban az esetben amennyiben az adataikat helyesen adták meg. Amennyiben az adatok helytelenül lettek kitöltve, a felhasználó egy hiba üzenetet kap, miszerint a megadott adatok hibásak. Ekkor újra próbálkozhat. Abban az esetben amennyiben háromszor rosszul adta meg egymás után az adatait a rendszer bizonyos ideig nem engedi újra próbálkozni. Az idő lejártával a felhasználónak lehetősége lesz ismételten megadni a bejelentkezéshez szükséges adatait.</w:t>
+        <w:t xml:space="preserve"> beléphetnek a fő oldalra, abban az esetben amennyiben az adataikat helyesen adták meg. Amennyiben az adatok helytelenül lettek kitöltve, a felhasználó egy hiba üzenetet kap, miszerint a megadott adatok hibásak. Ekkor újra próbálkozhat. Abban az esetben amennyiben háromszor rosszul adta meg egymás után az adatait a rendszer bizonyos ideig nem engedi újra próbálkozni. Az idő </w:t>
+      </w:r>
+      <w:r>
+        <w:lastRenderedPageBreak/>
+        <w:t>lejártával a felhasználónak lehetősége lesz ismételten megadni a bejelentkezéshez szükséges adatait.</w:t>
       </w:r>
     </w:p>
     <w:p>
@@ -2957,7 +3025,6 @@
         <w:rPr>
           <w:noProof/>
         </w:rPr>
-        <w:lastRenderedPageBreak/>
         <w:drawing>
           <wp:inline distT="0" distB="0" distL="0" distR="0">
             <wp:extent cx="5756732" cy="3955415"/>
@@ -3202,7 +3269,6 @@
         <w:rPr>
           <w:noProof/>
         </w:rPr>
-        <w:lastRenderedPageBreak/>
         <w:drawing>
           <wp:inline distT="0" distB="0" distL="0" distR="0">
             <wp:extent cx="5756910" cy="3971290"/>
@@ -3427,10 +3493,9 @@
         <w:rPr>
           <w:noProof/>
         </w:rPr>
-        <w:lastRenderedPageBreak/>
         <w:drawing>
           <wp:inline distT="0" distB="0" distL="0" distR="0">
-            <wp:extent cx="5756910" cy="3955415"/>
+            <wp:extent cx="5756732" cy="3955415"/>
             <wp:effectExtent l="0" t="0" r="0" b="0"/>
             <wp:docPr id="7" name="Kép 7"/>
             <wp:cNvGraphicFramePr>
@@ -3458,7 +3523,7 @@
                   <pic:spPr>
                     <a:xfrm>
                       <a:off x="0" y="0"/>
-                      <a:ext cx="5756910" cy="3955415"/>
+                      <a:ext cx="5756732" cy="3955415"/>
                     </a:xfrm>
                     <a:prstGeom prst="rect">
                       <a:avLst/>
@@ -3489,7 +3554,24 @@
         <w:jc w:val="both"/>
       </w:pPr>
       <w:r>
-        <w:t xml:space="preserve">A tanároknak illetve a hallgatóknak is lehetőségük van hallgató társukra rákeresni a rendszerben. Ehhez meg kell adniuk a keresett hallgató nevét vagy a MET azonosítóját. Amennyiben ez nem történik meg és nyomás történik a </w:t>
+        <w:t xml:space="preserve">A tanároknak illetve a hallgatóknak is lehetőségük van hallgató társukra rákeresni a rendszerben. </w:t>
+      </w:r>
+      <w:r>
+        <w:t>Minden oszlopnak meg van a saját keresési lehetősége az oszlop fejrészében</w:t>
+      </w:r>
+      <w:r>
+        <w:t>.</w:t>
+      </w:r>
+    </w:p>
+    <w:p>
+      <w:pPr>
+        <w:jc w:val="both"/>
+      </w:pPr>
+      <w:r>
+        <w:t>Ehhez a keresési mezőbe be kell írni a keresendő kifejezést.</w:t>
+      </w:r>
+      <w:r>
+        <w:t xml:space="preserve"> Amennyiben ez nem történik meg és nyomás történik a </w:t>
       </w:r>
       <w:r>
         <w:rPr>
@@ -3498,13 +3580,17 @@
         <w:t>Keresés</w:t>
       </w:r>
       <w:r>
-        <w:t xml:space="preserve"> gombra egy hiba üzenetet fog kapni a felhasználó amiben megkéri a rendszer, hogy pótolja a hiányzó adatokat. Ellenkező esetben a hallgató(k) listája megjelenik a képernyőn. A könnyebb olvasás érdekében minden második sor halványszürkével míg minden páratlan fehér háttérrel jelenik meg. A megjelenített felhasználókat sorba lehet rendezni a nevük, email címük illetve</w:t>
+        <w:t xml:space="preserve"> </w:t>
+      </w:r>
+      <w:r>
+        <w:t xml:space="preserve">(tölcsér ikon a keresési mező mellett) </w:t>
+      </w:r>
+      <w:r>
+        <w:t>gombra egy hiba üzenetet fog kapni a felhasználó amiben megkéri a rendszer, hogy pótolja a hiányzó adatokat. Ellenkező esetben a hallgató(k) listája megjelenik a képernyőn. A könnyebb olvasás érdekében minden második sor halványszürkével míg minden páratlan fehér háttérrel jelenik meg. A megjelenített felhasználókat sorba lehet rendezni a nevük, email címük illetve</w:t>
       </w:r>
       <w:r>
         <w:t xml:space="preserve"> a MET azonosítójuk alapján. Akár csökkenő akár növekvő sorrendben.</w:t>
       </w:r>
-      <w:bookmarkStart w:id="0" w:name="_GoBack"/>
-      <w:bookmarkEnd w:id="0"/>
     </w:p>
     <w:sectPr>
       <w:pgSz w:w="11900" w:h="16840"/>

</xml_diff>

<commit_message>
dokumentacioban uj adatbazis tabla kep beillesztve
</commit_message>
<xml_diff>
--- a/docs/UseCaseStb.docx
+++ b/docs/UseCaseStb.docx
@@ -3687,32 +3687,13 @@
           <w:szCs w:val="30"/>
         </w:rPr>
       </w:pPr>
-      <w:r>
-        <w:rPr>
-          <w:b/>
-          <w:color w:val="4472C4" w:themeColor="accent1"/>
-          <w:sz w:val="30"/>
-          <w:szCs w:val="30"/>
-        </w:rPr>
-        <w:lastRenderedPageBreak/>
-        <w:t>Adatbázis terv</w:t>
-      </w:r>
-    </w:p>
-    <w:p>
-      <w:pPr>
-        <w:jc w:val="both"/>
-        <w:rPr>
-          <w:b/>
-          <w:color w:val="4472C4" w:themeColor="accent1"/>
-          <w:sz w:val="30"/>
-          <w:szCs w:val="30"/>
-        </w:rPr>
-      </w:pPr>
+      <w:bookmarkStart w:id="0" w:name="_GoBack"/>
       <w:r>
         <w:rPr>
           <w:noProof/>
           <w:color w:val="000000" w:themeColor="text1"/>
         </w:rPr>
+        <w:lastRenderedPageBreak/>
         <w:drawing>
           <wp:anchor distT="0" distB="0" distL="114300" distR="114300" simplePos="0" relativeHeight="251661312" behindDoc="1" locked="0" layoutInCell="1" allowOverlap="1">
             <wp:simplePos x="0" y="0"/>
@@ -3720,10 +3701,10 @@
               <wp:posOffset>-877310</wp:posOffset>
             </wp:positionH>
             <wp:positionV relativeFrom="paragraph">
-              <wp:posOffset>126968</wp:posOffset>
+              <wp:posOffset>299419</wp:posOffset>
             </wp:positionV>
-            <wp:extent cx="7543894" cy="4287187"/>
-            <wp:effectExtent l="0" t="0" r="0" b="5715"/>
+            <wp:extent cx="7551986" cy="4481674"/>
+            <wp:effectExtent l="0" t="0" r="5080" b="1905"/>
             <wp:wrapNone/>
             <wp:docPr id="8" name="Kép 8"/>
             <wp:cNvGraphicFramePr>
@@ -3751,7 +3732,7 @@
                   <pic:spPr>
                     <a:xfrm>
                       <a:off x="0" y="0"/>
-                      <a:ext cx="7552739" cy="4292213"/>
+                      <a:ext cx="7552793" cy="4482153"/>
                     </a:xfrm>
                     <a:prstGeom prst="rect">
                       <a:avLst/>
@@ -3769,6 +3750,27 @@
           </wp:anchor>
         </w:drawing>
       </w:r>
+      <w:bookmarkEnd w:id="0"/>
+      <w:r>
+        <w:rPr>
+          <w:b/>
+          <w:color w:val="4472C4" w:themeColor="accent1"/>
+          <w:sz w:val="30"/>
+          <w:szCs w:val="30"/>
+        </w:rPr>
+        <w:t>Adatbázis terv</w:t>
+      </w:r>
+    </w:p>
+    <w:p>
+      <w:pPr>
+        <w:jc w:val="both"/>
+        <w:rPr>
+          <w:b/>
+          <w:color w:val="4472C4" w:themeColor="accent1"/>
+          <w:sz w:val="30"/>
+          <w:szCs w:val="30"/>
+        </w:rPr>
+      </w:pPr>
     </w:p>
     <w:p>
       <w:pPr>
@@ -9969,8 +9971,6 @@
             <w:r>
               <w:t>100</w:t>
             </w:r>
-            <w:bookmarkStart w:id="0" w:name="_GoBack"/>
-            <w:bookmarkEnd w:id="0"/>
           </w:p>
         </w:tc>
         <w:tc>
@@ -9987,7 +9987,13 @@
         </w:tc>
       </w:tr>
     </w:tbl>
-    <w:p/>
+    <w:p>
+      <w:pPr>
+        <w:rPr>
+          <w:lang w:val="en-US"/>
+        </w:rPr>
+      </w:pPr>
+    </w:p>
     <w:sectPr>
       <w:pgSz w:w="11900" w:h="16840"/>
       <w:pgMar w:top="1417" w:right="1417" w:bottom="1417" w:left="1417" w:header="708" w:footer="708" w:gutter="0"/>

</xml_diff>

<commit_message>
dokumentacio javitva az uj adatbazisnak megfeleloen
</commit_message>
<xml_diff>
--- a/docs/UseCaseStb.docx
+++ b/docs/UseCaseStb.docx
@@ -3687,24 +3687,52 @@
           <w:szCs w:val="30"/>
         </w:rPr>
       </w:pPr>
+      <w:r>
+        <w:rPr>
+          <w:b/>
+          <w:color w:val="4472C4" w:themeColor="accent1"/>
+          <w:sz w:val="30"/>
+          <w:szCs w:val="30"/>
+        </w:rPr>
+        <w:lastRenderedPageBreak/>
+        <w:t>Adatbázis terv</w:t>
+      </w:r>
+    </w:p>
+    <w:p>
+      <w:pPr>
+        <w:jc w:val="both"/>
+        <w:rPr>
+          <w:b/>
+          <w:color w:val="4472C4" w:themeColor="accent1"/>
+          <w:sz w:val="30"/>
+          <w:szCs w:val="30"/>
+        </w:rPr>
+      </w:pPr>
+    </w:p>
+    <w:p>
+      <w:pPr>
+        <w:jc w:val="both"/>
+        <w:rPr>
+          <w:color w:val="000000" w:themeColor="text1"/>
+        </w:rPr>
+      </w:pPr>
       <w:bookmarkStart w:id="0" w:name="_GoBack"/>
       <w:r>
         <w:rPr>
           <w:noProof/>
           <w:color w:val="000000" w:themeColor="text1"/>
         </w:rPr>
-        <w:lastRenderedPageBreak/>
         <w:drawing>
           <wp:anchor distT="0" distB="0" distL="114300" distR="114300" simplePos="0" relativeHeight="251661312" behindDoc="1" locked="0" layoutInCell="1" allowOverlap="1">
             <wp:simplePos x="0" y="0"/>
             <wp:positionH relativeFrom="column">
-              <wp:posOffset>-877310</wp:posOffset>
+              <wp:posOffset>-874570</wp:posOffset>
             </wp:positionH>
             <wp:positionV relativeFrom="paragraph">
-              <wp:posOffset>299419</wp:posOffset>
+              <wp:posOffset>148875</wp:posOffset>
             </wp:positionV>
-            <wp:extent cx="7551986" cy="4481674"/>
-            <wp:effectExtent l="0" t="0" r="5080" b="1905"/>
+            <wp:extent cx="7578725" cy="3796336"/>
+            <wp:effectExtent l="0" t="0" r="3175" b="1270"/>
             <wp:wrapNone/>
             <wp:docPr id="8" name="Kép 8"/>
             <wp:cNvGraphicFramePr>
@@ -3718,7 +3746,7 @@
                     <pic:cNvPicPr/>
                   </pic:nvPicPr>
                   <pic:blipFill>
-                    <a:blip r:embed="rId11">
+                    <a:blip r:embed="rId11" cstate="print">
                       <a:extLst>
                         <a:ext uri="{28A0092B-C50C-407E-A947-70E740481C1C}">
                           <a14:useLocalDpi xmlns:a14="http://schemas.microsoft.com/office/drawing/2010/main" val="0"/>
@@ -3732,7 +3760,7 @@
                   <pic:spPr>
                     <a:xfrm>
                       <a:off x="0" y="0"/>
-                      <a:ext cx="7552793" cy="4482153"/>
+                      <a:ext cx="7588815" cy="3801390"/>
                     </a:xfrm>
                     <a:prstGeom prst="rect">
                       <a:avLst/>
@@ -3751,34 +3779,6 @@
         </w:drawing>
       </w:r>
       <w:bookmarkEnd w:id="0"/>
-      <w:r>
-        <w:rPr>
-          <w:b/>
-          <w:color w:val="4472C4" w:themeColor="accent1"/>
-          <w:sz w:val="30"/>
-          <w:szCs w:val="30"/>
-        </w:rPr>
-        <w:t>Adatbázis terv</w:t>
-      </w:r>
-    </w:p>
-    <w:p>
-      <w:pPr>
-        <w:jc w:val="both"/>
-        <w:rPr>
-          <w:b/>
-          <w:color w:val="4472C4" w:themeColor="accent1"/>
-          <w:sz w:val="30"/>
-          <w:szCs w:val="30"/>
-        </w:rPr>
-      </w:pPr>
-    </w:p>
-    <w:p>
-      <w:pPr>
-        <w:jc w:val="both"/>
-        <w:rPr>
-          <w:color w:val="000000" w:themeColor="text1"/>
-        </w:rPr>
-      </w:pPr>
     </w:p>
     <w:p/>
     <w:p/>
@@ -3798,11 +3798,46 @@
     <w:p/>
     <w:p/>
     <w:p/>
-    <w:p/>
-    <w:p/>
-    <w:p/>
-    <w:p/>
-    <w:p/>
+    <w:p>
+      <w:pPr>
+        <w:tabs>
+          <w:tab w:val="left" w:pos="519"/>
+        </w:tabs>
+        <w:rPr>
+          <w:i/>
+        </w:rPr>
+      </w:pPr>
+    </w:p>
+    <w:p>
+      <w:pPr>
+        <w:tabs>
+          <w:tab w:val="left" w:pos="519"/>
+        </w:tabs>
+        <w:rPr>
+          <w:i/>
+        </w:rPr>
+      </w:pPr>
+    </w:p>
+    <w:p>
+      <w:pPr>
+        <w:tabs>
+          <w:tab w:val="left" w:pos="519"/>
+        </w:tabs>
+        <w:rPr>
+          <w:i/>
+        </w:rPr>
+      </w:pPr>
+    </w:p>
+    <w:p>
+      <w:pPr>
+        <w:tabs>
+          <w:tab w:val="left" w:pos="519"/>
+        </w:tabs>
+        <w:rPr>
+          <w:i/>
+        </w:rPr>
+      </w:pPr>
+    </w:p>
     <w:p>
       <w:pPr>
         <w:tabs>
@@ -3853,7 +3888,7 @@
         <w:tc>
           <w:tcPr>
             <w:cnfStyle w:val="001000000000" w:firstRow="0" w:lastRow="0" w:firstColumn="1" w:lastColumn="0" w:oddVBand="0" w:evenVBand="0" w:oddHBand="0" w:evenHBand="0" w:firstRowFirstColumn="0" w:firstRowLastColumn="0" w:lastRowFirstColumn="0" w:lastRowLastColumn="0"/>
-            <w:tcW w:w="2268" w:type="dxa"/>
+            <w:tcW w:w="2483" w:type="dxa"/>
             <w:vAlign w:val="center"/>
           </w:tcPr>
           <w:p>
@@ -3870,7 +3905,7 @@
         </w:tc>
         <w:tc>
           <w:tcPr>
-            <w:tcW w:w="2268" w:type="dxa"/>
+            <w:tcW w:w="2199" w:type="dxa"/>
             <w:vAlign w:val="center"/>
           </w:tcPr>
           <w:p>
@@ -3888,7 +3923,7 @@
         </w:tc>
         <w:tc>
           <w:tcPr>
-            <w:tcW w:w="2268" w:type="dxa"/>
+            <w:tcW w:w="2178" w:type="dxa"/>
             <w:vAlign w:val="center"/>
           </w:tcPr>
           <w:p>
@@ -3906,7 +3941,7 @@
         </w:tc>
         <w:tc>
           <w:tcPr>
-            <w:tcW w:w="2268" w:type="dxa"/>
+            <w:tcW w:w="2196" w:type="dxa"/>
             <w:vAlign w:val="center"/>
           </w:tcPr>
           <w:p>
@@ -3927,7 +3962,7 @@
         <w:tc>
           <w:tcPr>
             <w:cnfStyle w:val="001000000000" w:firstRow="0" w:lastRow="0" w:firstColumn="1" w:lastColumn="0" w:oddVBand="0" w:evenVBand="0" w:oddHBand="0" w:evenHBand="0" w:firstRowFirstColumn="0" w:firstRowLastColumn="0" w:lastRowFirstColumn="0" w:lastRowLastColumn="0"/>
-            <w:tcW w:w="2268" w:type="dxa"/>
+            <w:tcW w:w="2483" w:type="dxa"/>
             <w:vAlign w:val="center"/>
           </w:tcPr>
           <w:p>
@@ -3945,14 +3980,14 @@
               <w:rPr>
                 <w:b w:val="0"/>
               </w:rPr>
-              <w:t>user_id</w:t>
+              <w:t>id</w:t>
             </w:r>
             <w:proofErr w:type="spellEnd"/>
           </w:p>
         </w:tc>
         <w:tc>
           <w:tcPr>
-            <w:tcW w:w="2268" w:type="dxa"/>
+            <w:tcW w:w="2199" w:type="dxa"/>
             <w:vAlign w:val="center"/>
           </w:tcPr>
           <w:p>
@@ -3970,7 +4005,7 @@
         </w:tc>
         <w:tc>
           <w:tcPr>
-            <w:tcW w:w="2268" w:type="dxa"/>
+            <w:tcW w:w="2178" w:type="dxa"/>
             <w:vAlign w:val="center"/>
           </w:tcPr>
           <w:p>
@@ -3988,7 +4023,7 @@
         </w:tc>
         <w:tc>
           <w:tcPr>
-            <w:tcW w:w="2268" w:type="dxa"/>
+            <w:tcW w:w="2196" w:type="dxa"/>
             <w:vAlign w:val="center"/>
           </w:tcPr>
           <w:p>
@@ -4021,7 +4056,7 @@
         <w:tc>
           <w:tcPr>
             <w:cnfStyle w:val="001000000000" w:firstRow="0" w:lastRow="0" w:firstColumn="1" w:lastColumn="0" w:oddVBand="0" w:evenVBand="0" w:oddHBand="0" w:evenHBand="0" w:firstRowFirstColumn="0" w:firstRowLastColumn="0" w:lastRowFirstColumn="0" w:lastRowLastColumn="0"/>
-            <w:tcW w:w="2268" w:type="dxa"/>
+            <w:tcW w:w="2483" w:type="dxa"/>
             <w:vAlign w:val="center"/>
           </w:tcPr>
           <w:p>
@@ -4039,14 +4074,14 @@
               <w:rPr>
                 <w:b w:val="0"/>
               </w:rPr>
-              <w:t>first_name</w:t>
+              <w:t>name</w:t>
             </w:r>
             <w:proofErr w:type="spellEnd"/>
           </w:p>
         </w:tc>
         <w:tc>
           <w:tcPr>
-            <w:tcW w:w="2268" w:type="dxa"/>
+            <w:tcW w:w="2199" w:type="dxa"/>
             <w:vAlign w:val="center"/>
           </w:tcPr>
           <w:p>
@@ -4064,7 +4099,7 @@
         </w:tc>
         <w:tc>
           <w:tcPr>
-            <w:tcW w:w="2268" w:type="dxa"/>
+            <w:tcW w:w="2178" w:type="dxa"/>
             <w:vAlign w:val="center"/>
           </w:tcPr>
           <w:p>
@@ -4076,13 +4111,16 @@
               <w:cnfStyle w:val="000000000000" w:firstRow="0" w:lastRow="0" w:firstColumn="0" w:lastColumn="0" w:oddVBand="0" w:evenVBand="0" w:oddHBand="0" w:evenHBand="0" w:firstRowFirstColumn="0" w:firstRowLastColumn="0" w:lastRowFirstColumn="0" w:lastRowLastColumn="0"/>
             </w:pPr>
             <w:r>
-              <w:t>20</w:t>
-            </w:r>
-          </w:p>
-        </w:tc>
-        <w:tc>
-          <w:tcPr>
-            <w:tcW w:w="2268" w:type="dxa"/>
+              <w:t>4</w:t>
+            </w:r>
+            <w:r>
+              <w:t>0</w:t>
+            </w:r>
+          </w:p>
+        </w:tc>
+        <w:tc>
+          <w:tcPr>
+            <w:tcW w:w="2196" w:type="dxa"/>
             <w:vAlign w:val="center"/>
           </w:tcPr>
           <w:p>
@@ -4103,7 +4141,7 @@
         <w:tc>
           <w:tcPr>
             <w:cnfStyle w:val="001000000000" w:firstRow="0" w:lastRow="0" w:firstColumn="1" w:lastColumn="0" w:oddVBand="0" w:evenVBand="0" w:oddHBand="0" w:evenHBand="0" w:firstRowFirstColumn="0" w:firstRowLastColumn="0" w:lastRowFirstColumn="0" w:lastRowLastColumn="0"/>
-            <w:tcW w:w="2268" w:type="dxa"/>
+            <w:tcW w:w="2483" w:type="dxa"/>
             <w:vAlign w:val="center"/>
           </w:tcPr>
           <w:p>
@@ -4121,14 +4159,20 @@
               <w:rPr>
                 <w:b w:val="0"/>
               </w:rPr>
-              <w:t>middle_name</w:t>
+              <w:t>birth_pla</w:t>
+            </w:r>
+            <w:r>
+              <w:rPr>
+                <w:b w:val="0"/>
+              </w:rPr>
+              <w:t>ce</w:t>
             </w:r>
             <w:proofErr w:type="spellEnd"/>
           </w:p>
         </w:tc>
         <w:tc>
           <w:tcPr>
-            <w:tcW w:w="2268" w:type="dxa"/>
+            <w:tcW w:w="2199" w:type="dxa"/>
             <w:vAlign w:val="center"/>
           </w:tcPr>
           <w:p>
@@ -4146,7 +4190,7 @@
         </w:tc>
         <w:tc>
           <w:tcPr>
-            <w:tcW w:w="2268" w:type="dxa"/>
+            <w:tcW w:w="2178" w:type="dxa"/>
             <w:vAlign w:val="center"/>
           </w:tcPr>
           <w:p>
@@ -4164,7 +4208,7 @@
         </w:tc>
         <w:tc>
           <w:tcPr>
-            <w:tcW w:w="2268" w:type="dxa"/>
+            <w:tcW w:w="2196" w:type="dxa"/>
             <w:vAlign w:val="center"/>
           </w:tcPr>
           <w:p>
@@ -4182,7 +4226,7 @@
         <w:tc>
           <w:tcPr>
             <w:cnfStyle w:val="001000000000" w:firstRow="0" w:lastRow="0" w:firstColumn="1" w:lastColumn="0" w:oddVBand="0" w:evenVBand="0" w:oddHBand="0" w:evenHBand="0" w:firstRowFirstColumn="0" w:firstRowLastColumn="0" w:lastRowFirstColumn="0" w:lastRowLastColumn="0"/>
-            <w:tcW w:w="2268" w:type="dxa"/>
+            <w:tcW w:w="2483" w:type="dxa"/>
             <w:vAlign w:val="center"/>
           </w:tcPr>
           <w:p>
@@ -4200,14 +4244,14 @@
               <w:rPr>
                 <w:b w:val="0"/>
               </w:rPr>
-              <w:t>last_name</w:t>
+              <w:t>date_of_birth</w:t>
             </w:r>
             <w:proofErr w:type="spellEnd"/>
           </w:p>
         </w:tc>
         <w:tc>
           <w:tcPr>
-            <w:tcW w:w="2268" w:type="dxa"/>
+            <w:tcW w:w="2199" w:type="dxa"/>
             <w:vAlign w:val="center"/>
           </w:tcPr>
           <w:p>
@@ -4219,13 +4263,13 @@
               <w:cnfStyle w:val="000000000000" w:firstRow="0" w:lastRow="0" w:firstColumn="0" w:lastColumn="0" w:oddVBand="0" w:evenVBand="0" w:oddHBand="0" w:evenHBand="0" w:firstRowFirstColumn="0" w:firstRowLastColumn="0" w:lastRowFirstColumn="0" w:lastRowLastColumn="0"/>
             </w:pPr>
             <w:r>
-              <w:t>VARCHAR</w:t>
-            </w:r>
-          </w:p>
-        </w:tc>
-        <w:tc>
-          <w:tcPr>
-            <w:tcW w:w="2268" w:type="dxa"/>
+              <w:t>DATE</w:t>
+            </w:r>
+          </w:p>
+        </w:tc>
+        <w:tc>
+          <w:tcPr>
+            <w:tcW w:w="2178" w:type="dxa"/>
             <w:vAlign w:val="center"/>
           </w:tcPr>
           <w:p>
@@ -4236,14 +4280,11 @@
               <w:jc w:val="center"/>
               <w:cnfStyle w:val="000000000000" w:firstRow="0" w:lastRow="0" w:firstColumn="0" w:lastColumn="0" w:oddVBand="0" w:evenVBand="0" w:oddHBand="0" w:evenHBand="0" w:firstRowFirstColumn="0" w:firstRowLastColumn="0" w:lastRowFirstColumn="0" w:lastRowLastColumn="0"/>
             </w:pPr>
-            <w:r>
-              <w:t>20</w:t>
-            </w:r>
-          </w:p>
-        </w:tc>
-        <w:tc>
-          <w:tcPr>
-            <w:tcW w:w="2268" w:type="dxa"/>
+          </w:p>
+        </w:tc>
+        <w:tc>
+          <w:tcPr>
+            <w:tcW w:w="2196" w:type="dxa"/>
             <w:vAlign w:val="center"/>
           </w:tcPr>
           <w:p>
@@ -4264,7 +4305,7 @@
         <w:tc>
           <w:tcPr>
             <w:cnfStyle w:val="001000000000" w:firstRow="0" w:lastRow="0" w:firstColumn="1" w:lastColumn="0" w:oddVBand="0" w:evenVBand="0" w:oddHBand="0" w:evenHBand="0" w:firstRowFirstColumn="0" w:firstRowLastColumn="0" w:lastRowFirstColumn="0" w:lastRowLastColumn="0"/>
-            <w:tcW w:w="2268" w:type="dxa"/>
+            <w:tcW w:w="2483" w:type="dxa"/>
             <w:vAlign w:val="center"/>
           </w:tcPr>
           <w:p>
@@ -4282,14 +4323,14 @@
               <w:rPr>
                 <w:b w:val="0"/>
               </w:rPr>
-              <w:t>date_of_birth</w:t>
+              <w:t>nationality</w:t>
             </w:r>
             <w:proofErr w:type="spellEnd"/>
           </w:p>
         </w:tc>
         <w:tc>
           <w:tcPr>
-            <w:tcW w:w="2268" w:type="dxa"/>
+            <w:tcW w:w="2199" w:type="dxa"/>
             <w:vAlign w:val="center"/>
           </w:tcPr>
           <w:p>
@@ -4301,13 +4342,13 @@
               <w:cnfStyle w:val="000000100000" w:firstRow="0" w:lastRow="0" w:firstColumn="0" w:lastColumn="0" w:oddVBand="0" w:evenVBand="0" w:oddHBand="1" w:evenHBand="0" w:firstRowFirstColumn="0" w:firstRowLastColumn="0" w:lastRowFirstColumn="0" w:lastRowLastColumn="0"/>
             </w:pPr>
             <w:r>
-              <w:t>DATE</w:t>
-            </w:r>
-          </w:p>
-        </w:tc>
-        <w:tc>
-          <w:tcPr>
-            <w:tcW w:w="2268" w:type="dxa"/>
+              <w:t>VARCHAR</w:t>
+            </w:r>
+          </w:p>
+        </w:tc>
+        <w:tc>
+          <w:tcPr>
+            <w:tcW w:w="2178" w:type="dxa"/>
             <w:vAlign w:val="center"/>
           </w:tcPr>
           <w:p>
@@ -4318,11 +4359,14 @@
               <w:jc w:val="center"/>
               <w:cnfStyle w:val="000000100000" w:firstRow="0" w:lastRow="0" w:firstColumn="0" w:lastColumn="0" w:oddVBand="0" w:evenVBand="0" w:oddHBand="1" w:evenHBand="0" w:firstRowFirstColumn="0" w:firstRowLastColumn="0" w:lastRowFirstColumn="0" w:lastRowLastColumn="0"/>
             </w:pPr>
-          </w:p>
-        </w:tc>
-        <w:tc>
-          <w:tcPr>
-            <w:tcW w:w="2268" w:type="dxa"/>
+            <w:r>
+              <w:t>25</w:t>
+            </w:r>
+          </w:p>
+        </w:tc>
+        <w:tc>
+          <w:tcPr>
+            <w:tcW w:w="2196" w:type="dxa"/>
             <w:vAlign w:val="center"/>
           </w:tcPr>
           <w:p>
@@ -4340,7 +4384,7 @@
         <w:tc>
           <w:tcPr>
             <w:cnfStyle w:val="001000000000" w:firstRow="0" w:lastRow="0" w:firstColumn="1" w:lastColumn="0" w:oddVBand="0" w:evenVBand="0" w:oddHBand="0" w:evenHBand="0" w:firstRowFirstColumn="0" w:firstRowLastColumn="0" w:lastRowFirstColumn="0" w:lastRowLastColumn="0"/>
-            <w:tcW w:w="2268" w:type="dxa"/>
+            <w:tcW w:w="2483" w:type="dxa"/>
             <w:vAlign w:val="center"/>
           </w:tcPr>
           <w:p>
@@ -4358,14 +4402,14 @@
               <w:rPr>
                 <w:b w:val="0"/>
               </w:rPr>
-              <w:t>nationality</w:t>
+              <w:t>permission</w:t>
             </w:r>
             <w:proofErr w:type="spellEnd"/>
           </w:p>
         </w:tc>
         <w:tc>
           <w:tcPr>
-            <w:tcW w:w="2268" w:type="dxa"/>
+            <w:tcW w:w="2199" w:type="dxa"/>
             <w:vAlign w:val="center"/>
           </w:tcPr>
           <w:p>
@@ -4377,13 +4421,13 @@
               <w:cnfStyle w:val="000000000000" w:firstRow="0" w:lastRow="0" w:firstColumn="0" w:lastColumn="0" w:oddVBand="0" w:evenVBand="0" w:oddHBand="0" w:evenHBand="0" w:firstRowFirstColumn="0" w:firstRowLastColumn="0" w:lastRowFirstColumn="0" w:lastRowLastColumn="0"/>
             </w:pPr>
             <w:r>
-              <w:t>VARCHAR</w:t>
-            </w:r>
-          </w:p>
-        </w:tc>
-        <w:tc>
-          <w:tcPr>
-            <w:tcW w:w="2268" w:type="dxa"/>
+              <w:t>INT</w:t>
+            </w:r>
+          </w:p>
+        </w:tc>
+        <w:tc>
+          <w:tcPr>
+            <w:tcW w:w="2178" w:type="dxa"/>
             <w:vAlign w:val="center"/>
           </w:tcPr>
           <w:p>
@@ -4395,13 +4439,13 @@
               <w:cnfStyle w:val="000000000000" w:firstRow="0" w:lastRow="0" w:firstColumn="0" w:lastColumn="0" w:oddVBand="0" w:evenVBand="0" w:oddHBand="0" w:evenHBand="0" w:firstRowFirstColumn="0" w:firstRowLastColumn="0" w:lastRowFirstColumn="0" w:lastRowLastColumn="0"/>
             </w:pPr>
             <w:r>
-              <w:t>25</w:t>
-            </w:r>
-          </w:p>
-        </w:tc>
-        <w:tc>
-          <w:tcPr>
-            <w:tcW w:w="2268" w:type="dxa"/>
+              <w:t>10</w:t>
+            </w:r>
+          </w:p>
+        </w:tc>
+        <w:tc>
+          <w:tcPr>
+            <w:tcW w:w="2196" w:type="dxa"/>
             <w:vAlign w:val="center"/>
           </w:tcPr>
           <w:p>
@@ -4422,7 +4466,7 @@
         <w:tc>
           <w:tcPr>
             <w:cnfStyle w:val="001000000000" w:firstRow="0" w:lastRow="0" w:firstColumn="1" w:lastColumn="0" w:oddVBand="0" w:evenVBand="0" w:oddHBand="0" w:evenHBand="0" w:firstRowFirstColumn="0" w:firstRowLastColumn="0" w:lastRowFirstColumn="0" w:lastRowLastColumn="0"/>
-            <w:tcW w:w="2268" w:type="dxa"/>
+            <w:tcW w:w="2483" w:type="dxa"/>
             <w:vAlign w:val="center"/>
           </w:tcPr>
           <w:p>
@@ -4440,14 +4484,14 @@
               <w:rPr>
                 <w:b w:val="0"/>
               </w:rPr>
-              <w:t>permission</w:t>
+              <w:t>username</w:t>
             </w:r>
             <w:proofErr w:type="spellEnd"/>
           </w:p>
         </w:tc>
         <w:tc>
           <w:tcPr>
-            <w:tcW w:w="2268" w:type="dxa"/>
+            <w:tcW w:w="2199" w:type="dxa"/>
             <w:vAlign w:val="center"/>
           </w:tcPr>
           <w:p>
@@ -4459,13 +4503,13 @@
               <w:cnfStyle w:val="000000100000" w:firstRow="0" w:lastRow="0" w:firstColumn="0" w:lastColumn="0" w:oddVBand="0" w:evenVBand="0" w:oddHBand="1" w:evenHBand="0" w:firstRowFirstColumn="0" w:firstRowLastColumn="0" w:lastRowFirstColumn="0" w:lastRowLastColumn="0"/>
             </w:pPr>
             <w:r>
-              <w:t>INT</w:t>
-            </w:r>
-          </w:p>
-        </w:tc>
-        <w:tc>
-          <w:tcPr>
-            <w:tcW w:w="2268" w:type="dxa"/>
+              <w:t>VARCHAR</w:t>
+            </w:r>
+          </w:p>
+        </w:tc>
+        <w:tc>
+          <w:tcPr>
+            <w:tcW w:w="2178" w:type="dxa"/>
             <w:vAlign w:val="center"/>
           </w:tcPr>
           <w:p>
@@ -4477,13 +4521,13 @@
               <w:cnfStyle w:val="000000100000" w:firstRow="0" w:lastRow="0" w:firstColumn="0" w:lastColumn="0" w:oddVBand="0" w:evenVBand="0" w:oddHBand="1" w:evenHBand="0" w:firstRowFirstColumn="0" w:firstRowLastColumn="0" w:lastRowFirstColumn="0" w:lastRowLastColumn="0"/>
             </w:pPr>
             <w:r>
-              <w:t>10</w:t>
-            </w:r>
-          </w:p>
-        </w:tc>
-        <w:tc>
-          <w:tcPr>
-            <w:tcW w:w="2268" w:type="dxa"/>
+              <w:t>5</w:t>
+            </w:r>
+          </w:p>
+        </w:tc>
+        <w:tc>
+          <w:tcPr>
+            <w:tcW w:w="2196" w:type="dxa"/>
             <w:vAlign w:val="center"/>
           </w:tcPr>
           <w:p>
@@ -4494,6 +4538,9 @@
               <w:jc w:val="center"/>
               <w:cnfStyle w:val="000000100000" w:firstRow="0" w:lastRow="0" w:firstColumn="0" w:lastColumn="0" w:oddVBand="0" w:evenVBand="0" w:oddHBand="1" w:evenHBand="0" w:firstRowFirstColumn="0" w:firstRowLastColumn="0" w:lastRowFirstColumn="0" w:lastRowLastColumn="0"/>
             </w:pPr>
+            <w:r>
+              <w:t>UNIQUE</w:t>
+            </w:r>
           </w:p>
         </w:tc>
       </w:tr>
@@ -4501,7 +4548,7 @@
         <w:tc>
           <w:tcPr>
             <w:cnfStyle w:val="001000000000" w:firstRow="0" w:lastRow="0" w:firstColumn="1" w:lastColumn="0" w:oddVBand="0" w:evenVBand="0" w:oddHBand="0" w:evenHBand="0" w:firstRowFirstColumn="0" w:firstRowLastColumn="0" w:lastRowFirstColumn="0" w:lastRowLastColumn="0"/>
-            <w:tcW w:w="2268" w:type="dxa"/>
+            <w:tcW w:w="2483" w:type="dxa"/>
             <w:vAlign w:val="center"/>
           </w:tcPr>
           <w:p>
@@ -4519,14 +4566,14 @@
               <w:rPr>
                 <w:b w:val="0"/>
               </w:rPr>
-              <w:t>met_code</w:t>
+              <w:t>password</w:t>
             </w:r>
             <w:proofErr w:type="spellEnd"/>
           </w:p>
         </w:tc>
         <w:tc>
           <w:tcPr>
-            <w:tcW w:w="2268" w:type="dxa"/>
+            <w:tcW w:w="2199" w:type="dxa"/>
             <w:vAlign w:val="center"/>
           </w:tcPr>
           <w:p>
@@ -4544,7 +4591,7 @@
         </w:tc>
         <w:tc>
           <w:tcPr>
-            <w:tcW w:w="2268" w:type="dxa"/>
+            <w:tcW w:w="2178" w:type="dxa"/>
             <w:vAlign w:val="center"/>
           </w:tcPr>
           <w:p>
@@ -4556,13 +4603,13 @@
               <w:cnfStyle w:val="000000000000" w:firstRow="0" w:lastRow="0" w:firstColumn="0" w:lastColumn="0" w:oddVBand="0" w:evenVBand="0" w:oddHBand="0" w:evenHBand="0" w:firstRowFirstColumn="0" w:firstRowLastColumn="0" w:lastRowFirstColumn="0" w:lastRowLastColumn="0"/>
             </w:pPr>
             <w:r>
-              <w:t>5</w:t>
-            </w:r>
-          </w:p>
-        </w:tc>
-        <w:tc>
-          <w:tcPr>
-            <w:tcW w:w="2268" w:type="dxa"/>
+              <w:t>256</w:t>
+            </w:r>
+          </w:p>
+        </w:tc>
+        <w:tc>
+          <w:tcPr>
+            <w:tcW w:w="2196" w:type="dxa"/>
             <w:vAlign w:val="center"/>
           </w:tcPr>
           <w:p>
@@ -4573,9 +4620,6 @@
               <w:jc w:val="center"/>
               <w:cnfStyle w:val="000000000000" w:firstRow="0" w:lastRow="0" w:firstColumn="0" w:lastColumn="0" w:oddVBand="0" w:evenVBand="0" w:oddHBand="0" w:evenHBand="0" w:firstRowFirstColumn="0" w:firstRowLastColumn="0" w:lastRowFirstColumn="0" w:lastRowLastColumn="0"/>
             </w:pPr>
-            <w:r>
-              <w:t>UNIQUE</w:t>
-            </w:r>
           </w:p>
         </w:tc>
       </w:tr>
@@ -4586,7 +4630,7 @@
         <w:tc>
           <w:tcPr>
             <w:cnfStyle w:val="001000000000" w:firstRow="0" w:lastRow="0" w:firstColumn="1" w:lastColumn="0" w:oddVBand="0" w:evenVBand="0" w:oddHBand="0" w:evenHBand="0" w:firstRowFirstColumn="0" w:firstRowLastColumn="0" w:lastRowFirstColumn="0" w:lastRowLastColumn="0"/>
-            <w:tcW w:w="2268" w:type="dxa"/>
+            <w:tcW w:w="2483" w:type="dxa"/>
             <w:vAlign w:val="center"/>
           </w:tcPr>
           <w:p>
@@ -4604,14 +4648,14 @@
               <w:rPr>
                 <w:b w:val="0"/>
               </w:rPr>
-              <w:t>password</w:t>
+              <w:t>bank_account_number</w:t>
             </w:r>
             <w:proofErr w:type="spellEnd"/>
           </w:p>
         </w:tc>
         <w:tc>
           <w:tcPr>
-            <w:tcW w:w="2268" w:type="dxa"/>
+            <w:tcW w:w="2199" w:type="dxa"/>
             <w:vAlign w:val="center"/>
           </w:tcPr>
           <w:p>
@@ -4623,13 +4667,13 @@
               <w:cnfStyle w:val="000000100000" w:firstRow="0" w:lastRow="0" w:firstColumn="0" w:lastColumn="0" w:oddVBand="0" w:evenVBand="0" w:oddHBand="1" w:evenHBand="0" w:firstRowFirstColumn="0" w:firstRowLastColumn="0" w:lastRowFirstColumn="0" w:lastRowLastColumn="0"/>
             </w:pPr>
             <w:r>
-              <w:t>VARCHAR</w:t>
-            </w:r>
-          </w:p>
-        </w:tc>
-        <w:tc>
-          <w:tcPr>
-            <w:tcW w:w="2268" w:type="dxa"/>
+              <w:t>INT</w:t>
+            </w:r>
+          </w:p>
+        </w:tc>
+        <w:tc>
+          <w:tcPr>
+            <w:tcW w:w="2178" w:type="dxa"/>
             <w:vAlign w:val="center"/>
           </w:tcPr>
           <w:p>
@@ -4641,13 +4685,13 @@
               <w:cnfStyle w:val="000000100000" w:firstRow="0" w:lastRow="0" w:firstColumn="0" w:lastColumn="0" w:oddVBand="0" w:evenVBand="0" w:oddHBand="1" w:evenHBand="0" w:firstRowFirstColumn="0" w:firstRowLastColumn="0" w:lastRowFirstColumn="0" w:lastRowLastColumn="0"/>
             </w:pPr>
             <w:r>
-              <w:t>256</w:t>
-            </w:r>
-          </w:p>
-        </w:tc>
-        <w:tc>
-          <w:tcPr>
-            <w:tcW w:w="2268" w:type="dxa"/>
+              <w:t>20</w:t>
+            </w:r>
+          </w:p>
+        </w:tc>
+        <w:tc>
+          <w:tcPr>
+            <w:tcW w:w="2196" w:type="dxa"/>
             <w:vAlign w:val="center"/>
           </w:tcPr>
           <w:p>
@@ -4658,6 +4702,9 @@
               <w:jc w:val="center"/>
               <w:cnfStyle w:val="000000100000" w:firstRow="0" w:lastRow="0" w:firstColumn="0" w:lastColumn="0" w:oddVBand="0" w:evenVBand="0" w:oddHBand="1" w:evenHBand="0" w:firstRowFirstColumn="0" w:firstRowLastColumn="0" w:lastRowFirstColumn="0" w:lastRowLastColumn="0"/>
             </w:pPr>
+            <w:r>
+              <w:t>UNIQUE</w:t>
+            </w:r>
           </w:p>
         </w:tc>
       </w:tr>
@@ -4665,7 +4712,7 @@
         <w:tc>
           <w:tcPr>
             <w:cnfStyle w:val="001000000000" w:firstRow="0" w:lastRow="0" w:firstColumn="1" w:lastColumn="0" w:oddVBand="0" w:evenVBand="0" w:oddHBand="0" w:evenHBand="0" w:firstRowFirstColumn="0" w:firstRowLastColumn="0" w:lastRowFirstColumn="0" w:lastRowLastColumn="0"/>
-            <w:tcW w:w="2268" w:type="dxa"/>
+            <w:tcW w:w="2483" w:type="dxa"/>
             <w:vAlign w:val="center"/>
           </w:tcPr>
           <w:p>
@@ -4683,14 +4730,14 @@
               <w:rPr>
                 <w:b w:val="0"/>
               </w:rPr>
-              <w:t>bank_account_number</w:t>
+              <w:t>tax_number</w:t>
             </w:r>
             <w:proofErr w:type="spellEnd"/>
           </w:p>
         </w:tc>
         <w:tc>
           <w:tcPr>
-            <w:tcW w:w="2268" w:type="dxa"/>
+            <w:tcW w:w="2199" w:type="dxa"/>
             <w:vAlign w:val="center"/>
           </w:tcPr>
           <w:p>
@@ -4708,7 +4755,7 @@
         </w:tc>
         <w:tc>
           <w:tcPr>
-            <w:tcW w:w="2268" w:type="dxa"/>
+            <w:tcW w:w="2178" w:type="dxa"/>
             <w:vAlign w:val="center"/>
           </w:tcPr>
           <w:p>
@@ -4726,7 +4773,7 @@
         </w:tc>
         <w:tc>
           <w:tcPr>
-            <w:tcW w:w="2268" w:type="dxa"/>
+            <w:tcW w:w="2196" w:type="dxa"/>
             <w:vAlign w:val="center"/>
           </w:tcPr>
           <w:p>
@@ -4750,7 +4797,7 @@
         <w:tc>
           <w:tcPr>
             <w:cnfStyle w:val="001000000000" w:firstRow="0" w:lastRow="0" w:firstColumn="1" w:lastColumn="0" w:oddVBand="0" w:evenVBand="0" w:oddHBand="0" w:evenHBand="0" w:firstRowFirstColumn="0" w:firstRowLastColumn="0" w:lastRowFirstColumn="0" w:lastRowLastColumn="0"/>
-            <w:tcW w:w="2268" w:type="dxa"/>
+            <w:tcW w:w="2483" w:type="dxa"/>
             <w:vAlign w:val="center"/>
           </w:tcPr>
           <w:p>
@@ -4768,14 +4815,14 @@
               <w:rPr>
                 <w:b w:val="0"/>
               </w:rPr>
-              <w:t>tax_number</w:t>
+              <w:t>degree</w:t>
             </w:r>
             <w:proofErr w:type="spellEnd"/>
           </w:p>
         </w:tc>
         <w:tc>
           <w:tcPr>
-            <w:tcW w:w="2268" w:type="dxa"/>
+            <w:tcW w:w="2199" w:type="dxa"/>
             <w:vAlign w:val="center"/>
           </w:tcPr>
           <w:p>
@@ -4787,13 +4834,13 @@
               <w:cnfStyle w:val="000000100000" w:firstRow="0" w:lastRow="0" w:firstColumn="0" w:lastColumn="0" w:oddVBand="0" w:evenVBand="0" w:oddHBand="1" w:evenHBand="0" w:firstRowFirstColumn="0" w:firstRowLastColumn="0" w:lastRowFirstColumn="0" w:lastRowLastColumn="0"/>
             </w:pPr>
             <w:r>
-              <w:t>INT</w:t>
-            </w:r>
-          </w:p>
-        </w:tc>
-        <w:tc>
-          <w:tcPr>
-            <w:tcW w:w="2268" w:type="dxa"/>
+              <w:t>VARCHAR</w:t>
+            </w:r>
+          </w:p>
+        </w:tc>
+        <w:tc>
+          <w:tcPr>
+            <w:tcW w:w="2178" w:type="dxa"/>
             <w:vAlign w:val="center"/>
           </w:tcPr>
           <w:p>
@@ -4805,13 +4852,13 @@
               <w:cnfStyle w:val="000000100000" w:firstRow="0" w:lastRow="0" w:firstColumn="0" w:lastColumn="0" w:oddVBand="0" w:evenVBand="0" w:oddHBand="1" w:evenHBand="0" w:firstRowFirstColumn="0" w:firstRowLastColumn="0" w:lastRowFirstColumn="0" w:lastRowLastColumn="0"/>
             </w:pPr>
             <w:r>
-              <w:t>20</w:t>
-            </w:r>
-          </w:p>
-        </w:tc>
-        <w:tc>
-          <w:tcPr>
-            <w:tcW w:w="2268" w:type="dxa"/>
+              <w:t>4</w:t>
+            </w:r>
+          </w:p>
+        </w:tc>
+        <w:tc>
+          <w:tcPr>
+            <w:tcW w:w="2196" w:type="dxa"/>
             <w:vAlign w:val="center"/>
           </w:tcPr>
           <w:p>
@@ -4822,9 +4869,6 @@
               <w:jc w:val="center"/>
               <w:cnfStyle w:val="000000100000" w:firstRow="0" w:lastRow="0" w:firstColumn="0" w:lastColumn="0" w:oddVBand="0" w:evenVBand="0" w:oddHBand="1" w:evenHBand="0" w:firstRowFirstColumn="0" w:firstRowLastColumn="0" w:lastRowFirstColumn="0" w:lastRowLastColumn="0"/>
             </w:pPr>
-            <w:r>
-              <w:t>UNIQUE</w:t>
-            </w:r>
           </w:p>
         </w:tc>
       </w:tr>
@@ -4832,7 +4876,7 @@
         <w:tc>
           <w:tcPr>
             <w:cnfStyle w:val="001000000000" w:firstRow="0" w:lastRow="0" w:firstColumn="1" w:lastColumn="0" w:oddVBand="0" w:evenVBand="0" w:oddHBand="0" w:evenHBand="0" w:firstRowFirstColumn="0" w:firstRowLastColumn="0" w:lastRowFirstColumn="0" w:lastRowLastColumn="0"/>
-            <w:tcW w:w="2268" w:type="dxa"/>
+            <w:tcW w:w="2483" w:type="dxa"/>
             <w:vAlign w:val="center"/>
           </w:tcPr>
           <w:p>
@@ -4850,14 +4894,14 @@
               <w:rPr>
                 <w:b w:val="0"/>
               </w:rPr>
-              <w:t>degree</w:t>
+              <w:t>which_semester</w:t>
             </w:r>
             <w:proofErr w:type="spellEnd"/>
           </w:p>
         </w:tc>
         <w:tc>
           <w:tcPr>
-            <w:tcW w:w="2268" w:type="dxa"/>
+            <w:tcW w:w="2199" w:type="dxa"/>
             <w:vAlign w:val="center"/>
           </w:tcPr>
           <w:p>
@@ -4869,13 +4913,13 @@
               <w:cnfStyle w:val="000000000000" w:firstRow="0" w:lastRow="0" w:firstColumn="0" w:lastColumn="0" w:oddVBand="0" w:evenVBand="0" w:oddHBand="0" w:evenHBand="0" w:firstRowFirstColumn="0" w:firstRowLastColumn="0" w:lastRowFirstColumn="0" w:lastRowLastColumn="0"/>
             </w:pPr>
             <w:r>
-              <w:t>VARCHAR</w:t>
-            </w:r>
-          </w:p>
-        </w:tc>
-        <w:tc>
-          <w:tcPr>
-            <w:tcW w:w="2268" w:type="dxa"/>
+              <w:t>INT</w:t>
+            </w:r>
+          </w:p>
+        </w:tc>
+        <w:tc>
+          <w:tcPr>
+            <w:tcW w:w="2178" w:type="dxa"/>
             <w:vAlign w:val="center"/>
           </w:tcPr>
           <w:p>
@@ -4887,13 +4931,13 @@
               <w:cnfStyle w:val="000000000000" w:firstRow="0" w:lastRow="0" w:firstColumn="0" w:lastColumn="0" w:oddVBand="0" w:evenVBand="0" w:oddHBand="0" w:evenHBand="0" w:firstRowFirstColumn="0" w:firstRowLastColumn="0" w:lastRowFirstColumn="0" w:lastRowLastColumn="0"/>
             </w:pPr>
             <w:r>
-              <w:t>4</w:t>
-            </w:r>
-          </w:p>
-        </w:tc>
-        <w:tc>
-          <w:tcPr>
-            <w:tcW w:w="2268" w:type="dxa"/>
+              <w:t>10</w:t>
+            </w:r>
+          </w:p>
+        </w:tc>
+        <w:tc>
+          <w:tcPr>
+            <w:tcW w:w="2196" w:type="dxa"/>
             <w:vAlign w:val="center"/>
           </w:tcPr>
           <w:p>
@@ -4901,90 +4945,7 @@
               <w:tabs>
                 <w:tab w:val="left" w:pos="519"/>
               </w:tabs>
-              <w:jc w:val="center"/>
               <w:cnfStyle w:val="000000000000" w:firstRow="0" w:lastRow="0" w:firstColumn="0" w:lastColumn="0" w:oddVBand="0" w:evenVBand="0" w:oddHBand="0" w:evenHBand="0" w:firstRowFirstColumn="0" w:firstRowLastColumn="0" w:lastRowFirstColumn="0" w:lastRowLastColumn="0"/>
-            </w:pPr>
-          </w:p>
-        </w:tc>
-      </w:tr>
-      <w:tr>
-        <w:trPr>
-          <w:cnfStyle w:val="000000100000" w:firstRow="0" w:lastRow="0" w:firstColumn="0" w:lastColumn="0" w:oddVBand="0" w:evenVBand="0" w:oddHBand="1" w:evenHBand="0" w:firstRowFirstColumn="0" w:firstRowLastColumn="0" w:lastRowFirstColumn="0" w:lastRowLastColumn="0"/>
-        </w:trPr>
-        <w:tc>
-          <w:tcPr>
-            <w:cnfStyle w:val="001000000000" w:firstRow="0" w:lastRow="0" w:firstColumn="1" w:lastColumn="0" w:oddVBand="0" w:evenVBand="0" w:oddHBand="0" w:evenHBand="0" w:firstRowFirstColumn="0" w:firstRowLastColumn="0" w:lastRowFirstColumn="0" w:lastRowLastColumn="0"/>
-            <w:tcW w:w="2268" w:type="dxa"/>
-            <w:vAlign w:val="center"/>
-          </w:tcPr>
-          <w:p>
-            <w:pPr>
-              <w:tabs>
-                <w:tab w:val="left" w:pos="519"/>
-              </w:tabs>
-              <w:jc w:val="center"/>
-              <w:rPr>
-                <w:b w:val="0"/>
-              </w:rPr>
-            </w:pPr>
-            <w:proofErr w:type="spellStart"/>
-            <w:r>
-              <w:rPr>
-                <w:b w:val="0"/>
-              </w:rPr>
-              <w:t>which_semester</w:t>
-            </w:r>
-            <w:proofErr w:type="spellEnd"/>
-          </w:p>
-        </w:tc>
-        <w:tc>
-          <w:tcPr>
-            <w:tcW w:w="2268" w:type="dxa"/>
-            <w:vAlign w:val="center"/>
-          </w:tcPr>
-          <w:p>
-            <w:pPr>
-              <w:tabs>
-                <w:tab w:val="left" w:pos="519"/>
-              </w:tabs>
-              <w:jc w:val="center"/>
-              <w:cnfStyle w:val="000000100000" w:firstRow="0" w:lastRow="0" w:firstColumn="0" w:lastColumn="0" w:oddVBand="0" w:evenVBand="0" w:oddHBand="1" w:evenHBand="0" w:firstRowFirstColumn="0" w:firstRowLastColumn="0" w:lastRowFirstColumn="0" w:lastRowLastColumn="0"/>
-            </w:pPr>
-            <w:r>
-              <w:t>INT</w:t>
-            </w:r>
-          </w:p>
-        </w:tc>
-        <w:tc>
-          <w:tcPr>
-            <w:tcW w:w="2268" w:type="dxa"/>
-            <w:vAlign w:val="center"/>
-          </w:tcPr>
-          <w:p>
-            <w:pPr>
-              <w:tabs>
-                <w:tab w:val="left" w:pos="519"/>
-              </w:tabs>
-              <w:jc w:val="center"/>
-              <w:cnfStyle w:val="000000100000" w:firstRow="0" w:lastRow="0" w:firstColumn="0" w:lastColumn="0" w:oddVBand="0" w:evenVBand="0" w:oddHBand="1" w:evenHBand="0" w:firstRowFirstColumn="0" w:firstRowLastColumn="0" w:lastRowFirstColumn="0" w:lastRowLastColumn="0"/>
-            </w:pPr>
-            <w:r>
-              <w:t>10</w:t>
-            </w:r>
-          </w:p>
-        </w:tc>
-        <w:tc>
-          <w:tcPr>
-            <w:tcW w:w="2268" w:type="dxa"/>
-            <w:vAlign w:val="center"/>
-          </w:tcPr>
-          <w:p>
-            <w:pPr>
-              <w:tabs>
-                <w:tab w:val="left" w:pos="519"/>
-              </w:tabs>
-              <w:jc w:val="center"/>
-              <w:cnfStyle w:val="000000100000" w:firstRow="0" w:lastRow="0" w:firstColumn="0" w:lastColumn="0" w:oddVBand="0" w:evenVBand="0" w:oddHBand="1" w:evenHBand="0" w:firstRowFirstColumn="0" w:firstRowLastColumn="0" w:lastRowFirstColumn="0" w:lastRowLastColumn="0"/>
             </w:pPr>
           </w:p>
         </w:tc>
@@ -5009,6 +4970,23 @@
         <w:tabs>
           <w:tab w:val="left" w:pos="519"/>
         </w:tabs>
+      </w:pPr>
+    </w:p>
+    <w:p>
+      <w:pPr>
+        <w:tabs>
+          <w:tab w:val="left" w:pos="519"/>
+        </w:tabs>
+      </w:pPr>
+    </w:p>
+    <w:p>
+      <w:pPr>
+        <w:tabs>
+          <w:tab w:val="left" w:pos="519"/>
+        </w:tabs>
+        <w:rPr>
+          <w:i/>
+        </w:rPr>
       </w:pPr>
     </w:p>
     <w:p>
@@ -5154,7 +5132,7 @@
               <w:rPr>
                 <w:b w:val="0"/>
               </w:rPr>
-              <w:t>document_id</w:t>
+              <w:t>id</w:t>
             </w:r>
             <w:proofErr w:type="spellEnd"/>
           </w:p>
@@ -5248,7 +5226,7 @@
               <w:rPr>
                 <w:b w:val="0"/>
               </w:rPr>
-              <w:t>document_code</w:t>
+              <w:t>code</w:t>
             </w:r>
             <w:proofErr w:type="spellEnd"/>
           </w:p>
@@ -5333,7 +5311,13 @@
               <w:rPr>
                 <w:b w:val="0"/>
               </w:rPr>
-              <w:t>document_name</w:t>
+              <w:t>doc_</w:t>
+            </w:r>
+            <w:r>
+              <w:rPr>
+                <w:b w:val="0"/>
+              </w:rPr>
+              <w:t>name</w:t>
             </w:r>
             <w:proofErr w:type="spellEnd"/>
           </w:p>
@@ -5494,7 +5478,7 @@
               <w:rPr>
                 <w:b w:val="0"/>
               </w:rPr>
-              <w:t>uploader_name</w:t>
+              <w:t>name</w:t>
             </w:r>
             <w:proofErr w:type="spellEnd"/>
           </w:p>
@@ -5513,7 +5497,7 @@
               <w:cnfStyle w:val="000000100000" w:firstRow="0" w:lastRow="0" w:firstColumn="0" w:lastColumn="0" w:oddVBand="0" w:evenVBand="0" w:oddHBand="1" w:evenHBand="0" w:firstRowFirstColumn="0" w:firstRowLastColumn="0" w:lastRowFirstColumn="0" w:lastRowLastColumn="0"/>
             </w:pPr>
             <w:r>
-              <w:t>VARCHAR</w:t>
+              <w:t>INT</w:t>
             </w:r>
           </w:p>
         </w:tc>
@@ -5531,7 +5515,7 @@
               <w:cnfStyle w:val="000000100000" w:firstRow="0" w:lastRow="0" w:firstColumn="0" w:lastColumn="0" w:oddVBand="0" w:evenVBand="0" w:oddHBand="1" w:evenHBand="0" w:firstRowFirstColumn="0" w:firstRowLastColumn="0" w:lastRowFirstColumn="0" w:lastRowLastColumn="0"/>
             </w:pPr>
             <w:r>
-              <w:t>40</w:t>
+              <w:t>5</w:t>
             </w:r>
           </w:p>
         </w:tc>
@@ -5548,6 +5532,9 @@
               <w:jc w:val="center"/>
               <w:cnfStyle w:val="000000100000" w:firstRow="0" w:lastRow="0" w:firstColumn="0" w:lastColumn="0" w:oddVBand="0" w:evenVBand="0" w:oddHBand="1" w:evenHBand="0" w:firstRowFirstColumn="0" w:firstRowLastColumn="0" w:lastRowFirstColumn="0" w:lastRowLastColumn="0"/>
             </w:pPr>
+            <w:r>
+              <w:t>FOREIGN</w:t>
+            </w:r>
           </w:p>
         </w:tc>
       </w:tr>
@@ -5734,7 +5721,7 @@
               <w:rPr>
                 <w:b w:val="0"/>
               </w:rPr>
-              <w:t>document_format</w:t>
+              <w:t>format</w:t>
             </w:r>
             <w:proofErr w:type="spellEnd"/>
           </w:p>
@@ -5816,7 +5803,7 @@
               <w:rPr>
                 <w:b w:val="0"/>
               </w:rPr>
-              <w:t>belongs_to_course</w:t>
+              <w:t>content</w:t>
             </w:r>
             <w:proofErr w:type="spellEnd"/>
           </w:p>
@@ -5835,7 +5822,7 @@
               <w:cnfStyle w:val="000000100000" w:firstRow="0" w:lastRow="0" w:firstColumn="0" w:lastColumn="0" w:oddVBand="0" w:evenVBand="0" w:oddHBand="1" w:evenHBand="0" w:firstRowFirstColumn="0" w:firstRowLastColumn="0" w:lastRowFirstColumn="0" w:lastRowLastColumn="0"/>
             </w:pPr>
             <w:r>
-              <w:t>VARHAR</w:t>
+              <w:t>LONGBLOB</w:t>
             </w:r>
           </w:p>
         </w:tc>
@@ -5852,9 +5839,6 @@
               <w:jc w:val="center"/>
               <w:cnfStyle w:val="000000100000" w:firstRow="0" w:lastRow="0" w:firstColumn="0" w:lastColumn="0" w:oddVBand="0" w:evenVBand="0" w:oddHBand="1" w:evenHBand="0" w:firstRowFirstColumn="0" w:firstRowLastColumn="0" w:lastRowFirstColumn="0" w:lastRowLastColumn="0"/>
             </w:pPr>
-            <w:r>
-              <w:t>15</w:t>
-            </w:r>
           </w:p>
         </w:tc>
         <w:tc>
@@ -5869,6 +5853,85 @@
               </w:tabs>
               <w:jc w:val="center"/>
               <w:cnfStyle w:val="000000100000" w:firstRow="0" w:lastRow="0" w:firstColumn="0" w:lastColumn="0" w:oddVBand="0" w:evenVBand="0" w:oddHBand="1" w:evenHBand="0" w:firstRowFirstColumn="0" w:firstRowLastColumn="0" w:lastRowFirstColumn="0" w:lastRowLastColumn="0"/>
+            </w:pPr>
+          </w:p>
+        </w:tc>
+      </w:tr>
+      <w:tr>
+        <w:tc>
+          <w:tcPr>
+            <w:cnfStyle w:val="001000000000" w:firstRow="0" w:lastRow="0" w:firstColumn="1" w:lastColumn="0" w:oddVBand="0" w:evenVBand="0" w:oddHBand="0" w:evenHBand="0" w:firstRowFirstColumn="0" w:firstRowLastColumn="0" w:lastRowFirstColumn="0" w:lastRowLastColumn="0"/>
+            <w:tcW w:w="2264" w:type="dxa"/>
+            <w:vAlign w:val="center"/>
+          </w:tcPr>
+          <w:p>
+            <w:pPr>
+              <w:tabs>
+                <w:tab w:val="left" w:pos="519"/>
+              </w:tabs>
+              <w:jc w:val="center"/>
+              <w:rPr>
+                <w:b w:val="0"/>
+              </w:rPr>
+            </w:pPr>
+            <w:proofErr w:type="spellStart"/>
+            <w:r>
+              <w:rPr>
+                <w:b w:val="0"/>
+              </w:rPr>
+              <w:t>belongs_to_course</w:t>
+            </w:r>
+            <w:proofErr w:type="spellEnd"/>
+          </w:p>
+        </w:tc>
+        <w:tc>
+          <w:tcPr>
+            <w:tcW w:w="2264" w:type="dxa"/>
+            <w:vAlign w:val="center"/>
+          </w:tcPr>
+          <w:p>
+            <w:pPr>
+              <w:tabs>
+                <w:tab w:val="left" w:pos="519"/>
+              </w:tabs>
+              <w:jc w:val="center"/>
+              <w:cnfStyle w:val="000000000000" w:firstRow="0" w:lastRow="0" w:firstColumn="0" w:lastColumn="0" w:oddVBand="0" w:evenVBand="0" w:oddHBand="0" w:evenHBand="0" w:firstRowFirstColumn="0" w:firstRowLastColumn="0" w:lastRowFirstColumn="0" w:lastRowLastColumn="0"/>
+            </w:pPr>
+            <w:r>
+              <w:t>VARHAR</w:t>
+            </w:r>
+          </w:p>
+        </w:tc>
+        <w:tc>
+          <w:tcPr>
+            <w:tcW w:w="2264" w:type="dxa"/>
+            <w:vAlign w:val="center"/>
+          </w:tcPr>
+          <w:p>
+            <w:pPr>
+              <w:tabs>
+                <w:tab w:val="left" w:pos="519"/>
+              </w:tabs>
+              <w:jc w:val="center"/>
+              <w:cnfStyle w:val="000000000000" w:firstRow="0" w:lastRow="0" w:firstColumn="0" w:lastColumn="0" w:oddVBand="0" w:evenVBand="0" w:oddHBand="0" w:evenHBand="0" w:firstRowFirstColumn="0" w:firstRowLastColumn="0" w:lastRowFirstColumn="0" w:lastRowLastColumn="0"/>
+            </w:pPr>
+            <w:r>
+              <w:t>15</w:t>
+            </w:r>
+          </w:p>
+        </w:tc>
+        <w:tc>
+          <w:tcPr>
+            <w:tcW w:w="2264" w:type="dxa"/>
+            <w:vAlign w:val="center"/>
+          </w:tcPr>
+          <w:p>
+            <w:pPr>
+              <w:tabs>
+                <w:tab w:val="left" w:pos="519"/>
+              </w:tabs>
+              <w:jc w:val="center"/>
+              <w:cnfStyle w:val="000000000000" w:firstRow="0" w:lastRow="0" w:firstColumn="0" w:lastColumn="0" w:oddVBand="0" w:evenVBand="0" w:oddHBand="0" w:evenHBand="0" w:firstRowFirstColumn="0" w:firstRowLastColumn="0" w:lastRowFirstColumn="0" w:lastRowLastColumn="0"/>
             </w:pPr>
           </w:p>
         </w:tc>
@@ -5998,7 +6061,7 @@
               <w:rPr>
                 <w:b w:val="0"/>
               </w:rPr>
-              <w:t>practice_id</w:t>
+              <w:t>id</w:t>
             </w:r>
             <w:proofErr w:type="spellEnd"/>
           </w:p>
@@ -6150,7 +6213,7 @@
               <w:rPr>
                 <w:b w:val="0"/>
               </w:rPr>
-              <w:t>teacher_name</w:t>
+              <w:t>teacher</w:t>
             </w:r>
             <w:proofErr w:type="spellEnd"/>
           </w:p>
@@ -6166,35 +6229,38 @@
               <w:cnfStyle w:val="000000100000" w:firstRow="0" w:lastRow="0" w:firstColumn="0" w:lastColumn="0" w:oddVBand="0" w:evenVBand="0" w:oddHBand="1" w:evenHBand="0" w:firstRowFirstColumn="0" w:firstRowLastColumn="0" w:lastRowFirstColumn="0" w:lastRowLastColumn="0"/>
             </w:pPr>
             <w:r>
-              <w:t>VARCHAR</w:t>
-            </w:r>
-          </w:p>
-        </w:tc>
-        <w:tc>
-          <w:tcPr>
-            <w:tcW w:w="2264" w:type="dxa"/>
-            <w:vAlign w:val="center"/>
-          </w:tcPr>
-          <w:p>
-            <w:pPr>
-              <w:jc w:val="center"/>
-              <w:cnfStyle w:val="000000100000" w:firstRow="0" w:lastRow="0" w:firstColumn="0" w:lastColumn="0" w:oddVBand="0" w:evenVBand="0" w:oddHBand="1" w:evenHBand="0" w:firstRowFirstColumn="0" w:firstRowLastColumn="0" w:lastRowFirstColumn="0" w:lastRowLastColumn="0"/>
-            </w:pPr>
-            <w:r>
-              <w:t>50</w:t>
-            </w:r>
-          </w:p>
-        </w:tc>
-        <w:tc>
-          <w:tcPr>
-            <w:tcW w:w="2264" w:type="dxa"/>
-            <w:vAlign w:val="center"/>
-          </w:tcPr>
-          <w:p>
-            <w:pPr>
-              <w:jc w:val="center"/>
-              <w:cnfStyle w:val="000000100000" w:firstRow="0" w:lastRow="0" w:firstColumn="0" w:lastColumn="0" w:oddVBand="0" w:evenVBand="0" w:oddHBand="1" w:evenHBand="0" w:firstRowFirstColumn="0" w:firstRowLastColumn="0" w:lastRowFirstColumn="0" w:lastRowLastColumn="0"/>
-            </w:pPr>
+              <w:t>INT</w:t>
+            </w:r>
+          </w:p>
+        </w:tc>
+        <w:tc>
+          <w:tcPr>
+            <w:tcW w:w="2264" w:type="dxa"/>
+            <w:vAlign w:val="center"/>
+          </w:tcPr>
+          <w:p>
+            <w:pPr>
+              <w:jc w:val="center"/>
+              <w:cnfStyle w:val="000000100000" w:firstRow="0" w:lastRow="0" w:firstColumn="0" w:lastColumn="0" w:oddVBand="0" w:evenVBand="0" w:oddHBand="1" w:evenHBand="0" w:firstRowFirstColumn="0" w:firstRowLastColumn="0" w:lastRowFirstColumn="0" w:lastRowLastColumn="0"/>
+            </w:pPr>
+            <w:r>
+              <w:t>5</w:t>
+            </w:r>
+          </w:p>
+        </w:tc>
+        <w:tc>
+          <w:tcPr>
+            <w:tcW w:w="2264" w:type="dxa"/>
+            <w:vAlign w:val="center"/>
+          </w:tcPr>
+          <w:p>
+            <w:pPr>
+              <w:jc w:val="center"/>
+              <w:cnfStyle w:val="000000100000" w:firstRow="0" w:lastRow="0" w:firstColumn="0" w:lastColumn="0" w:oddVBand="0" w:evenVBand="0" w:oddHBand="1" w:evenHBand="0" w:firstRowFirstColumn="0" w:firstRowLastColumn="0" w:lastRowFirstColumn="0" w:lastRowLastColumn="0"/>
+            </w:pPr>
+            <w:r>
+              <w:t>FOREIGN</w:t>
+            </w:r>
           </w:p>
         </w:tc>
       </w:tr>
@@ -6217,7 +6283,7 @@
               <w:rPr>
                 <w:b w:val="0"/>
               </w:rPr>
-              <w:t>on_which_day</w:t>
+              <w:t>credit_number</w:t>
             </w:r>
             <w:proofErr w:type="spellEnd"/>
           </w:p>
@@ -6233,7 +6299,7 @@
               <w:cnfStyle w:val="000000000000" w:firstRow="0" w:lastRow="0" w:firstColumn="0" w:lastColumn="0" w:oddVBand="0" w:evenVBand="0" w:oddHBand="0" w:evenHBand="0" w:firstRowFirstColumn="0" w:firstRowLastColumn="0" w:lastRowFirstColumn="0" w:lastRowLastColumn="0"/>
             </w:pPr>
             <w:r>
-              <w:t>DATE</w:t>
+              <w:t>INT</w:t>
             </w:r>
           </w:p>
         </w:tc>
@@ -6247,6 +6313,9 @@
               <w:jc w:val="center"/>
               <w:cnfStyle w:val="000000000000" w:firstRow="0" w:lastRow="0" w:firstColumn="0" w:lastColumn="0" w:oddVBand="0" w:evenVBand="0" w:oddHBand="0" w:evenHBand="0" w:firstRowFirstColumn="0" w:firstRowLastColumn="0" w:lastRowFirstColumn="0" w:lastRowLastColumn="0"/>
             </w:pPr>
+            <w:r>
+              <w:t>3</w:t>
+            </w:r>
           </w:p>
         </w:tc>
         <w:tc>
@@ -6284,7 +6353,7 @@
               <w:rPr>
                 <w:b w:val="0"/>
               </w:rPr>
-              <w:t>on_which_time</w:t>
+              <w:t>has_tasks</w:t>
             </w:r>
             <w:proofErr w:type="spellEnd"/>
           </w:p>
@@ -6300,7 +6369,7 @@
               <w:cnfStyle w:val="000000100000" w:firstRow="0" w:lastRow="0" w:firstColumn="0" w:lastColumn="0" w:oddVBand="0" w:evenVBand="0" w:oddHBand="1" w:evenHBand="0" w:firstRowFirstColumn="0" w:firstRowLastColumn="0" w:lastRowFirstColumn="0" w:lastRowLastColumn="0"/>
             </w:pPr>
             <w:r>
-              <w:t>TIMESTAMP</w:t>
+              <w:t>BOOLEAN</w:t>
             </w:r>
           </w:p>
         </w:tc>
@@ -6348,7 +6417,7 @@
               <w:rPr>
                 <w:b w:val="0"/>
               </w:rPr>
-              <w:t>durability</w:t>
+              <w:t>how_many_task</w:t>
             </w:r>
             <w:proofErr w:type="spellEnd"/>
           </w:p>
@@ -6379,278 +6448,7 @@
               <w:cnfStyle w:val="000000000000" w:firstRow="0" w:lastRow="0" w:firstColumn="0" w:lastColumn="0" w:oddVBand="0" w:evenVBand="0" w:oddHBand="0" w:evenHBand="0" w:firstRowFirstColumn="0" w:firstRowLastColumn="0" w:lastRowFirstColumn="0" w:lastRowLastColumn="0"/>
             </w:pPr>
             <w:r>
-              <w:t>10</w:t>
-            </w:r>
-          </w:p>
-        </w:tc>
-        <w:tc>
-          <w:tcPr>
-            <w:tcW w:w="2264" w:type="dxa"/>
-            <w:vAlign w:val="center"/>
-          </w:tcPr>
-          <w:p>
-            <w:pPr>
-              <w:jc w:val="center"/>
-              <w:cnfStyle w:val="000000000000" w:firstRow="0" w:lastRow="0" w:firstColumn="0" w:lastColumn="0" w:oddVBand="0" w:evenVBand="0" w:oddHBand="0" w:evenHBand="0" w:firstRowFirstColumn="0" w:firstRowLastColumn="0" w:lastRowFirstColumn="0" w:lastRowLastColumn="0"/>
-            </w:pPr>
-          </w:p>
-        </w:tc>
-      </w:tr>
-      <w:tr>
-        <w:trPr>
-          <w:cnfStyle w:val="000000100000" w:firstRow="0" w:lastRow="0" w:firstColumn="0" w:lastColumn="0" w:oddVBand="0" w:evenVBand="0" w:oddHBand="1" w:evenHBand="0" w:firstRowFirstColumn="0" w:firstRowLastColumn="0" w:lastRowFirstColumn="0" w:lastRowLastColumn="0"/>
-        </w:trPr>
-        <w:tc>
-          <w:tcPr>
-            <w:cnfStyle w:val="001000000000" w:firstRow="0" w:lastRow="0" w:firstColumn="1" w:lastColumn="0" w:oddVBand="0" w:evenVBand="0" w:oddHBand="0" w:evenHBand="0" w:firstRowFirstColumn="0" w:firstRowLastColumn="0" w:lastRowFirstColumn="0" w:lastRowLastColumn="0"/>
-            <w:tcW w:w="2264" w:type="dxa"/>
-            <w:vAlign w:val="center"/>
-          </w:tcPr>
-          <w:p>
-            <w:pPr>
-              <w:jc w:val="center"/>
-              <w:rPr>
-                <w:b w:val="0"/>
-              </w:rPr>
-            </w:pPr>
-            <w:proofErr w:type="spellStart"/>
-            <w:r>
-              <w:rPr>
-                <w:b w:val="0"/>
-              </w:rPr>
-              <w:t>credit_number</w:t>
-            </w:r>
-            <w:proofErr w:type="spellEnd"/>
-          </w:p>
-        </w:tc>
-        <w:tc>
-          <w:tcPr>
-            <w:tcW w:w="2264" w:type="dxa"/>
-            <w:vAlign w:val="center"/>
-          </w:tcPr>
-          <w:p>
-            <w:pPr>
-              <w:jc w:val="center"/>
-              <w:cnfStyle w:val="000000100000" w:firstRow="0" w:lastRow="0" w:firstColumn="0" w:lastColumn="0" w:oddVBand="0" w:evenVBand="0" w:oddHBand="1" w:evenHBand="0" w:firstRowFirstColumn="0" w:firstRowLastColumn="0" w:lastRowFirstColumn="0" w:lastRowLastColumn="0"/>
-            </w:pPr>
-            <w:r>
-              <w:t>INT</w:t>
-            </w:r>
-          </w:p>
-        </w:tc>
-        <w:tc>
-          <w:tcPr>
-            <w:tcW w:w="2264" w:type="dxa"/>
-            <w:vAlign w:val="center"/>
-          </w:tcPr>
-          <w:p>
-            <w:pPr>
-              <w:jc w:val="center"/>
-              <w:cnfStyle w:val="000000100000" w:firstRow="0" w:lastRow="0" w:firstColumn="0" w:lastColumn="0" w:oddVBand="0" w:evenVBand="0" w:oddHBand="1" w:evenHBand="0" w:firstRowFirstColumn="0" w:firstRowLastColumn="0" w:lastRowFirstColumn="0" w:lastRowLastColumn="0"/>
-            </w:pPr>
-            <w:r>
               <w:t>3</w:t>
-            </w:r>
-          </w:p>
-        </w:tc>
-        <w:tc>
-          <w:tcPr>
-            <w:tcW w:w="2264" w:type="dxa"/>
-            <w:vAlign w:val="center"/>
-          </w:tcPr>
-          <w:p>
-            <w:pPr>
-              <w:jc w:val="center"/>
-              <w:cnfStyle w:val="000000100000" w:firstRow="0" w:lastRow="0" w:firstColumn="0" w:lastColumn="0" w:oddVBand="0" w:evenVBand="0" w:oddHBand="1" w:evenHBand="0" w:firstRowFirstColumn="0" w:firstRowLastColumn="0" w:lastRowFirstColumn="0" w:lastRowLastColumn="0"/>
-            </w:pPr>
-          </w:p>
-        </w:tc>
-      </w:tr>
-      <w:tr>
-        <w:tc>
-          <w:tcPr>
-            <w:cnfStyle w:val="001000000000" w:firstRow="0" w:lastRow="0" w:firstColumn="1" w:lastColumn="0" w:oddVBand="0" w:evenVBand="0" w:oddHBand="0" w:evenHBand="0" w:firstRowFirstColumn="0" w:firstRowLastColumn="0" w:lastRowFirstColumn="0" w:lastRowLastColumn="0"/>
-            <w:tcW w:w="2264" w:type="dxa"/>
-            <w:vAlign w:val="center"/>
-          </w:tcPr>
-          <w:p>
-            <w:pPr>
-              <w:jc w:val="center"/>
-              <w:rPr>
-                <w:b w:val="0"/>
-              </w:rPr>
-            </w:pPr>
-            <w:proofErr w:type="spellStart"/>
-            <w:r>
-              <w:rPr>
-                <w:b w:val="0"/>
-              </w:rPr>
-              <w:t>has_tasks</w:t>
-            </w:r>
-            <w:proofErr w:type="spellEnd"/>
-          </w:p>
-        </w:tc>
-        <w:tc>
-          <w:tcPr>
-            <w:tcW w:w="2264" w:type="dxa"/>
-            <w:vAlign w:val="center"/>
-          </w:tcPr>
-          <w:p>
-            <w:pPr>
-              <w:jc w:val="center"/>
-              <w:cnfStyle w:val="000000000000" w:firstRow="0" w:lastRow="0" w:firstColumn="0" w:lastColumn="0" w:oddVBand="0" w:evenVBand="0" w:oddHBand="0" w:evenHBand="0" w:firstRowFirstColumn="0" w:firstRowLastColumn="0" w:lastRowFirstColumn="0" w:lastRowLastColumn="0"/>
-            </w:pPr>
-            <w:r>
-              <w:t>BOOLEAN</w:t>
-            </w:r>
-          </w:p>
-        </w:tc>
-        <w:tc>
-          <w:tcPr>
-            <w:tcW w:w="2264" w:type="dxa"/>
-            <w:vAlign w:val="center"/>
-          </w:tcPr>
-          <w:p>
-            <w:pPr>
-              <w:jc w:val="center"/>
-              <w:cnfStyle w:val="000000000000" w:firstRow="0" w:lastRow="0" w:firstColumn="0" w:lastColumn="0" w:oddVBand="0" w:evenVBand="0" w:oddHBand="0" w:evenHBand="0" w:firstRowFirstColumn="0" w:firstRowLastColumn="0" w:lastRowFirstColumn="0" w:lastRowLastColumn="0"/>
-            </w:pPr>
-          </w:p>
-        </w:tc>
-        <w:tc>
-          <w:tcPr>
-            <w:tcW w:w="2264" w:type="dxa"/>
-            <w:vAlign w:val="center"/>
-          </w:tcPr>
-          <w:p>
-            <w:pPr>
-              <w:jc w:val="center"/>
-              <w:cnfStyle w:val="000000000000" w:firstRow="0" w:lastRow="0" w:firstColumn="0" w:lastColumn="0" w:oddVBand="0" w:evenVBand="0" w:oddHBand="0" w:evenHBand="0" w:firstRowFirstColumn="0" w:firstRowLastColumn="0" w:lastRowFirstColumn="0" w:lastRowLastColumn="0"/>
-            </w:pPr>
-          </w:p>
-        </w:tc>
-      </w:tr>
-      <w:tr>
-        <w:trPr>
-          <w:cnfStyle w:val="000000100000" w:firstRow="0" w:lastRow="0" w:firstColumn="0" w:lastColumn="0" w:oddVBand="0" w:evenVBand="0" w:oddHBand="1" w:evenHBand="0" w:firstRowFirstColumn="0" w:firstRowLastColumn="0" w:lastRowFirstColumn="0" w:lastRowLastColumn="0"/>
-        </w:trPr>
-        <w:tc>
-          <w:tcPr>
-            <w:cnfStyle w:val="001000000000" w:firstRow="0" w:lastRow="0" w:firstColumn="1" w:lastColumn="0" w:oddVBand="0" w:evenVBand="0" w:oddHBand="0" w:evenHBand="0" w:firstRowFirstColumn="0" w:firstRowLastColumn="0" w:lastRowFirstColumn="0" w:lastRowLastColumn="0"/>
-            <w:tcW w:w="2264" w:type="dxa"/>
-            <w:vAlign w:val="center"/>
-          </w:tcPr>
-          <w:p>
-            <w:pPr>
-              <w:jc w:val="center"/>
-              <w:rPr>
-                <w:b w:val="0"/>
-              </w:rPr>
-            </w:pPr>
-            <w:proofErr w:type="spellStart"/>
-            <w:r>
-              <w:rPr>
-                <w:b w:val="0"/>
-              </w:rPr>
-              <w:t>how_many_task</w:t>
-            </w:r>
-            <w:proofErr w:type="spellEnd"/>
-          </w:p>
-        </w:tc>
-        <w:tc>
-          <w:tcPr>
-            <w:tcW w:w="2264" w:type="dxa"/>
-            <w:vAlign w:val="center"/>
-          </w:tcPr>
-          <w:p>
-            <w:pPr>
-              <w:jc w:val="center"/>
-              <w:cnfStyle w:val="000000100000" w:firstRow="0" w:lastRow="0" w:firstColumn="0" w:lastColumn="0" w:oddVBand="0" w:evenVBand="0" w:oddHBand="1" w:evenHBand="0" w:firstRowFirstColumn="0" w:firstRowLastColumn="0" w:lastRowFirstColumn="0" w:lastRowLastColumn="0"/>
-            </w:pPr>
-            <w:r>
-              <w:t>INT</w:t>
-            </w:r>
-          </w:p>
-        </w:tc>
-        <w:tc>
-          <w:tcPr>
-            <w:tcW w:w="2264" w:type="dxa"/>
-            <w:vAlign w:val="center"/>
-          </w:tcPr>
-          <w:p>
-            <w:pPr>
-              <w:jc w:val="center"/>
-              <w:cnfStyle w:val="000000100000" w:firstRow="0" w:lastRow="0" w:firstColumn="0" w:lastColumn="0" w:oddVBand="0" w:evenVBand="0" w:oddHBand="1" w:evenHBand="0" w:firstRowFirstColumn="0" w:firstRowLastColumn="0" w:lastRowFirstColumn="0" w:lastRowLastColumn="0"/>
-            </w:pPr>
-            <w:r>
-              <w:t>3</w:t>
-            </w:r>
-          </w:p>
-        </w:tc>
-        <w:tc>
-          <w:tcPr>
-            <w:tcW w:w="2264" w:type="dxa"/>
-            <w:vAlign w:val="center"/>
-          </w:tcPr>
-          <w:p>
-            <w:pPr>
-              <w:jc w:val="center"/>
-              <w:cnfStyle w:val="000000100000" w:firstRow="0" w:lastRow="0" w:firstColumn="0" w:lastColumn="0" w:oddVBand="0" w:evenVBand="0" w:oddHBand="1" w:evenHBand="0" w:firstRowFirstColumn="0" w:firstRowLastColumn="0" w:lastRowFirstColumn="0" w:lastRowLastColumn="0"/>
-            </w:pPr>
-          </w:p>
-        </w:tc>
-      </w:tr>
-      <w:tr>
-        <w:tc>
-          <w:tcPr>
-            <w:cnfStyle w:val="001000000000" w:firstRow="0" w:lastRow="0" w:firstColumn="1" w:lastColumn="0" w:oddVBand="0" w:evenVBand="0" w:oddHBand="0" w:evenHBand="0" w:firstRowFirstColumn="0" w:firstRowLastColumn="0" w:lastRowFirstColumn="0" w:lastRowLastColumn="0"/>
-            <w:tcW w:w="2264" w:type="dxa"/>
-            <w:vAlign w:val="center"/>
-          </w:tcPr>
-          <w:p>
-            <w:pPr>
-              <w:jc w:val="center"/>
-              <w:rPr>
-                <w:b w:val="0"/>
-              </w:rPr>
-            </w:pPr>
-            <w:proofErr w:type="spellStart"/>
-            <w:r>
-              <w:rPr>
-                <w:b w:val="0"/>
-              </w:rPr>
-              <w:t>how_many_seats</w:t>
-            </w:r>
-            <w:proofErr w:type="spellEnd"/>
-          </w:p>
-        </w:tc>
-        <w:tc>
-          <w:tcPr>
-            <w:tcW w:w="2264" w:type="dxa"/>
-            <w:vAlign w:val="center"/>
-          </w:tcPr>
-          <w:p>
-            <w:pPr>
-              <w:jc w:val="center"/>
-              <w:cnfStyle w:val="000000000000" w:firstRow="0" w:lastRow="0" w:firstColumn="0" w:lastColumn="0" w:oddVBand="0" w:evenVBand="0" w:oddHBand="0" w:evenHBand="0" w:firstRowFirstColumn="0" w:firstRowLastColumn="0" w:lastRowFirstColumn="0" w:lastRowLastColumn="0"/>
-            </w:pPr>
-            <w:r>
-              <w:t>INT</w:t>
-            </w:r>
-          </w:p>
-        </w:tc>
-        <w:tc>
-          <w:tcPr>
-            <w:tcW w:w="2264" w:type="dxa"/>
-            <w:vAlign w:val="center"/>
-          </w:tcPr>
-          <w:p>
-            <w:pPr>
-              <w:jc w:val="center"/>
-              <w:cnfStyle w:val="000000000000" w:firstRow="0" w:lastRow="0" w:firstColumn="0" w:lastColumn="0" w:oddVBand="0" w:evenVBand="0" w:oddHBand="0" w:evenHBand="0" w:firstRowFirstColumn="0" w:firstRowLastColumn="0" w:lastRowFirstColumn="0" w:lastRowLastColumn="0"/>
-            </w:pPr>
-            <w:r>
-              <w:t>10</w:t>
             </w:r>
           </w:p>
         </w:tc>
@@ -6668,7 +6466,6 @@
         </w:tc>
       </w:tr>
     </w:tbl>
-    <w:p/>
     <w:p>
       <w:pPr>
         <w:rPr>
@@ -6684,117 +6481,11 @@
       </w:pPr>
     </w:p>
     <w:p>
-      <w:pPr>
+      <w:proofErr w:type="spellStart"/>
+      <w:r>
         <w:rPr>
           <w:i/>
         </w:rPr>
-      </w:pPr>
-    </w:p>
-    <w:p>
-      <w:pPr>
-        <w:rPr>
-          <w:i/>
-        </w:rPr>
-      </w:pPr>
-    </w:p>
-    <w:p>
-      <w:pPr>
-        <w:rPr>
-          <w:i/>
-        </w:rPr>
-      </w:pPr>
-    </w:p>
-    <w:p>
-      <w:pPr>
-        <w:rPr>
-          <w:i/>
-        </w:rPr>
-      </w:pPr>
-    </w:p>
-    <w:p>
-      <w:pPr>
-        <w:rPr>
-          <w:i/>
-        </w:rPr>
-      </w:pPr>
-    </w:p>
-    <w:p>
-      <w:pPr>
-        <w:rPr>
-          <w:i/>
-        </w:rPr>
-      </w:pPr>
-    </w:p>
-    <w:p>
-      <w:pPr>
-        <w:rPr>
-          <w:i/>
-        </w:rPr>
-      </w:pPr>
-    </w:p>
-    <w:p>
-      <w:pPr>
-        <w:rPr>
-          <w:i/>
-        </w:rPr>
-      </w:pPr>
-    </w:p>
-    <w:p>
-      <w:pPr>
-        <w:rPr>
-          <w:i/>
-        </w:rPr>
-      </w:pPr>
-    </w:p>
-    <w:p>
-      <w:pPr>
-        <w:rPr>
-          <w:i/>
-        </w:rPr>
-      </w:pPr>
-    </w:p>
-    <w:p>
-      <w:pPr>
-        <w:rPr>
-          <w:i/>
-        </w:rPr>
-      </w:pPr>
-    </w:p>
-    <w:p>
-      <w:pPr>
-        <w:rPr>
-          <w:i/>
-        </w:rPr>
-      </w:pPr>
-    </w:p>
-    <w:p>
-      <w:pPr>
-        <w:rPr>
-          <w:i/>
-        </w:rPr>
-      </w:pPr>
-    </w:p>
-    <w:p>
-      <w:pPr>
-        <w:rPr>
-          <w:i/>
-        </w:rPr>
-      </w:pPr>
-    </w:p>
-    <w:p>
-      <w:pPr>
-        <w:rPr>
-          <w:i/>
-        </w:rPr>
-      </w:pPr>
-    </w:p>
-    <w:p>
-      <w:proofErr w:type="spellStart"/>
-      <w:r>
-        <w:rPr>
-          <w:i/>
-        </w:rPr>
-        <w:lastRenderedPageBreak/>
         <w:t>subject</w:t>
       </w:r>
       <w:proofErr w:type="spellEnd"/>
@@ -6828,7 +6519,7 @@
         <w:tc>
           <w:tcPr>
             <w:cnfStyle w:val="001000000000" w:firstRow="0" w:lastRow="0" w:firstColumn="1" w:lastColumn="0" w:oddVBand="0" w:evenVBand="0" w:oddHBand="0" w:evenHBand="0" w:firstRowFirstColumn="0" w:firstRowLastColumn="0" w:lastRowFirstColumn="0" w:lastRowLastColumn="0"/>
-            <w:tcW w:w="2264" w:type="dxa"/>
+            <w:tcW w:w="2669" w:type="dxa"/>
             <w:vAlign w:val="center"/>
           </w:tcPr>
           <w:p>
@@ -6842,7 +6533,7 @@
         </w:tc>
         <w:tc>
           <w:tcPr>
-            <w:tcW w:w="2264" w:type="dxa"/>
+            <w:tcW w:w="2163" w:type="dxa"/>
             <w:vAlign w:val="center"/>
           </w:tcPr>
           <w:p>
@@ -6857,7 +6548,7 @@
         </w:tc>
         <w:tc>
           <w:tcPr>
-            <w:tcW w:w="2264" w:type="dxa"/>
+            <w:tcW w:w="2095" w:type="dxa"/>
             <w:vAlign w:val="center"/>
           </w:tcPr>
           <w:p>
@@ -6872,7 +6563,7 @@
         </w:tc>
         <w:tc>
           <w:tcPr>
-            <w:tcW w:w="2264" w:type="dxa"/>
+            <w:tcW w:w="2129" w:type="dxa"/>
             <w:vAlign w:val="center"/>
           </w:tcPr>
           <w:p>
@@ -6890,7 +6581,7 @@
         <w:tc>
           <w:tcPr>
             <w:cnfStyle w:val="001000000000" w:firstRow="0" w:lastRow="0" w:firstColumn="1" w:lastColumn="0" w:oddVBand="0" w:evenVBand="0" w:oddHBand="0" w:evenHBand="0" w:firstRowFirstColumn="0" w:firstRowLastColumn="0" w:lastRowFirstColumn="0" w:lastRowLastColumn="0"/>
-            <w:tcW w:w="2264" w:type="dxa"/>
+            <w:tcW w:w="2669" w:type="dxa"/>
             <w:vAlign w:val="center"/>
           </w:tcPr>
           <w:p>
@@ -6905,14 +6596,14 @@
               <w:rPr>
                 <w:b w:val="0"/>
               </w:rPr>
-              <w:t>subject_id</w:t>
+              <w:t>id</w:t>
             </w:r>
             <w:proofErr w:type="spellEnd"/>
           </w:p>
         </w:tc>
         <w:tc>
           <w:tcPr>
-            <w:tcW w:w="2264" w:type="dxa"/>
+            <w:tcW w:w="2163" w:type="dxa"/>
             <w:vAlign w:val="center"/>
           </w:tcPr>
           <w:p>
@@ -6927,7 +6618,7 @@
         </w:tc>
         <w:tc>
           <w:tcPr>
-            <w:tcW w:w="2264" w:type="dxa"/>
+            <w:tcW w:w="2095" w:type="dxa"/>
             <w:vAlign w:val="center"/>
           </w:tcPr>
           <w:p>
@@ -6942,7 +6633,7 @@
         </w:tc>
         <w:tc>
           <w:tcPr>
-            <w:tcW w:w="2264" w:type="dxa"/>
+            <w:tcW w:w="2129" w:type="dxa"/>
             <w:vAlign w:val="center"/>
           </w:tcPr>
           <w:p>
@@ -6969,7 +6660,7 @@
         <w:tc>
           <w:tcPr>
             <w:cnfStyle w:val="001000000000" w:firstRow="0" w:lastRow="0" w:firstColumn="1" w:lastColumn="0" w:oddVBand="0" w:evenVBand="0" w:oddHBand="0" w:evenHBand="0" w:firstRowFirstColumn="0" w:firstRowLastColumn="0" w:lastRowFirstColumn="0" w:lastRowLastColumn="0"/>
-            <w:tcW w:w="2264" w:type="dxa"/>
+            <w:tcW w:w="2669" w:type="dxa"/>
             <w:vAlign w:val="center"/>
           </w:tcPr>
           <w:p>
@@ -6984,14 +6675,14 @@
               <w:rPr>
                 <w:b w:val="0"/>
               </w:rPr>
-              <w:t>subject_name</w:t>
+              <w:t>name</w:t>
             </w:r>
             <w:proofErr w:type="spellEnd"/>
           </w:p>
         </w:tc>
         <w:tc>
           <w:tcPr>
-            <w:tcW w:w="2264" w:type="dxa"/>
+            <w:tcW w:w="2163" w:type="dxa"/>
             <w:vAlign w:val="center"/>
           </w:tcPr>
           <w:p>
@@ -7006,7 +6697,7 @@
         </w:tc>
         <w:tc>
           <w:tcPr>
-            <w:tcW w:w="2264" w:type="dxa"/>
+            <w:tcW w:w="2095" w:type="dxa"/>
             <w:vAlign w:val="center"/>
           </w:tcPr>
           <w:p>
@@ -7021,7 +6712,7 @@
         </w:tc>
         <w:tc>
           <w:tcPr>
-            <w:tcW w:w="2264" w:type="dxa"/>
+            <w:tcW w:w="2129" w:type="dxa"/>
             <w:vAlign w:val="center"/>
           </w:tcPr>
           <w:p>
@@ -7042,7 +6733,7 @@
         <w:tc>
           <w:tcPr>
             <w:cnfStyle w:val="001000000000" w:firstRow="0" w:lastRow="0" w:firstColumn="1" w:lastColumn="0" w:oddVBand="0" w:evenVBand="0" w:oddHBand="0" w:evenHBand="0" w:firstRowFirstColumn="0" w:firstRowLastColumn="0" w:lastRowFirstColumn="0" w:lastRowLastColumn="0"/>
-            <w:tcW w:w="2264" w:type="dxa"/>
+            <w:tcW w:w="2669" w:type="dxa"/>
             <w:vAlign w:val="center"/>
           </w:tcPr>
           <w:p>
@@ -7064,7 +6755,7 @@
         </w:tc>
         <w:tc>
           <w:tcPr>
-            <w:tcW w:w="2264" w:type="dxa"/>
+            <w:tcW w:w="2163" w:type="dxa"/>
             <w:vAlign w:val="center"/>
           </w:tcPr>
           <w:p>
@@ -7079,7 +6770,7 @@
         </w:tc>
         <w:tc>
           <w:tcPr>
-            <w:tcW w:w="2264" w:type="dxa"/>
+            <w:tcW w:w="2095" w:type="dxa"/>
             <w:vAlign w:val="center"/>
           </w:tcPr>
           <w:p>
@@ -7094,7 +6785,7 @@
         </w:tc>
         <w:tc>
           <w:tcPr>
-            <w:tcW w:w="2264" w:type="dxa"/>
+            <w:tcW w:w="2129" w:type="dxa"/>
             <w:vAlign w:val="center"/>
           </w:tcPr>
           <w:p>
@@ -7109,7 +6800,7 @@
         <w:tc>
           <w:tcPr>
             <w:cnfStyle w:val="001000000000" w:firstRow="0" w:lastRow="0" w:firstColumn="1" w:lastColumn="0" w:oddVBand="0" w:evenVBand="0" w:oddHBand="0" w:evenHBand="0" w:firstRowFirstColumn="0" w:firstRowLastColumn="0" w:lastRowFirstColumn="0" w:lastRowLastColumn="0"/>
-            <w:tcW w:w="2264" w:type="dxa"/>
+            <w:tcW w:w="2669" w:type="dxa"/>
             <w:vAlign w:val="center"/>
           </w:tcPr>
           <w:p>
@@ -7124,14 +6815,26 @@
               <w:rPr>
                 <w:b w:val="0"/>
               </w:rPr>
-              <w:t>lectures_per_weak</w:t>
+              <w:t>lectures_per_we</w:t>
+            </w:r>
+            <w:r>
+              <w:rPr>
+                <w:b w:val="0"/>
+              </w:rPr>
+              <w:t>e</w:t>
+            </w:r>
+            <w:r>
+              <w:rPr>
+                <w:b w:val="0"/>
+              </w:rPr>
+              <w:t>k</w:t>
             </w:r>
             <w:proofErr w:type="spellEnd"/>
           </w:p>
         </w:tc>
         <w:tc>
           <w:tcPr>
-            <w:tcW w:w="2264" w:type="dxa"/>
+            <w:tcW w:w="2163" w:type="dxa"/>
             <w:vAlign w:val="center"/>
           </w:tcPr>
           <w:p>
@@ -7146,7 +6849,7 @@
         </w:tc>
         <w:tc>
           <w:tcPr>
-            <w:tcW w:w="2264" w:type="dxa"/>
+            <w:tcW w:w="2095" w:type="dxa"/>
             <w:vAlign w:val="center"/>
           </w:tcPr>
           <w:p>
@@ -7161,7 +6864,7 @@
         </w:tc>
         <w:tc>
           <w:tcPr>
-            <w:tcW w:w="2264" w:type="dxa"/>
+            <w:tcW w:w="2129" w:type="dxa"/>
             <w:vAlign w:val="center"/>
           </w:tcPr>
           <w:p>
@@ -7179,7 +6882,7 @@
         <w:tc>
           <w:tcPr>
             <w:cnfStyle w:val="001000000000" w:firstRow="0" w:lastRow="0" w:firstColumn="1" w:lastColumn="0" w:oddVBand="0" w:evenVBand="0" w:oddHBand="0" w:evenHBand="0" w:firstRowFirstColumn="0" w:firstRowLastColumn="0" w:lastRowFirstColumn="0" w:lastRowLastColumn="0"/>
-            <w:tcW w:w="2264" w:type="dxa"/>
+            <w:tcW w:w="2669" w:type="dxa"/>
             <w:vAlign w:val="center"/>
           </w:tcPr>
           <w:p>
@@ -7201,7 +6904,7 @@
         </w:tc>
         <w:tc>
           <w:tcPr>
-            <w:tcW w:w="2264" w:type="dxa"/>
+            <w:tcW w:w="2163" w:type="dxa"/>
             <w:vAlign w:val="center"/>
           </w:tcPr>
           <w:p>
@@ -7216,19 +6919,19 @@
         </w:tc>
         <w:tc>
           <w:tcPr>
-            <w:tcW w:w="2264" w:type="dxa"/>
-            <w:vAlign w:val="center"/>
-          </w:tcPr>
-          <w:p>
-            <w:pPr>
-              <w:jc w:val="center"/>
-              <w:cnfStyle w:val="000000100000" w:firstRow="0" w:lastRow="0" w:firstColumn="0" w:lastColumn="0" w:oddVBand="0" w:evenVBand="0" w:oddHBand="1" w:evenHBand="0" w:firstRowFirstColumn="0" w:firstRowLastColumn="0" w:lastRowFirstColumn="0" w:lastRowLastColumn="0"/>
-            </w:pPr>
-          </w:p>
-        </w:tc>
-        <w:tc>
-          <w:tcPr>
-            <w:tcW w:w="2264" w:type="dxa"/>
+            <w:tcW w:w="2095" w:type="dxa"/>
+            <w:vAlign w:val="center"/>
+          </w:tcPr>
+          <w:p>
+            <w:pPr>
+              <w:jc w:val="center"/>
+              <w:cnfStyle w:val="000000100000" w:firstRow="0" w:lastRow="0" w:firstColumn="0" w:lastColumn="0" w:oddVBand="0" w:evenVBand="0" w:oddHBand="1" w:evenHBand="0" w:firstRowFirstColumn="0" w:firstRowLastColumn="0" w:lastRowFirstColumn="0" w:lastRowLastColumn="0"/>
+            </w:pPr>
+          </w:p>
+        </w:tc>
+        <w:tc>
+          <w:tcPr>
+            <w:tcW w:w="2129" w:type="dxa"/>
             <w:vAlign w:val="center"/>
           </w:tcPr>
           <w:p>
@@ -7243,7 +6946,7 @@
         <w:tc>
           <w:tcPr>
             <w:cnfStyle w:val="001000000000" w:firstRow="0" w:lastRow="0" w:firstColumn="1" w:lastColumn="0" w:oddVBand="0" w:evenVBand="0" w:oddHBand="0" w:evenHBand="0" w:firstRowFirstColumn="0" w:firstRowLastColumn="0" w:lastRowFirstColumn="0" w:lastRowLastColumn="0"/>
-            <w:tcW w:w="2264" w:type="dxa"/>
+            <w:tcW w:w="2669" w:type="dxa"/>
             <w:vAlign w:val="center"/>
           </w:tcPr>
           <w:p>
@@ -7265,7 +6968,7 @@
         </w:tc>
         <w:tc>
           <w:tcPr>
-            <w:tcW w:w="2264" w:type="dxa"/>
+            <w:tcW w:w="2163" w:type="dxa"/>
             <w:vAlign w:val="center"/>
           </w:tcPr>
           <w:p>
@@ -7280,7 +6983,7 @@
         </w:tc>
         <w:tc>
           <w:tcPr>
-            <w:tcW w:w="2264" w:type="dxa"/>
+            <w:tcW w:w="2095" w:type="dxa"/>
             <w:vAlign w:val="center"/>
           </w:tcPr>
           <w:p>
@@ -7292,7 +6995,7 @@
         </w:tc>
         <w:tc>
           <w:tcPr>
-            <w:tcW w:w="2264" w:type="dxa"/>
+            <w:tcW w:w="2129" w:type="dxa"/>
             <w:vAlign w:val="center"/>
           </w:tcPr>
           <w:p>
@@ -7310,7 +7013,7 @@
         <w:tc>
           <w:tcPr>
             <w:cnfStyle w:val="001000000000" w:firstRow="0" w:lastRow="0" w:firstColumn="1" w:lastColumn="0" w:oddVBand="0" w:evenVBand="0" w:oddHBand="0" w:evenHBand="0" w:firstRowFirstColumn="0" w:firstRowLastColumn="0" w:lastRowFirstColumn="0" w:lastRowLastColumn="0"/>
-            <w:tcW w:w="2264" w:type="dxa"/>
+            <w:tcW w:w="2669" w:type="dxa"/>
             <w:vAlign w:val="center"/>
           </w:tcPr>
           <w:p>
@@ -7332,7 +7035,7 @@
         </w:tc>
         <w:tc>
           <w:tcPr>
-            <w:tcW w:w="2264" w:type="dxa"/>
+            <w:tcW w:w="2163" w:type="dxa"/>
             <w:vAlign w:val="center"/>
           </w:tcPr>
           <w:p>
@@ -7347,7 +7050,7 @@
         </w:tc>
         <w:tc>
           <w:tcPr>
-            <w:tcW w:w="2264" w:type="dxa"/>
+            <w:tcW w:w="2095" w:type="dxa"/>
             <w:vAlign w:val="center"/>
           </w:tcPr>
           <w:p>
@@ -7362,7 +7065,7 @@
         </w:tc>
         <w:tc>
           <w:tcPr>
-            <w:tcW w:w="2264" w:type="dxa"/>
+            <w:tcW w:w="2129" w:type="dxa"/>
             <w:vAlign w:val="center"/>
           </w:tcPr>
           <w:p>
@@ -7377,7 +7080,7 @@
         <w:tc>
           <w:tcPr>
             <w:cnfStyle w:val="001000000000" w:firstRow="0" w:lastRow="0" w:firstColumn="1" w:lastColumn="0" w:oddVBand="0" w:evenVBand="0" w:oddHBand="0" w:evenHBand="0" w:firstRowFirstColumn="0" w:firstRowLastColumn="0" w:lastRowFirstColumn="0" w:lastRowLastColumn="0"/>
-            <w:tcW w:w="2264" w:type="dxa"/>
+            <w:tcW w:w="2669" w:type="dxa"/>
             <w:vAlign w:val="center"/>
           </w:tcPr>
           <w:p>
@@ -7392,14 +7095,14 @@
               <w:rPr>
                 <w:b w:val="0"/>
               </w:rPr>
-              <w:t>on_which_day</w:t>
+              <w:t>has_precondition</w:t>
             </w:r>
             <w:proofErr w:type="spellEnd"/>
           </w:p>
         </w:tc>
         <w:tc>
           <w:tcPr>
-            <w:tcW w:w="2264" w:type="dxa"/>
+            <w:tcW w:w="2163" w:type="dxa"/>
             <w:vAlign w:val="center"/>
           </w:tcPr>
           <w:p>
@@ -7408,13 +7111,13 @@
               <w:cnfStyle w:val="000000000000" w:firstRow="0" w:lastRow="0" w:firstColumn="0" w:lastColumn="0" w:oddVBand="0" w:evenVBand="0" w:oddHBand="0" w:evenHBand="0" w:firstRowFirstColumn="0" w:firstRowLastColumn="0" w:lastRowFirstColumn="0" w:lastRowLastColumn="0"/>
             </w:pPr>
             <w:r>
-              <w:t>DATE</w:t>
-            </w:r>
-          </w:p>
-        </w:tc>
-        <w:tc>
-          <w:tcPr>
-            <w:tcW w:w="2264" w:type="dxa"/>
+              <w:t>BOOLEAN</w:t>
+            </w:r>
+          </w:p>
+        </w:tc>
+        <w:tc>
+          <w:tcPr>
+            <w:tcW w:w="2095" w:type="dxa"/>
             <w:vAlign w:val="center"/>
           </w:tcPr>
           <w:p>
@@ -7426,7 +7129,7 @@
         </w:tc>
         <w:tc>
           <w:tcPr>
-            <w:tcW w:w="2264" w:type="dxa"/>
+            <w:tcW w:w="2129" w:type="dxa"/>
             <w:vAlign w:val="center"/>
           </w:tcPr>
           <w:p>
@@ -7444,7 +7147,7 @@
         <w:tc>
           <w:tcPr>
             <w:cnfStyle w:val="001000000000" w:firstRow="0" w:lastRow="0" w:firstColumn="1" w:lastColumn="0" w:oddVBand="0" w:evenVBand="0" w:oddHBand="0" w:evenHBand="0" w:firstRowFirstColumn="0" w:firstRowLastColumn="0" w:lastRowFirstColumn="0" w:lastRowLastColumn="0"/>
-            <w:tcW w:w="2264" w:type="dxa"/>
+            <w:tcW w:w="2669" w:type="dxa"/>
             <w:vAlign w:val="center"/>
           </w:tcPr>
           <w:p>
@@ -7459,84 +7162,20 @@
               <w:rPr>
                 <w:b w:val="0"/>
               </w:rPr>
-              <w:t>on_which_time</w:t>
+              <w:t>precondition_subject_id</w:t>
             </w:r>
             <w:proofErr w:type="spellEnd"/>
           </w:p>
         </w:tc>
         <w:tc>
           <w:tcPr>
-            <w:tcW w:w="2264" w:type="dxa"/>
-            <w:vAlign w:val="center"/>
-          </w:tcPr>
-          <w:p>
-            <w:pPr>
-              <w:jc w:val="center"/>
-              <w:cnfStyle w:val="000000100000" w:firstRow="0" w:lastRow="0" w:firstColumn="0" w:lastColumn="0" w:oddVBand="0" w:evenVBand="0" w:oddHBand="1" w:evenHBand="0" w:firstRowFirstColumn="0" w:firstRowLastColumn="0" w:lastRowFirstColumn="0" w:lastRowLastColumn="0"/>
-            </w:pPr>
-            <w:r>
-              <w:t>TIMESTAMP</w:t>
-            </w:r>
-          </w:p>
-        </w:tc>
-        <w:tc>
-          <w:tcPr>
-            <w:tcW w:w="2264" w:type="dxa"/>
-            <w:vAlign w:val="center"/>
-          </w:tcPr>
-          <w:p>
-            <w:pPr>
-              <w:jc w:val="center"/>
-              <w:cnfStyle w:val="000000100000" w:firstRow="0" w:lastRow="0" w:firstColumn="0" w:lastColumn="0" w:oddVBand="0" w:evenVBand="0" w:oddHBand="1" w:evenHBand="0" w:firstRowFirstColumn="0" w:firstRowLastColumn="0" w:lastRowFirstColumn="0" w:lastRowLastColumn="0"/>
-            </w:pPr>
-          </w:p>
-        </w:tc>
-        <w:tc>
-          <w:tcPr>
-            <w:tcW w:w="2264" w:type="dxa"/>
-            <w:vAlign w:val="center"/>
-          </w:tcPr>
-          <w:p>
-            <w:pPr>
-              <w:jc w:val="center"/>
-              <w:cnfStyle w:val="000000100000" w:firstRow="0" w:lastRow="0" w:firstColumn="0" w:lastColumn="0" w:oddVBand="0" w:evenVBand="0" w:oddHBand="1" w:evenHBand="0" w:firstRowFirstColumn="0" w:firstRowLastColumn="0" w:lastRowFirstColumn="0" w:lastRowLastColumn="0"/>
-            </w:pPr>
-          </w:p>
-        </w:tc>
-      </w:tr>
-      <w:tr>
-        <w:tc>
-          <w:tcPr>
-            <w:cnfStyle w:val="001000000000" w:firstRow="0" w:lastRow="0" w:firstColumn="1" w:lastColumn="0" w:oddVBand="0" w:evenVBand="0" w:oddHBand="0" w:evenHBand="0" w:firstRowFirstColumn="0" w:firstRowLastColumn="0" w:lastRowFirstColumn="0" w:lastRowLastColumn="0"/>
-            <w:tcW w:w="2264" w:type="dxa"/>
-            <w:vAlign w:val="center"/>
-          </w:tcPr>
-          <w:p>
-            <w:pPr>
-              <w:jc w:val="center"/>
-              <w:rPr>
-                <w:b w:val="0"/>
-              </w:rPr>
-            </w:pPr>
-            <w:proofErr w:type="spellStart"/>
-            <w:r>
-              <w:rPr>
-                <w:b w:val="0"/>
-              </w:rPr>
-              <w:t>durability</w:t>
-            </w:r>
-            <w:proofErr w:type="spellEnd"/>
-          </w:p>
-        </w:tc>
-        <w:tc>
-          <w:tcPr>
-            <w:tcW w:w="2264" w:type="dxa"/>
-            <w:vAlign w:val="center"/>
-          </w:tcPr>
-          <w:p>
-            <w:pPr>
-              <w:jc w:val="center"/>
-              <w:cnfStyle w:val="000000000000" w:firstRow="0" w:lastRow="0" w:firstColumn="0" w:lastColumn="0" w:oddVBand="0" w:evenVBand="0" w:oddHBand="0" w:evenHBand="0" w:firstRowFirstColumn="0" w:firstRowLastColumn="0" w:lastRowFirstColumn="0" w:lastRowLastColumn="0"/>
+            <w:tcW w:w="2163" w:type="dxa"/>
+            <w:vAlign w:val="center"/>
+          </w:tcPr>
+          <w:p>
+            <w:pPr>
+              <w:jc w:val="center"/>
+              <w:cnfStyle w:val="000000100000" w:firstRow="0" w:lastRow="0" w:firstColumn="0" w:lastColumn="0" w:oddVBand="0" w:evenVBand="0" w:oddHBand="1" w:evenHBand="0" w:firstRowFirstColumn="0" w:firstRowLastColumn="0" w:lastRowFirstColumn="0" w:lastRowLastColumn="0"/>
             </w:pPr>
             <w:r>
               <w:t>INT</w:t>
@@ -7545,13 +7184,13 @@
         </w:tc>
         <w:tc>
           <w:tcPr>
-            <w:tcW w:w="2264" w:type="dxa"/>
-            <w:vAlign w:val="center"/>
-          </w:tcPr>
-          <w:p>
-            <w:pPr>
-              <w:jc w:val="center"/>
-              <w:cnfStyle w:val="000000000000" w:firstRow="0" w:lastRow="0" w:firstColumn="0" w:lastColumn="0" w:oddVBand="0" w:evenVBand="0" w:oddHBand="0" w:evenHBand="0" w:firstRowFirstColumn="0" w:firstRowLastColumn="0" w:lastRowFirstColumn="0" w:lastRowLastColumn="0"/>
+            <w:tcW w:w="2095" w:type="dxa"/>
+            <w:vAlign w:val="center"/>
+          </w:tcPr>
+          <w:p>
+            <w:pPr>
+              <w:jc w:val="center"/>
+              <w:cnfStyle w:val="000000100000" w:firstRow="0" w:lastRow="0" w:firstColumn="0" w:lastColumn="0" w:oddVBand="0" w:evenVBand="0" w:oddHBand="1" w:evenHBand="0" w:firstRowFirstColumn="0" w:firstRowLastColumn="0" w:lastRowFirstColumn="0" w:lastRowLastColumn="0"/>
             </w:pPr>
             <w:r>
               <w:t>10</w:t>
@@ -7560,211 +7199,7 @@
         </w:tc>
         <w:tc>
           <w:tcPr>
-            <w:tcW w:w="2264" w:type="dxa"/>
-            <w:vAlign w:val="center"/>
-          </w:tcPr>
-          <w:p>
-            <w:pPr>
-              <w:jc w:val="center"/>
-              <w:cnfStyle w:val="000000000000" w:firstRow="0" w:lastRow="0" w:firstColumn="0" w:lastColumn="0" w:oddVBand="0" w:evenVBand="0" w:oddHBand="0" w:evenHBand="0" w:firstRowFirstColumn="0" w:firstRowLastColumn="0" w:lastRowFirstColumn="0" w:lastRowLastColumn="0"/>
-            </w:pPr>
-          </w:p>
-        </w:tc>
-      </w:tr>
-      <w:tr>
-        <w:trPr>
-          <w:cnfStyle w:val="000000100000" w:firstRow="0" w:lastRow="0" w:firstColumn="0" w:lastColumn="0" w:oddVBand="0" w:evenVBand="0" w:oddHBand="1" w:evenHBand="0" w:firstRowFirstColumn="0" w:firstRowLastColumn="0" w:lastRowFirstColumn="0" w:lastRowLastColumn="0"/>
-        </w:trPr>
-        <w:tc>
-          <w:tcPr>
-            <w:cnfStyle w:val="001000000000" w:firstRow="0" w:lastRow="0" w:firstColumn="1" w:lastColumn="0" w:oddVBand="0" w:evenVBand="0" w:oddHBand="0" w:evenHBand="0" w:firstRowFirstColumn="0" w:firstRowLastColumn="0" w:lastRowFirstColumn="0" w:lastRowLastColumn="0"/>
-            <w:tcW w:w="2264" w:type="dxa"/>
-            <w:vAlign w:val="center"/>
-          </w:tcPr>
-          <w:p>
-            <w:pPr>
-              <w:jc w:val="center"/>
-              <w:rPr>
-                <w:b w:val="0"/>
-              </w:rPr>
-            </w:pPr>
-            <w:proofErr w:type="spellStart"/>
-            <w:r>
-              <w:rPr>
-                <w:b w:val="0"/>
-              </w:rPr>
-              <w:t>how_many_seats</w:t>
-            </w:r>
-            <w:proofErr w:type="spellEnd"/>
-          </w:p>
-        </w:tc>
-        <w:tc>
-          <w:tcPr>
-            <w:tcW w:w="2264" w:type="dxa"/>
-            <w:vAlign w:val="center"/>
-          </w:tcPr>
-          <w:p>
-            <w:pPr>
-              <w:jc w:val="center"/>
-              <w:cnfStyle w:val="000000100000" w:firstRow="0" w:lastRow="0" w:firstColumn="0" w:lastColumn="0" w:oddVBand="0" w:evenVBand="0" w:oddHBand="1" w:evenHBand="0" w:firstRowFirstColumn="0" w:firstRowLastColumn="0" w:lastRowFirstColumn="0" w:lastRowLastColumn="0"/>
-            </w:pPr>
-            <w:r>
-              <w:t>INT</w:t>
-            </w:r>
-          </w:p>
-        </w:tc>
-        <w:tc>
-          <w:tcPr>
-            <w:tcW w:w="2264" w:type="dxa"/>
-            <w:vAlign w:val="center"/>
-          </w:tcPr>
-          <w:p>
-            <w:pPr>
-              <w:jc w:val="center"/>
-              <w:cnfStyle w:val="000000100000" w:firstRow="0" w:lastRow="0" w:firstColumn="0" w:lastColumn="0" w:oddVBand="0" w:evenVBand="0" w:oddHBand="1" w:evenHBand="0" w:firstRowFirstColumn="0" w:firstRowLastColumn="0" w:lastRowFirstColumn="0" w:lastRowLastColumn="0"/>
-            </w:pPr>
-            <w:r>
-              <w:t>10</w:t>
-            </w:r>
-          </w:p>
-        </w:tc>
-        <w:tc>
-          <w:tcPr>
-            <w:tcW w:w="2264" w:type="dxa"/>
-            <w:vAlign w:val="center"/>
-          </w:tcPr>
-          <w:p>
-            <w:pPr>
-              <w:jc w:val="center"/>
-              <w:cnfStyle w:val="000000100000" w:firstRow="0" w:lastRow="0" w:firstColumn="0" w:lastColumn="0" w:oddVBand="0" w:evenVBand="0" w:oddHBand="1" w:evenHBand="0" w:firstRowFirstColumn="0" w:firstRowLastColumn="0" w:lastRowFirstColumn="0" w:lastRowLastColumn="0"/>
-            </w:pPr>
-          </w:p>
-        </w:tc>
-      </w:tr>
-      <w:tr>
-        <w:tc>
-          <w:tcPr>
-            <w:cnfStyle w:val="001000000000" w:firstRow="0" w:lastRow="0" w:firstColumn="1" w:lastColumn="0" w:oddVBand="0" w:evenVBand="0" w:oddHBand="0" w:evenHBand="0" w:firstRowFirstColumn="0" w:firstRowLastColumn="0" w:lastRowFirstColumn="0" w:lastRowLastColumn="0"/>
-            <w:tcW w:w="2264" w:type="dxa"/>
-            <w:vAlign w:val="center"/>
-          </w:tcPr>
-          <w:p>
-            <w:pPr>
-              <w:jc w:val="center"/>
-              <w:rPr>
-                <w:b w:val="0"/>
-              </w:rPr>
-            </w:pPr>
-            <w:proofErr w:type="spellStart"/>
-            <w:r>
-              <w:rPr>
-                <w:b w:val="0"/>
-              </w:rPr>
-              <w:t>has_precondition</w:t>
-            </w:r>
-            <w:proofErr w:type="spellEnd"/>
-          </w:p>
-        </w:tc>
-        <w:tc>
-          <w:tcPr>
-            <w:tcW w:w="2264" w:type="dxa"/>
-            <w:vAlign w:val="center"/>
-          </w:tcPr>
-          <w:p>
-            <w:pPr>
-              <w:jc w:val="center"/>
-              <w:cnfStyle w:val="000000000000" w:firstRow="0" w:lastRow="0" w:firstColumn="0" w:lastColumn="0" w:oddVBand="0" w:evenVBand="0" w:oddHBand="0" w:evenHBand="0" w:firstRowFirstColumn="0" w:firstRowLastColumn="0" w:lastRowFirstColumn="0" w:lastRowLastColumn="0"/>
-            </w:pPr>
-            <w:r>
-              <w:t>BOOLEAN</w:t>
-            </w:r>
-          </w:p>
-        </w:tc>
-        <w:tc>
-          <w:tcPr>
-            <w:tcW w:w="2264" w:type="dxa"/>
-            <w:vAlign w:val="center"/>
-          </w:tcPr>
-          <w:p>
-            <w:pPr>
-              <w:jc w:val="center"/>
-              <w:cnfStyle w:val="000000000000" w:firstRow="0" w:lastRow="0" w:firstColumn="0" w:lastColumn="0" w:oddVBand="0" w:evenVBand="0" w:oddHBand="0" w:evenHBand="0" w:firstRowFirstColumn="0" w:firstRowLastColumn="0" w:lastRowFirstColumn="0" w:lastRowLastColumn="0"/>
-            </w:pPr>
-          </w:p>
-        </w:tc>
-        <w:tc>
-          <w:tcPr>
-            <w:tcW w:w="2264" w:type="dxa"/>
-            <w:vAlign w:val="center"/>
-          </w:tcPr>
-          <w:p>
-            <w:pPr>
-              <w:jc w:val="center"/>
-              <w:cnfStyle w:val="000000000000" w:firstRow="0" w:lastRow="0" w:firstColumn="0" w:lastColumn="0" w:oddVBand="0" w:evenVBand="0" w:oddHBand="0" w:evenHBand="0" w:firstRowFirstColumn="0" w:firstRowLastColumn="0" w:lastRowFirstColumn="0" w:lastRowLastColumn="0"/>
-            </w:pPr>
-          </w:p>
-        </w:tc>
-      </w:tr>
-      <w:tr>
-        <w:trPr>
-          <w:cnfStyle w:val="000000100000" w:firstRow="0" w:lastRow="0" w:firstColumn="0" w:lastColumn="0" w:oddVBand="0" w:evenVBand="0" w:oddHBand="1" w:evenHBand="0" w:firstRowFirstColumn="0" w:firstRowLastColumn="0" w:lastRowFirstColumn="0" w:lastRowLastColumn="0"/>
-        </w:trPr>
-        <w:tc>
-          <w:tcPr>
-            <w:cnfStyle w:val="001000000000" w:firstRow="0" w:lastRow="0" w:firstColumn="1" w:lastColumn="0" w:oddVBand="0" w:evenVBand="0" w:oddHBand="0" w:evenHBand="0" w:firstRowFirstColumn="0" w:firstRowLastColumn="0" w:lastRowFirstColumn="0" w:lastRowLastColumn="0"/>
-            <w:tcW w:w="2264" w:type="dxa"/>
-            <w:vAlign w:val="center"/>
-          </w:tcPr>
-          <w:p>
-            <w:pPr>
-              <w:jc w:val="center"/>
-              <w:rPr>
-                <w:b w:val="0"/>
-              </w:rPr>
-            </w:pPr>
-            <w:proofErr w:type="spellStart"/>
-            <w:r>
-              <w:rPr>
-                <w:b w:val="0"/>
-              </w:rPr>
-              <w:t>precondition_subject_id</w:t>
-            </w:r>
-            <w:proofErr w:type="spellEnd"/>
-          </w:p>
-        </w:tc>
-        <w:tc>
-          <w:tcPr>
-            <w:tcW w:w="2264" w:type="dxa"/>
-            <w:vAlign w:val="center"/>
-          </w:tcPr>
-          <w:p>
-            <w:pPr>
-              <w:jc w:val="center"/>
-              <w:cnfStyle w:val="000000100000" w:firstRow="0" w:lastRow="0" w:firstColumn="0" w:lastColumn="0" w:oddVBand="0" w:evenVBand="0" w:oddHBand="1" w:evenHBand="0" w:firstRowFirstColumn="0" w:firstRowLastColumn="0" w:lastRowFirstColumn="0" w:lastRowLastColumn="0"/>
-            </w:pPr>
-            <w:r>
-              <w:t>INT</w:t>
-            </w:r>
-          </w:p>
-        </w:tc>
-        <w:tc>
-          <w:tcPr>
-            <w:tcW w:w="2264" w:type="dxa"/>
-            <w:vAlign w:val="center"/>
-          </w:tcPr>
-          <w:p>
-            <w:pPr>
-              <w:jc w:val="center"/>
-              <w:cnfStyle w:val="000000100000" w:firstRow="0" w:lastRow="0" w:firstColumn="0" w:lastColumn="0" w:oddVBand="0" w:evenVBand="0" w:oddHBand="1" w:evenHBand="0" w:firstRowFirstColumn="0" w:firstRowLastColumn="0" w:lastRowFirstColumn="0" w:lastRowLastColumn="0"/>
-            </w:pPr>
-            <w:r>
-              <w:t>10</w:t>
-            </w:r>
-          </w:p>
-        </w:tc>
-        <w:tc>
-          <w:tcPr>
-            <w:tcW w:w="2264" w:type="dxa"/>
+            <w:tcW w:w="2129" w:type="dxa"/>
             <w:vAlign w:val="center"/>
           </w:tcPr>
           <w:p>
@@ -7779,398 +7214,34 @@
     <w:p/>
     <w:p/>
     <w:p>
+      <w:pPr>
+        <w:rPr>
+          <w:i/>
+        </w:rPr>
+      </w:pPr>
+    </w:p>
+    <w:p>
+      <w:pPr>
+        <w:rPr>
+          <w:i/>
+        </w:rPr>
+      </w:pPr>
+    </w:p>
+    <w:p>
+      <w:pPr>
+        <w:rPr>
+          <w:i/>
+        </w:rPr>
+      </w:pPr>
+    </w:p>
+    <w:p>
       <w:proofErr w:type="spellStart"/>
       <w:r>
         <w:rPr>
           <w:i/>
         </w:rPr>
+        <w:lastRenderedPageBreak/>
         <w:t>subject_semester_teacher</w:t>
-      </w:r>
-      <w:proofErr w:type="spellEnd"/>
-      <w:r>
-        <w:rPr>
-          <w:i/>
-        </w:rPr>
-        <w:t xml:space="preserve"> </w:t>
-      </w:r>
-      <w:r>
-        <w:t>tábla</w:t>
-      </w:r>
-    </w:p>
-    <w:p/>
-    <w:tbl>
-      <w:tblPr>
-        <w:tblStyle w:val="Tblzatrcsos41jellszn"/>
-        <w:tblW w:w="0" w:type="auto"/>
-        <w:tblLook w:val="04A0" w:firstRow="1" w:lastRow="0" w:firstColumn="1" w:lastColumn="0" w:noHBand="0" w:noVBand="1"/>
-      </w:tblPr>
-      <w:tblGrid>
-        <w:gridCol w:w="3108"/>
-        <w:gridCol w:w="2012"/>
-        <w:gridCol w:w="1935"/>
-        <w:gridCol w:w="2001"/>
-      </w:tblGrid>
-      <w:tr>
-        <w:trPr>
-          <w:cnfStyle w:val="100000000000" w:firstRow="1" w:lastRow="0" w:firstColumn="0" w:lastColumn="0" w:oddVBand="0" w:evenVBand="0" w:oddHBand="0" w:evenHBand="0" w:firstRowFirstColumn="0" w:firstRowLastColumn="0" w:lastRowFirstColumn="0" w:lastRowLastColumn="0"/>
-        </w:trPr>
-        <w:tc>
-          <w:tcPr>
-            <w:cnfStyle w:val="001000000000" w:firstRow="0" w:lastRow="0" w:firstColumn="1" w:lastColumn="0" w:oddVBand="0" w:evenVBand="0" w:oddHBand="0" w:evenHBand="0" w:firstRowFirstColumn="0" w:firstRowLastColumn="0" w:lastRowFirstColumn="0" w:lastRowLastColumn="0"/>
-            <w:tcW w:w="2264" w:type="dxa"/>
-            <w:vAlign w:val="center"/>
-          </w:tcPr>
-          <w:p>
-            <w:pPr>
-              <w:jc w:val="center"/>
-            </w:pPr>
-            <w:r>
-              <w:t>Attribútum</w:t>
-            </w:r>
-          </w:p>
-        </w:tc>
-        <w:tc>
-          <w:tcPr>
-            <w:tcW w:w="2264" w:type="dxa"/>
-            <w:vAlign w:val="center"/>
-          </w:tcPr>
-          <w:p>
-            <w:pPr>
-              <w:jc w:val="center"/>
-              <w:cnfStyle w:val="100000000000" w:firstRow="1" w:lastRow="0" w:firstColumn="0" w:lastColumn="0" w:oddVBand="0" w:evenVBand="0" w:oddHBand="0" w:evenHBand="0" w:firstRowFirstColumn="0" w:firstRowLastColumn="0" w:lastRowFirstColumn="0" w:lastRowLastColumn="0"/>
-            </w:pPr>
-            <w:r>
-              <w:t>Típus</w:t>
-            </w:r>
-          </w:p>
-        </w:tc>
-        <w:tc>
-          <w:tcPr>
-            <w:tcW w:w="2264" w:type="dxa"/>
-            <w:vAlign w:val="center"/>
-          </w:tcPr>
-          <w:p>
-            <w:pPr>
-              <w:jc w:val="center"/>
-              <w:cnfStyle w:val="100000000000" w:firstRow="1" w:lastRow="0" w:firstColumn="0" w:lastColumn="0" w:oddVBand="0" w:evenVBand="0" w:oddHBand="0" w:evenHBand="0" w:firstRowFirstColumn="0" w:firstRowLastColumn="0" w:lastRowFirstColumn="0" w:lastRowLastColumn="0"/>
-            </w:pPr>
-            <w:r>
-              <w:t>Méret</w:t>
-            </w:r>
-          </w:p>
-        </w:tc>
-        <w:tc>
-          <w:tcPr>
-            <w:tcW w:w="2264" w:type="dxa"/>
-            <w:vAlign w:val="center"/>
-          </w:tcPr>
-          <w:p>
-            <w:pPr>
-              <w:jc w:val="center"/>
-              <w:cnfStyle w:val="100000000000" w:firstRow="1" w:lastRow="0" w:firstColumn="0" w:lastColumn="0" w:oddVBand="0" w:evenVBand="0" w:oddHBand="0" w:evenHBand="0" w:firstRowFirstColumn="0" w:firstRowLastColumn="0" w:lastRowFirstColumn="0" w:lastRowLastColumn="0"/>
-            </w:pPr>
-          </w:p>
-        </w:tc>
-      </w:tr>
-      <w:tr>
-        <w:trPr>
-          <w:cnfStyle w:val="000000100000" w:firstRow="0" w:lastRow="0" w:firstColumn="0" w:lastColumn="0" w:oddVBand="0" w:evenVBand="0" w:oddHBand="1" w:evenHBand="0" w:firstRowFirstColumn="0" w:firstRowLastColumn="0" w:lastRowFirstColumn="0" w:lastRowLastColumn="0"/>
-        </w:trPr>
-        <w:tc>
-          <w:tcPr>
-            <w:cnfStyle w:val="001000000000" w:firstRow="0" w:lastRow="0" w:firstColumn="1" w:lastColumn="0" w:oddVBand="0" w:evenVBand="0" w:oddHBand="0" w:evenHBand="0" w:firstRowFirstColumn="0" w:firstRowLastColumn="0" w:lastRowFirstColumn="0" w:lastRowLastColumn="0"/>
-            <w:tcW w:w="2264" w:type="dxa"/>
-            <w:vAlign w:val="center"/>
-          </w:tcPr>
-          <w:p>
-            <w:pPr>
-              <w:jc w:val="center"/>
-              <w:rPr>
-                <w:b w:val="0"/>
-              </w:rPr>
-            </w:pPr>
-            <w:proofErr w:type="spellStart"/>
-            <w:r>
-              <w:rPr>
-                <w:b w:val="0"/>
-              </w:rPr>
-              <w:t>subject_semester_teacher_id</w:t>
-            </w:r>
-            <w:proofErr w:type="spellEnd"/>
-          </w:p>
-        </w:tc>
-        <w:tc>
-          <w:tcPr>
-            <w:tcW w:w="2264" w:type="dxa"/>
-            <w:vAlign w:val="center"/>
-          </w:tcPr>
-          <w:p>
-            <w:pPr>
-              <w:jc w:val="center"/>
-              <w:cnfStyle w:val="000000100000" w:firstRow="0" w:lastRow="0" w:firstColumn="0" w:lastColumn="0" w:oddVBand="0" w:evenVBand="0" w:oddHBand="1" w:evenHBand="0" w:firstRowFirstColumn="0" w:firstRowLastColumn="0" w:lastRowFirstColumn="0" w:lastRowLastColumn="0"/>
-            </w:pPr>
-            <w:r>
-              <w:t>INT</w:t>
-            </w:r>
-          </w:p>
-        </w:tc>
-        <w:tc>
-          <w:tcPr>
-            <w:tcW w:w="2264" w:type="dxa"/>
-            <w:vAlign w:val="center"/>
-          </w:tcPr>
-          <w:p>
-            <w:pPr>
-              <w:jc w:val="center"/>
-              <w:cnfStyle w:val="000000100000" w:firstRow="0" w:lastRow="0" w:firstColumn="0" w:lastColumn="0" w:oddVBand="0" w:evenVBand="0" w:oddHBand="1" w:evenHBand="0" w:firstRowFirstColumn="0" w:firstRowLastColumn="0" w:lastRowFirstColumn="0" w:lastRowLastColumn="0"/>
-            </w:pPr>
-            <w:r>
-              <w:t>10</w:t>
-            </w:r>
-          </w:p>
-        </w:tc>
-        <w:tc>
-          <w:tcPr>
-            <w:tcW w:w="2264" w:type="dxa"/>
-            <w:vAlign w:val="center"/>
-          </w:tcPr>
-          <w:p>
-            <w:pPr>
-              <w:jc w:val="center"/>
-              <w:cnfStyle w:val="000000100000" w:firstRow="0" w:lastRow="0" w:firstColumn="0" w:lastColumn="0" w:oddVBand="0" w:evenVBand="0" w:oddHBand="1" w:evenHBand="0" w:firstRowFirstColumn="0" w:firstRowLastColumn="0" w:lastRowFirstColumn="0" w:lastRowLastColumn="0"/>
-            </w:pPr>
-            <w:r>
-              <w:t>PRIMARY</w:t>
-            </w:r>
-          </w:p>
-          <w:p>
-            <w:pPr>
-              <w:jc w:val="center"/>
-              <w:cnfStyle w:val="000000100000" w:firstRow="0" w:lastRow="0" w:firstColumn="0" w:lastColumn="0" w:oddVBand="0" w:evenVBand="0" w:oddHBand="1" w:evenHBand="0" w:firstRowFirstColumn="0" w:firstRowLastColumn="0" w:lastRowFirstColumn="0" w:lastRowLastColumn="0"/>
-            </w:pPr>
-            <w:r>
-              <w:t>UNIQUE</w:t>
-            </w:r>
-          </w:p>
-        </w:tc>
-      </w:tr>
-      <w:tr>
-        <w:tc>
-          <w:tcPr>
-            <w:cnfStyle w:val="001000000000" w:firstRow="0" w:lastRow="0" w:firstColumn="1" w:lastColumn="0" w:oddVBand="0" w:evenVBand="0" w:oddHBand="0" w:evenHBand="0" w:firstRowFirstColumn="0" w:firstRowLastColumn="0" w:lastRowFirstColumn="0" w:lastRowLastColumn="0"/>
-            <w:tcW w:w="2264" w:type="dxa"/>
-            <w:vAlign w:val="center"/>
-          </w:tcPr>
-          <w:p>
-            <w:pPr>
-              <w:jc w:val="center"/>
-              <w:rPr>
-                <w:b w:val="0"/>
-              </w:rPr>
-            </w:pPr>
-            <w:proofErr w:type="spellStart"/>
-            <w:r>
-              <w:rPr>
-                <w:b w:val="0"/>
-              </w:rPr>
-              <w:t>subject_id</w:t>
-            </w:r>
-            <w:proofErr w:type="spellEnd"/>
-          </w:p>
-        </w:tc>
-        <w:tc>
-          <w:tcPr>
-            <w:tcW w:w="2264" w:type="dxa"/>
-            <w:vAlign w:val="center"/>
-          </w:tcPr>
-          <w:p>
-            <w:pPr>
-              <w:jc w:val="center"/>
-              <w:cnfStyle w:val="000000000000" w:firstRow="0" w:lastRow="0" w:firstColumn="0" w:lastColumn="0" w:oddVBand="0" w:evenVBand="0" w:oddHBand="0" w:evenHBand="0" w:firstRowFirstColumn="0" w:firstRowLastColumn="0" w:lastRowFirstColumn="0" w:lastRowLastColumn="0"/>
-            </w:pPr>
-            <w:r>
-              <w:t>INT</w:t>
-            </w:r>
-          </w:p>
-        </w:tc>
-        <w:tc>
-          <w:tcPr>
-            <w:tcW w:w="2264" w:type="dxa"/>
-            <w:vAlign w:val="center"/>
-          </w:tcPr>
-          <w:p>
-            <w:pPr>
-              <w:jc w:val="center"/>
-              <w:cnfStyle w:val="000000000000" w:firstRow="0" w:lastRow="0" w:firstColumn="0" w:lastColumn="0" w:oddVBand="0" w:evenVBand="0" w:oddHBand="0" w:evenHBand="0" w:firstRowFirstColumn="0" w:firstRowLastColumn="0" w:lastRowFirstColumn="0" w:lastRowLastColumn="0"/>
-            </w:pPr>
-            <w:r>
-              <w:t>10</w:t>
-            </w:r>
-          </w:p>
-        </w:tc>
-        <w:tc>
-          <w:tcPr>
-            <w:tcW w:w="2264" w:type="dxa"/>
-            <w:vAlign w:val="center"/>
-          </w:tcPr>
-          <w:p>
-            <w:pPr>
-              <w:jc w:val="center"/>
-              <w:cnfStyle w:val="000000000000" w:firstRow="0" w:lastRow="0" w:firstColumn="0" w:lastColumn="0" w:oddVBand="0" w:evenVBand="0" w:oddHBand="0" w:evenHBand="0" w:firstRowFirstColumn="0" w:firstRowLastColumn="0" w:lastRowFirstColumn="0" w:lastRowLastColumn="0"/>
-            </w:pPr>
-            <w:r>
-              <w:t>FOREIGN</w:t>
-            </w:r>
-          </w:p>
-        </w:tc>
-      </w:tr>
-      <w:tr>
-        <w:trPr>
-          <w:cnfStyle w:val="000000100000" w:firstRow="0" w:lastRow="0" w:firstColumn="0" w:lastColumn="0" w:oddVBand="0" w:evenVBand="0" w:oddHBand="1" w:evenHBand="0" w:firstRowFirstColumn="0" w:firstRowLastColumn="0" w:lastRowFirstColumn="0" w:lastRowLastColumn="0"/>
-        </w:trPr>
-        <w:tc>
-          <w:tcPr>
-            <w:cnfStyle w:val="001000000000" w:firstRow="0" w:lastRow="0" w:firstColumn="1" w:lastColumn="0" w:oddVBand="0" w:evenVBand="0" w:oddHBand="0" w:evenHBand="0" w:firstRowFirstColumn="0" w:firstRowLastColumn="0" w:lastRowFirstColumn="0" w:lastRowLastColumn="0"/>
-            <w:tcW w:w="2264" w:type="dxa"/>
-            <w:vAlign w:val="center"/>
-          </w:tcPr>
-          <w:p>
-            <w:pPr>
-              <w:jc w:val="center"/>
-              <w:rPr>
-                <w:b w:val="0"/>
-              </w:rPr>
-            </w:pPr>
-            <w:proofErr w:type="spellStart"/>
-            <w:r>
-              <w:rPr>
-                <w:b w:val="0"/>
-              </w:rPr>
-              <w:t>institution_teacher</w:t>
-            </w:r>
-            <w:proofErr w:type="spellEnd"/>
-          </w:p>
-        </w:tc>
-        <w:tc>
-          <w:tcPr>
-            <w:tcW w:w="2264" w:type="dxa"/>
-            <w:vAlign w:val="center"/>
-          </w:tcPr>
-          <w:p>
-            <w:pPr>
-              <w:jc w:val="center"/>
-              <w:cnfStyle w:val="000000100000" w:firstRow="0" w:lastRow="0" w:firstColumn="0" w:lastColumn="0" w:oddVBand="0" w:evenVBand="0" w:oddHBand="1" w:evenHBand="0" w:firstRowFirstColumn="0" w:firstRowLastColumn="0" w:lastRowFirstColumn="0" w:lastRowLastColumn="0"/>
-            </w:pPr>
-            <w:r>
-              <w:t>VARCHAR</w:t>
-            </w:r>
-          </w:p>
-        </w:tc>
-        <w:tc>
-          <w:tcPr>
-            <w:tcW w:w="2264" w:type="dxa"/>
-            <w:vAlign w:val="center"/>
-          </w:tcPr>
-          <w:p>
-            <w:pPr>
-              <w:jc w:val="center"/>
-              <w:cnfStyle w:val="000000100000" w:firstRow="0" w:lastRow="0" w:firstColumn="0" w:lastColumn="0" w:oddVBand="0" w:evenVBand="0" w:oddHBand="1" w:evenHBand="0" w:firstRowFirstColumn="0" w:firstRowLastColumn="0" w:lastRowFirstColumn="0" w:lastRowLastColumn="0"/>
-            </w:pPr>
-            <w:r>
-              <w:t>40</w:t>
-            </w:r>
-          </w:p>
-        </w:tc>
-        <w:tc>
-          <w:tcPr>
-            <w:tcW w:w="2264" w:type="dxa"/>
-            <w:vAlign w:val="center"/>
-          </w:tcPr>
-          <w:p>
-            <w:pPr>
-              <w:jc w:val="center"/>
-              <w:cnfStyle w:val="000000100000" w:firstRow="0" w:lastRow="0" w:firstColumn="0" w:lastColumn="0" w:oddVBand="0" w:evenVBand="0" w:oddHBand="1" w:evenHBand="0" w:firstRowFirstColumn="0" w:firstRowLastColumn="0" w:lastRowFirstColumn="0" w:lastRowLastColumn="0"/>
-            </w:pPr>
-          </w:p>
-        </w:tc>
-      </w:tr>
-      <w:tr>
-        <w:tc>
-          <w:tcPr>
-            <w:cnfStyle w:val="001000000000" w:firstRow="0" w:lastRow="0" w:firstColumn="1" w:lastColumn="0" w:oddVBand="0" w:evenVBand="0" w:oddHBand="0" w:evenHBand="0" w:firstRowFirstColumn="0" w:firstRowLastColumn="0" w:lastRowFirstColumn="0" w:lastRowLastColumn="0"/>
-            <w:tcW w:w="2264" w:type="dxa"/>
-            <w:vAlign w:val="center"/>
-          </w:tcPr>
-          <w:p>
-            <w:pPr>
-              <w:jc w:val="center"/>
-              <w:rPr>
-                <w:b w:val="0"/>
-              </w:rPr>
-            </w:pPr>
-            <w:proofErr w:type="spellStart"/>
-            <w:r>
-              <w:rPr>
-                <w:b w:val="0"/>
-              </w:rPr>
-              <w:t>enabled_in_semester</w:t>
-            </w:r>
-            <w:proofErr w:type="spellEnd"/>
-          </w:p>
-        </w:tc>
-        <w:tc>
-          <w:tcPr>
-            <w:tcW w:w="2264" w:type="dxa"/>
-            <w:vAlign w:val="center"/>
-          </w:tcPr>
-          <w:p>
-            <w:pPr>
-              <w:jc w:val="center"/>
-              <w:cnfStyle w:val="000000000000" w:firstRow="0" w:lastRow="0" w:firstColumn="0" w:lastColumn="0" w:oddVBand="0" w:evenVBand="0" w:oddHBand="0" w:evenHBand="0" w:firstRowFirstColumn="0" w:firstRowLastColumn="0" w:lastRowFirstColumn="0" w:lastRowLastColumn="0"/>
-            </w:pPr>
-            <w:r>
-              <w:t>INT</w:t>
-            </w:r>
-          </w:p>
-        </w:tc>
-        <w:tc>
-          <w:tcPr>
-            <w:tcW w:w="2264" w:type="dxa"/>
-            <w:vAlign w:val="center"/>
-          </w:tcPr>
-          <w:p>
-            <w:pPr>
-              <w:jc w:val="center"/>
-              <w:cnfStyle w:val="000000000000" w:firstRow="0" w:lastRow="0" w:firstColumn="0" w:lastColumn="0" w:oddVBand="0" w:evenVBand="0" w:oddHBand="0" w:evenHBand="0" w:firstRowFirstColumn="0" w:firstRowLastColumn="0" w:lastRowFirstColumn="0" w:lastRowLastColumn="0"/>
-            </w:pPr>
-            <w:r>
-              <w:t>3</w:t>
-            </w:r>
-          </w:p>
-        </w:tc>
-        <w:tc>
-          <w:tcPr>
-            <w:tcW w:w="2264" w:type="dxa"/>
-            <w:vAlign w:val="center"/>
-          </w:tcPr>
-          <w:p>
-            <w:pPr>
-              <w:jc w:val="center"/>
-              <w:cnfStyle w:val="000000000000" w:firstRow="0" w:lastRow="0" w:firstColumn="0" w:lastColumn="0" w:oddVBand="0" w:evenVBand="0" w:oddHBand="0" w:evenHBand="0" w:firstRowFirstColumn="0" w:firstRowLastColumn="0" w:lastRowFirstColumn="0" w:lastRowLastColumn="0"/>
-            </w:pPr>
-          </w:p>
-        </w:tc>
-      </w:tr>
-    </w:tbl>
-    <w:p/>
-    <w:p/>
-    <w:p>
-      <w:proofErr w:type="spellStart"/>
-      <w:r>
-        <w:rPr>
-          <w:i/>
-        </w:rPr>
-        <w:t>exam</w:t>
       </w:r>
       <w:proofErr w:type="spellEnd"/>
       <w:r>
@@ -8280,7 +7351,7 @@
               <w:rPr>
                 <w:b w:val="0"/>
               </w:rPr>
-              <w:t>exam_id</w:t>
+              <w:t>id</w:t>
             </w:r>
             <w:proofErr w:type="spellEnd"/>
           </w:p>
@@ -8359,7 +7430,7 @@
               <w:rPr>
                 <w:b w:val="0"/>
               </w:rPr>
-              <w:t>created_by_name</w:t>
+              <w:t>subject_id</w:t>
             </w:r>
             <w:proofErr w:type="spellEnd"/>
           </w:p>
@@ -8375,7 +7446,7 @@
               <w:cnfStyle w:val="000000000000" w:firstRow="0" w:lastRow="0" w:firstColumn="0" w:lastColumn="0" w:oddVBand="0" w:evenVBand="0" w:oddHBand="0" w:evenHBand="0" w:firstRowFirstColumn="0" w:firstRowLastColumn="0" w:lastRowFirstColumn="0" w:lastRowLastColumn="0"/>
             </w:pPr>
             <w:r>
-              <w:t xml:space="preserve">VARCHAR </w:t>
+              <w:t>INT</w:t>
             </w:r>
           </w:p>
         </w:tc>
@@ -8390,7 +7461,7 @@
               <w:cnfStyle w:val="000000000000" w:firstRow="0" w:lastRow="0" w:firstColumn="0" w:lastColumn="0" w:oddVBand="0" w:evenVBand="0" w:oddHBand="0" w:evenHBand="0" w:firstRowFirstColumn="0" w:firstRowLastColumn="0" w:lastRowFirstColumn="0" w:lastRowLastColumn="0"/>
             </w:pPr>
             <w:r>
-              <w:t>40</w:t>
+              <w:t>10</w:t>
             </w:r>
           </w:p>
         </w:tc>
@@ -8404,6 +7475,9 @@
               <w:jc w:val="center"/>
               <w:cnfStyle w:val="000000000000" w:firstRow="0" w:lastRow="0" w:firstColumn="0" w:lastColumn="0" w:oddVBand="0" w:evenVBand="0" w:oddHBand="0" w:evenHBand="0" w:firstRowFirstColumn="0" w:firstRowLastColumn="0" w:lastRowFirstColumn="0" w:lastRowLastColumn="0"/>
             </w:pPr>
+            <w:r>
+              <w:t>FOREIGN</w:t>
+            </w:r>
           </w:p>
         </w:tc>
       </w:tr>
@@ -8429,7 +7503,7 @@
               <w:rPr>
                 <w:b w:val="0"/>
               </w:rPr>
-              <w:t>on_which_day</w:t>
+              <w:t>institution_teacher</w:t>
             </w:r>
             <w:proofErr w:type="spellEnd"/>
           </w:p>
@@ -8445,20 +7519,23 @@
               <w:cnfStyle w:val="000000100000" w:firstRow="0" w:lastRow="0" w:firstColumn="0" w:lastColumn="0" w:oddVBand="0" w:evenVBand="0" w:oddHBand="1" w:evenHBand="0" w:firstRowFirstColumn="0" w:firstRowLastColumn="0" w:lastRowFirstColumn="0" w:lastRowLastColumn="0"/>
             </w:pPr>
             <w:r>
-              <w:t>DATE</w:t>
-            </w:r>
-          </w:p>
-        </w:tc>
-        <w:tc>
-          <w:tcPr>
-            <w:tcW w:w="2264" w:type="dxa"/>
-            <w:vAlign w:val="center"/>
-          </w:tcPr>
-          <w:p>
-            <w:pPr>
-              <w:jc w:val="center"/>
-              <w:cnfStyle w:val="000000100000" w:firstRow="0" w:lastRow="0" w:firstColumn="0" w:lastColumn="0" w:oddVBand="0" w:evenVBand="0" w:oddHBand="1" w:evenHBand="0" w:firstRowFirstColumn="0" w:firstRowLastColumn="0" w:lastRowFirstColumn="0" w:lastRowLastColumn="0"/>
-            </w:pPr>
+              <w:t>VARCHAR</w:t>
+            </w:r>
+          </w:p>
+        </w:tc>
+        <w:tc>
+          <w:tcPr>
+            <w:tcW w:w="2264" w:type="dxa"/>
+            <w:vAlign w:val="center"/>
+          </w:tcPr>
+          <w:p>
+            <w:pPr>
+              <w:jc w:val="center"/>
+              <w:cnfStyle w:val="000000100000" w:firstRow="0" w:lastRow="0" w:firstColumn="0" w:lastColumn="0" w:oddVBand="0" w:evenVBand="0" w:oddHBand="1" w:evenHBand="0" w:firstRowFirstColumn="0" w:firstRowLastColumn="0" w:lastRowFirstColumn="0" w:lastRowLastColumn="0"/>
+            </w:pPr>
+            <w:r>
+              <w:t>40</w:t>
+            </w:r>
           </w:p>
         </w:tc>
         <w:tc>
@@ -8493,7 +7570,13 @@
               <w:rPr>
                 <w:b w:val="0"/>
               </w:rPr>
-              <w:t>on_which_time</w:t>
+              <w:t>starts</w:t>
+            </w:r>
+            <w:r>
+              <w:rPr>
+                <w:b w:val="0"/>
+              </w:rPr>
+              <w:t>_in_semester</w:t>
             </w:r>
             <w:proofErr w:type="spellEnd"/>
           </w:p>
@@ -8509,141 +7592,7 @@
               <w:cnfStyle w:val="000000000000" w:firstRow="0" w:lastRow="0" w:firstColumn="0" w:lastColumn="0" w:oddVBand="0" w:evenVBand="0" w:oddHBand="0" w:evenHBand="0" w:firstRowFirstColumn="0" w:firstRowLastColumn="0" w:lastRowFirstColumn="0" w:lastRowLastColumn="0"/>
             </w:pPr>
             <w:r>
-              <w:t>TIMESTAMP</w:t>
-            </w:r>
-          </w:p>
-        </w:tc>
-        <w:tc>
-          <w:tcPr>
-            <w:tcW w:w="2264" w:type="dxa"/>
-            <w:vAlign w:val="center"/>
-          </w:tcPr>
-          <w:p>
-            <w:pPr>
-              <w:jc w:val="center"/>
-              <w:cnfStyle w:val="000000000000" w:firstRow="0" w:lastRow="0" w:firstColumn="0" w:lastColumn="0" w:oddVBand="0" w:evenVBand="0" w:oddHBand="0" w:evenHBand="0" w:firstRowFirstColumn="0" w:firstRowLastColumn="0" w:lastRowFirstColumn="0" w:lastRowLastColumn="0"/>
-            </w:pPr>
-          </w:p>
-        </w:tc>
-        <w:tc>
-          <w:tcPr>
-            <w:tcW w:w="2264" w:type="dxa"/>
-            <w:vAlign w:val="center"/>
-          </w:tcPr>
-          <w:p>
-            <w:pPr>
-              <w:jc w:val="center"/>
-              <w:cnfStyle w:val="000000000000" w:firstRow="0" w:lastRow="0" w:firstColumn="0" w:lastColumn="0" w:oddVBand="0" w:evenVBand="0" w:oddHBand="0" w:evenHBand="0" w:firstRowFirstColumn="0" w:firstRowLastColumn="0" w:lastRowFirstColumn="0" w:lastRowLastColumn="0"/>
-            </w:pPr>
-          </w:p>
-        </w:tc>
-      </w:tr>
-      <w:tr>
-        <w:trPr>
-          <w:cnfStyle w:val="000000100000" w:firstRow="0" w:lastRow="0" w:firstColumn="0" w:lastColumn="0" w:oddVBand="0" w:evenVBand="0" w:oddHBand="1" w:evenHBand="0" w:firstRowFirstColumn="0" w:firstRowLastColumn="0" w:lastRowFirstColumn="0" w:lastRowLastColumn="0"/>
-        </w:trPr>
-        <w:tc>
-          <w:tcPr>
-            <w:cnfStyle w:val="001000000000" w:firstRow="0" w:lastRow="0" w:firstColumn="1" w:lastColumn="0" w:oddVBand="0" w:evenVBand="0" w:oddHBand="0" w:evenHBand="0" w:firstRowFirstColumn="0" w:firstRowLastColumn="0" w:lastRowFirstColumn="0" w:lastRowLastColumn="0"/>
-            <w:tcW w:w="2264" w:type="dxa"/>
-            <w:vAlign w:val="center"/>
-          </w:tcPr>
-          <w:p>
-            <w:pPr>
-              <w:jc w:val="center"/>
-              <w:rPr>
-                <w:b w:val="0"/>
-              </w:rPr>
-            </w:pPr>
-            <w:proofErr w:type="spellStart"/>
-            <w:r>
-              <w:rPr>
-                <w:b w:val="0"/>
-              </w:rPr>
-              <w:t>which_room</w:t>
-            </w:r>
-            <w:proofErr w:type="spellEnd"/>
-          </w:p>
-        </w:tc>
-        <w:tc>
-          <w:tcPr>
-            <w:tcW w:w="2264" w:type="dxa"/>
-            <w:vAlign w:val="center"/>
-          </w:tcPr>
-          <w:p>
-            <w:pPr>
-              <w:jc w:val="center"/>
-              <w:cnfStyle w:val="000000100000" w:firstRow="0" w:lastRow="0" w:firstColumn="0" w:lastColumn="0" w:oddVBand="0" w:evenVBand="0" w:oddHBand="1" w:evenHBand="0" w:firstRowFirstColumn="0" w:firstRowLastColumn="0" w:lastRowFirstColumn="0" w:lastRowLastColumn="0"/>
-            </w:pPr>
-            <w:r>
               <w:t>VARCHAR</w:t>
-            </w:r>
-          </w:p>
-        </w:tc>
-        <w:tc>
-          <w:tcPr>
-            <w:tcW w:w="2264" w:type="dxa"/>
-            <w:vAlign w:val="center"/>
-          </w:tcPr>
-          <w:p>
-            <w:pPr>
-              <w:jc w:val="center"/>
-              <w:cnfStyle w:val="000000100000" w:firstRow="0" w:lastRow="0" w:firstColumn="0" w:lastColumn="0" w:oddVBand="0" w:evenVBand="0" w:oddHBand="1" w:evenHBand="0" w:firstRowFirstColumn="0" w:firstRowLastColumn="0" w:lastRowFirstColumn="0" w:lastRowLastColumn="0"/>
-            </w:pPr>
-            <w:r>
-              <w:t>5</w:t>
-            </w:r>
-          </w:p>
-        </w:tc>
-        <w:tc>
-          <w:tcPr>
-            <w:tcW w:w="2264" w:type="dxa"/>
-            <w:vAlign w:val="center"/>
-          </w:tcPr>
-          <w:p>
-            <w:pPr>
-              <w:jc w:val="center"/>
-              <w:cnfStyle w:val="000000100000" w:firstRow="0" w:lastRow="0" w:firstColumn="0" w:lastColumn="0" w:oddVBand="0" w:evenVBand="0" w:oddHBand="1" w:evenHBand="0" w:firstRowFirstColumn="0" w:firstRowLastColumn="0" w:lastRowFirstColumn="0" w:lastRowLastColumn="0"/>
-            </w:pPr>
-          </w:p>
-        </w:tc>
-      </w:tr>
-      <w:tr>
-        <w:tc>
-          <w:tcPr>
-            <w:cnfStyle w:val="001000000000" w:firstRow="0" w:lastRow="0" w:firstColumn="1" w:lastColumn="0" w:oddVBand="0" w:evenVBand="0" w:oddHBand="0" w:evenHBand="0" w:firstRowFirstColumn="0" w:firstRowLastColumn="0" w:lastRowFirstColumn="0" w:lastRowLastColumn="0"/>
-            <w:tcW w:w="2264" w:type="dxa"/>
-            <w:vAlign w:val="center"/>
-          </w:tcPr>
-          <w:p>
-            <w:pPr>
-              <w:jc w:val="center"/>
-              <w:rPr>
-                <w:b w:val="0"/>
-              </w:rPr>
-            </w:pPr>
-            <w:proofErr w:type="spellStart"/>
-            <w:r>
-              <w:rPr>
-                <w:b w:val="0"/>
-              </w:rPr>
-              <w:t>how_many_seats</w:t>
-            </w:r>
-            <w:proofErr w:type="spellEnd"/>
-          </w:p>
-        </w:tc>
-        <w:tc>
-          <w:tcPr>
-            <w:tcW w:w="2264" w:type="dxa"/>
-            <w:vAlign w:val="center"/>
-          </w:tcPr>
-          <w:p>
-            <w:pPr>
-              <w:jc w:val="center"/>
-              <w:cnfStyle w:val="000000000000" w:firstRow="0" w:lastRow="0" w:firstColumn="0" w:lastColumn="0" w:oddVBand="0" w:evenVBand="0" w:oddHBand="0" w:evenHBand="0" w:firstRowFirstColumn="0" w:firstRowLastColumn="0" w:lastRowFirstColumn="0" w:lastRowLastColumn="0"/>
-            </w:pPr>
-            <w:r>
-              <w:t>INT</w:t>
             </w:r>
           </w:p>
         </w:tc>
@@ -8678,54 +7627,19 @@
     </w:tbl>
     <w:p/>
     <w:p>
-      <w:pPr>
+      <w:proofErr w:type="spellStart"/>
+      <w:r>
         <w:rPr>
           <w:i/>
         </w:rPr>
-      </w:pPr>
-    </w:p>
-    <w:p>
-      <w:pPr>
+        <w:t>exam</w:t>
+      </w:r>
+      <w:proofErr w:type="spellEnd"/>
+      <w:r>
         <w:rPr>
           <w:i/>
         </w:rPr>
-      </w:pPr>
-    </w:p>
-    <w:p>
-      <w:pPr>
-        <w:rPr>
-          <w:i/>
-        </w:rPr>
-      </w:pPr>
-    </w:p>
-    <w:p>
-      <w:pPr>
-        <w:rPr>
-          <w:i/>
-        </w:rPr>
-      </w:pPr>
-    </w:p>
-    <w:p>
-      <w:pPr>
-        <w:rPr>
-          <w:i/>
-        </w:rPr>
-      </w:pPr>
-    </w:p>
-    <w:p>
-      <w:pPr>
-        <w:rPr>
-          <w:i/>
-        </w:rPr>
-      </w:pPr>
-    </w:p>
-    <w:p>
-      <w:r>
-        <w:rPr>
-          <w:i/>
-        </w:rPr>
-        <w:lastRenderedPageBreak/>
-        <w:t xml:space="preserve">email </w:t>
+        <w:t xml:space="preserve"> </w:t>
       </w:r>
       <w:r>
         <w:t>tábla</w:t>
@@ -8828,7 +7742,7 @@
               <w:rPr>
                 <w:b w:val="0"/>
               </w:rPr>
-              <w:t>email_id</w:t>
+              <w:t>id</w:t>
             </w:r>
             <w:proofErr w:type="spellEnd"/>
           </w:p>
@@ -8907,7 +7821,7 @@
               <w:rPr>
                 <w:b w:val="0"/>
               </w:rPr>
-              <w:t>sender</w:t>
+              <w:t>created_by_name</w:t>
             </w:r>
             <w:proofErr w:type="spellEnd"/>
           </w:p>
@@ -8923,7 +7837,7 @@
               <w:cnfStyle w:val="000000000000" w:firstRow="0" w:lastRow="0" w:firstColumn="0" w:lastColumn="0" w:oddVBand="0" w:evenVBand="0" w:oddHBand="0" w:evenHBand="0" w:firstRowFirstColumn="0" w:firstRowLastColumn="0" w:lastRowFirstColumn="0" w:lastRowLastColumn="0"/>
             </w:pPr>
             <w:r>
-              <w:t>VARCHAR</w:t>
+              <w:t xml:space="preserve">VARCHAR </w:t>
             </w:r>
           </w:p>
         </w:tc>
@@ -8977,7 +7891,7 @@
               <w:rPr>
                 <w:b w:val="0"/>
               </w:rPr>
-              <w:t>receiver</w:t>
+              <w:t>which_room</w:t>
             </w:r>
             <w:proofErr w:type="spellEnd"/>
           </w:p>
@@ -9008,232 +7922,32 @@
               <w:cnfStyle w:val="000000100000" w:firstRow="0" w:lastRow="0" w:firstColumn="0" w:lastColumn="0" w:oddVBand="0" w:evenVBand="0" w:oddHBand="1" w:evenHBand="0" w:firstRowFirstColumn="0" w:firstRowLastColumn="0" w:lastRowFirstColumn="0" w:lastRowLastColumn="0"/>
             </w:pPr>
             <w:r>
-              <w:t>40</w:t>
-            </w:r>
-          </w:p>
-        </w:tc>
-        <w:tc>
-          <w:tcPr>
-            <w:tcW w:w="2264" w:type="dxa"/>
-            <w:vAlign w:val="center"/>
-          </w:tcPr>
-          <w:p>
-            <w:pPr>
-              <w:jc w:val="center"/>
-              <w:cnfStyle w:val="000000100000" w:firstRow="0" w:lastRow="0" w:firstColumn="0" w:lastColumn="0" w:oddVBand="0" w:evenVBand="0" w:oddHBand="1" w:evenHBand="0" w:firstRowFirstColumn="0" w:firstRowLastColumn="0" w:lastRowFirstColumn="0" w:lastRowLastColumn="0"/>
-            </w:pPr>
-          </w:p>
-        </w:tc>
-      </w:tr>
-      <w:tr>
-        <w:tc>
-          <w:tcPr>
-            <w:cnfStyle w:val="001000000000" w:firstRow="0" w:lastRow="0" w:firstColumn="1" w:lastColumn="0" w:oddVBand="0" w:evenVBand="0" w:oddHBand="0" w:evenHBand="0" w:firstRowFirstColumn="0" w:firstRowLastColumn="0" w:lastRowFirstColumn="0" w:lastRowLastColumn="0"/>
-            <w:tcW w:w="2264" w:type="dxa"/>
-            <w:vAlign w:val="center"/>
-          </w:tcPr>
-          <w:p>
-            <w:pPr>
-              <w:jc w:val="center"/>
-              <w:rPr>
-                <w:b w:val="0"/>
-              </w:rPr>
-            </w:pPr>
-            <w:r>
-              <w:rPr>
-                <w:b w:val="0"/>
-              </w:rPr>
-              <w:t>cc</w:t>
-            </w:r>
-          </w:p>
-        </w:tc>
-        <w:tc>
-          <w:tcPr>
-            <w:tcW w:w="2264" w:type="dxa"/>
-            <w:vAlign w:val="center"/>
-          </w:tcPr>
-          <w:p>
-            <w:pPr>
-              <w:jc w:val="center"/>
-              <w:cnfStyle w:val="000000000000" w:firstRow="0" w:lastRow="0" w:firstColumn="0" w:lastColumn="0" w:oddVBand="0" w:evenVBand="0" w:oddHBand="0" w:evenHBand="0" w:firstRowFirstColumn="0" w:firstRowLastColumn="0" w:lastRowFirstColumn="0" w:lastRowLastColumn="0"/>
-            </w:pPr>
-            <w:r>
-              <w:t>VARCHAR</w:t>
-            </w:r>
-          </w:p>
-        </w:tc>
-        <w:tc>
-          <w:tcPr>
-            <w:tcW w:w="2264" w:type="dxa"/>
-            <w:vAlign w:val="center"/>
-          </w:tcPr>
-          <w:p>
-            <w:pPr>
-              <w:jc w:val="center"/>
-              <w:cnfStyle w:val="000000000000" w:firstRow="0" w:lastRow="0" w:firstColumn="0" w:lastColumn="0" w:oddVBand="0" w:evenVBand="0" w:oddHBand="0" w:evenHBand="0" w:firstRowFirstColumn="0" w:firstRowLastColumn="0" w:lastRowFirstColumn="0" w:lastRowLastColumn="0"/>
-            </w:pPr>
-            <w:r>
-              <w:t>256</w:t>
-            </w:r>
-          </w:p>
-        </w:tc>
-        <w:tc>
-          <w:tcPr>
-            <w:tcW w:w="2264" w:type="dxa"/>
-            <w:vAlign w:val="center"/>
-          </w:tcPr>
-          <w:p>
-            <w:pPr>
-              <w:jc w:val="center"/>
-              <w:cnfStyle w:val="000000000000" w:firstRow="0" w:lastRow="0" w:firstColumn="0" w:lastColumn="0" w:oddVBand="0" w:evenVBand="0" w:oddHBand="0" w:evenHBand="0" w:firstRowFirstColumn="0" w:firstRowLastColumn="0" w:lastRowFirstColumn="0" w:lastRowLastColumn="0"/>
-            </w:pPr>
-          </w:p>
-        </w:tc>
-      </w:tr>
-      <w:tr>
-        <w:trPr>
-          <w:cnfStyle w:val="000000100000" w:firstRow="0" w:lastRow="0" w:firstColumn="0" w:lastColumn="0" w:oddVBand="0" w:evenVBand="0" w:oddHBand="1" w:evenHBand="0" w:firstRowFirstColumn="0" w:firstRowLastColumn="0" w:lastRowFirstColumn="0" w:lastRowLastColumn="0"/>
-        </w:trPr>
-        <w:tc>
-          <w:tcPr>
-            <w:cnfStyle w:val="001000000000" w:firstRow="0" w:lastRow="0" w:firstColumn="1" w:lastColumn="0" w:oddVBand="0" w:evenVBand="0" w:oddHBand="0" w:evenHBand="0" w:firstRowFirstColumn="0" w:firstRowLastColumn="0" w:lastRowFirstColumn="0" w:lastRowLastColumn="0"/>
-            <w:tcW w:w="2264" w:type="dxa"/>
-            <w:vAlign w:val="center"/>
-          </w:tcPr>
-          <w:p>
-            <w:pPr>
-              <w:jc w:val="center"/>
-              <w:rPr>
-                <w:b w:val="0"/>
-              </w:rPr>
-            </w:pPr>
-            <w:proofErr w:type="spellStart"/>
-            <w:r>
-              <w:rPr>
-                <w:b w:val="0"/>
-              </w:rPr>
-              <w:t>content</w:t>
-            </w:r>
-            <w:proofErr w:type="spellEnd"/>
-          </w:p>
-        </w:tc>
-        <w:tc>
-          <w:tcPr>
-            <w:tcW w:w="2264" w:type="dxa"/>
-            <w:vAlign w:val="center"/>
-          </w:tcPr>
-          <w:p>
-            <w:pPr>
-              <w:jc w:val="center"/>
-              <w:cnfStyle w:val="000000100000" w:firstRow="0" w:lastRow="0" w:firstColumn="0" w:lastColumn="0" w:oddVBand="0" w:evenVBand="0" w:oddHBand="1" w:evenHBand="0" w:firstRowFirstColumn="0" w:firstRowLastColumn="0" w:lastRowFirstColumn="0" w:lastRowLastColumn="0"/>
-            </w:pPr>
-            <w:r>
-              <w:t>VARCHAR</w:t>
-            </w:r>
-          </w:p>
-        </w:tc>
-        <w:tc>
-          <w:tcPr>
-            <w:tcW w:w="2264" w:type="dxa"/>
-            <w:vAlign w:val="center"/>
-          </w:tcPr>
-          <w:p>
-            <w:pPr>
-              <w:jc w:val="center"/>
-              <w:cnfStyle w:val="000000100000" w:firstRow="0" w:lastRow="0" w:firstColumn="0" w:lastColumn="0" w:oddVBand="0" w:evenVBand="0" w:oddHBand="1" w:evenHBand="0" w:firstRowFirstColumn="0" w:firstRowLastColumn="0" w:lastRowFirstColumn="0" w:lastRowLastColumn="0"/>
-            </w:pPr>
-            <w:r>
-              <w:t>2000</w:t>
-            </w:r>
-          </w:p>
-        </w:tc>
-        <w:tc>
-          <w:tcPr>
-            <w:tcW w:w="2264" w:type="dxa"/>
-            <w:vAlign w:val="center"/>
-          </w:tcPr>
-          <w:p>
-            <w:pPr>
-              <w:jc w:val="center"/>
-              <w:cnfStyle w:val="000000100000" w:firstRow="0" w:lastRow="0" w:firstColumn="0" w:lastColumn="0" w:oddVBand="0" w:evenVBand="0" w:oddHBand="1" w:evenHBand="0" w:firstRowFirstColumn="0" w:firstRowLastColumn="0" w:lastRowFirstColumn="0" w:lastRowLastColumn="0"/>
-            </w:pPr>
-          </w:p>
-        </w:tc>
-      </w:tr>
-      <w:tr>
-        <w:tc>
-          <w:tcPr>
-            <w:cnfStyle w:val="001000000000" w:firstRow="0" w:lastRow="0" w:firstColumn="1" w:lastColumn="0" w:oddVBand="0" w:evenVBand="0" w:oddHBand="0" w:evenHBand="0" w:firstRowFirstColumn="0" w:firstRowLastColumn="0" w:lastRowFirstColumn="0" w:lastRowLastColumn="0"/>
-            <w:tcW w:w="2264" w:type="dxa"/>
-            <w:vAlign w:val="center"/>
-          </w:tcPr>
-          <w:p>
-            <w:pPr>
-              <w:jc w:val="center"/>
-              <w:rPr>
-                <w:b w:val="0"/>
-              </w:rPr>
-            </w:pPr>
-            <w:proofErr w:type="spellStart"/>
-            <w:r>
-              <w:rPr>
-                <w:b w:val="0"/>
-              </w:rPr>
-              <w:t>sending_date</w:t>
-            </w:r>
-            <w:proofErr w:type="spellEnd"/>
-          </w:p>
-        </w:tc>
-        <w:tc>
-          <w:tcPr>
-            <w:tcW w:w="2264" w:type="dxa"/>
-            <w:vAlign w:val="center"/>
-          </w:tcPr>
-          <w:p>
-            <w:pPr>
-              <w:jc w:val="center"/>
-              <w:cnfStyle w:val="000000000000" w:firstRow="0" w:lastRow="0" w:firstColumn="0" w:lastColumn="0" w:oddVBand="0" w:evenVBand="0" w:oddHBand="0" w:evenHBand="0" w:firstRowFirstColumn="0" w:firstRowLastColumn="0" w:lastRowFirstColumn="0" w:lastRowLastColumn="0"/>
-            </w:pPr>
-            <w:r>
-              <w:t>DATE</w:t>
-            </w:r>
-          </w:p>
-        </w:tc>
-        <w:tc>
-          <w:tcPr>
-            <w:tcW w:w="2264" w:type="dxa"/>
-            <w:vAlign w:val="center"/>
-          </w:tcPr>
-          <w:p>
-            <w:pPr>
-              <w:jc w:val="center"/>
-              <w:cnfStyle w:val="000000000000" w:firstRow="0" w:lastRow="0" w:firstColumn="0" w:lastColumn="0" w:oddVBand="0" w:evenVBand="0" w:oddHBand="0" w:evenHBand="0" w:firstRowFirstColumn="0" w:firstRowLastColumn="0" w:lastRowFirstColumn="0" w:lastRowLastColumn="0"/>
-            </w:pPr>
-          </w:p>
-        </w:tc>
-        <w:tc>
-          <w:tcPr>
-            <w:tcW w:w="2264" w:type="dxa"/>
-            <w:vAlign w:val="center"/>
-          </w:tcPr>
-          <w:p>
-            <w:pPr>
-              <w:jc w:val="center"/>
-              <w:cnfStyle w:val="000000000000" w:firstRow="0" w:lastRow="0" w:firstColumn="0" w:lastColumn="0" w:oddVBand="0" w:evenVBand="0" w:oddHBand="0" w:evenHBand="0" w:firstRowFirstColumn="0" w:firstRowLastColumn="0" w:lastRowFirstColumn="0" w:lastRowLastColumn="0"/>
+              <w:t>5</w:t>
+            </w:r>
+          </w:p>
+        </w:tc>
+        <w:tc>
+          <w:tcPr>
+            <w:tcW w:w="2264" w:type="dxa"/>
+            <w:vAlign w:val="center"/>
+          </w:tcPr>
+          <w:p>
+            <w:pPr>
+              <w:jc w:val="center"/>
+              <w:cnfStyle w:val="000000100000" w:firstRow="0" w:lastRow="0" w:firstColumn="0" w:lastColumn="0" w:oddVBand="0" w:evenVBand="0" w:oddHBand="1" w:evenHBand="0" w:firstRowFirstColumn="0" w:firstRowLastColumn="0" w:lastRowFirstColumn="0" w:lastRowLastColumn="0"/>
             </w:pPr>
           </w:p>
         </w:tc>
       </w:tr>
     </w:tbl>
     <w:p/>
-    <w:p/>
     <w:p>
       <w:proofErr w:type="spellStart"/>
       <w:r>
         <w:rPr>
           <w:i/>
         </w:rPr>
-        <w:t>security_permission</w:t>
+        <w:t>message</w:t>
       </w:r>
       <w:proofErr w:type="spellEnd"/>
       <w:r>
@@ -9343,7 +8057,7 @@
               <w:rPr>
                 <w:b w:val="0"/>
               </w:rPr>
-              <w:t>permission_id</w:t>
+              <w:t>id</w:t>
             </w:r>
             <w:proofErr w:type="spellEnd"/>
           </w:p>
@@ -9374,7 +8088,7 @@
               <w:cnfStyle w:val="000000100000" w:firstRow="0" w:lastRow="0" w:firstColumn="0" w:lastColumn="0" w:oddVBand="0" w:evenVBand="0" w:oddHBand="1" w:evenHBand="0" w:firstRowFirstColumn="0" w:firstRowLastColumn="0" w:lastRowFirstColumn="0" w:lastRowLastColumn="0"/>
             </w:pPr>
             <w:r>
-              <w:t>11</w:t>
+              <w:t>10</w:t>
             </w:r>
           </w:p>
         </w:tc>
@@ -9422,7 +8136,13 @@
               <w:rPr>
                 <w:b w:val="0"/>
               </w:rPr>
-              <w:t>description</w:t>
+              <w:t>sender</w:t>
+            </w:r>
+            <w:r>
+              <w:rPr>
+                <w:b w:val="0"/>
+              </w:rPr>
+              <w:t>_id</w:t>
             </w:r>
             <w:proofErr w:type="spellEnd"/>
           </w:p>
@@ -9438,7 +8158,7 @@
               <w:cnfStyle w:val="000000000000" w:firstRow="0" w:lastRow="0" w:firstColumn="0" w:lastColumn="0" w:oddVBand="0" w:evenVBand="0" w:oddHBand="0" w:evenHBand="0" w:firstRowFirstColumn="0" w:firstRowLastColumn="0" w:lastRowFirstColumn="0" w:lastRowLastColumn="0"/>
             </w:pPr>
             <w:r>
-              <w:t>VARCHAR</w:t>
+              <w:t>INT</w:t>
             </w:r>
           </w:p>
         </w:tc>
@@ -9453,7 +8173,7 @@
               <w:cnfStyle w:val="000000000000" w:firstRow="0" w:lastRow="0" w:firstColumn="0" w:lastColumn="0" w:oddVBand="0" w:evenVBand="0" w:oddHBand="0" w:evenHBand="0" w:firstRowFirstColumn="0" w:firstRowLastColumn="0" w:lastRowFirstColumn="0" w:lastRowLastColumn="0"/>
             </w:pPr>
             <w:r>
-              <w:t>128</w:t>
+              <w:t>5</w:t>
             </w:r>
           </w:p>
         </w:tc>
@@ -9492,7 +8212,13 @@
               <w:rPr>
                 <w:b w:val="0"/>
               </w:rPr>
-              <w:t>module</w:t>
+              <w:t>receiver</w:t>
+            </w:r>
+            <w:r>
+              <w:rPr>
+                <w:b w:val="0"/>
+              </w:rPr>
+              <w:t>_id</w:t>
             </w:r>
             <w:proofErr w:type="spellEnd"/>
           </w:p>
@@ -9508,22 +8234,22 @@
               <w:cnfStyle w:val="000000100000" w:firstRow="0" w:lastRow="0" w:firstColumn="0" w:lastColumn="0" w:oddVBand="0" w:evenVBand="0" w:oddHBand="1" w:evenHBand="0" w:firstRowFirstColumn="0" w:firstRowLastColumn="0" w:lastRowFirstColumn="0" w:lastRowLastColumn="0"/>
             </w:pPr>
             <w:r>
-              <w:t>VARCHAR</w:t>
-            </w:r>
-          </w:p>
-        </w:tc>
-        <w:tc>
-          <w:tcPr>
-            <w:tcW w:w="2264" w:type="dxa"/>
-            <w:vAlign w:val="center"/>
-          </w:tcPr>
-          <w:p>
-            <w:pPr>
-              <w:jc w:val="center"/>
-              <w:cnfStyle w:val="000000100000" w:firstRow="0" w:lastRow="0" w:firstColumn="0" w:lastColumn="0" w:oddVBand="0" w:evenVBand="0" w:oddHBand="1" w:evenHBand="0" w:firstRowFirstColumn="0" w:firstRowLastColumn="0" w:lastRowFirstColumn="0" w:lastRowLastColumn="0"/>
-            </w:pPr>
-            <w:r>
-              <w:t>50</w:t>
+              <w:t>INT</w:t>
+            </w:r>
+          </w:p>
+        </w:tc>
+        <w:tc>
+          <w:tcPr>
+            <w:tcW w:w="2264" w:type="dxa"/>
+            <w:vAlign w:val="center"/>
+          </w:tcPr>
+          <w:p>
+            <w:pPr>
+              <w:jc w:val="center"/>
+              <w:cnfStyle w:val="000000100000" w:firstRow="0" w:lastRow="0" w:firstColumn="0" w:lastColumn="0" w:oddVBand="0" w:evenVBand="0" w:oddHBand="1" w:evenHBand="0" w:firstRowFirstColumn="0" w:firstRowLastColumn="0" w:lastRowFirstColumn="0" w:lastRowLastColumn="0"/>
+            </w:pPr>
+            <w:r>
+              <w:t>5</w:t>
             </w:r>
           </w:p>
         </w:tc>
@@ -9559,7 +8285,13 @@
               <w:rPr>
                 <w:b w:val="0"/>
               </w:rPr>
-              <w:t>name</w:t>
+              <w:t>cc</w:t>
+            </w:r>
+            <w:r>
+              <w:rPr>
+                <w:b w:val="0"/>
+              </w:rPr>
+              <w:t>_id</w:t>
             </w:r>
             <w:proofErr w:type="spellEnd"/>
           </w:p>
@@ -9575,7 +8307,7 @@
               <w:cnfStyle w:val="000000000000" w:firstRow="0" w:lastRow="0" w:firstColumn="0" w:lastColumn="0" w:oddVBand="0" w:evenVBand="0" w:oddHBand="0" w:evenHBand="0" w:firstRowFirstColumn="0" w:firstRowLastColumn="0" w:lastRowFirstColumn="0" w:lastRowLastColumn="0"/>
             </w:pPr>
             <w:r>
-              <w:t>VARCHAR</w:t>
+              <w:t>INT</w:t>
             </w:r>
           </w:p>
         </w:tc>
@@ -9590,7 +8322,7 @@
               <w:cnfStyle w:val="000000000000" w:firstRow="0" w:lastRow="0" w:firstColumn="0" w:lastColumn="0" w:oddVBand="0" w:evenVBand="0" w:oddHBand="0" w:evenHBand="0" w:firstRowFirstColumn="0" w:firstRowLastColumn="0" w:lastRowFirstColumn="0" w:lastRowLastColumn="0"/>
             </w:pPr>
             <w:r>
-              <w:t>100</w:t>
+              <w:t>5</w:t>
             </w:r>
           </w:p>
         </w:tc>
@@ -9629,7 +8361,7 @@
               <w:rPr>
                 <w:b w:val="0"/>
               </w:rPr>
-              <w:t>title</w:t>
+              <w:t>content</w:t>
             </w:r>
             <w:proofErr w:type="spellEnd"/>
           </w:p>
@@ -9660,36 +8392,107 @@
               <w:cnfStyle w:val="000000100000" w:firstRow="0" w:lastRow="0" w:firstColumn="0" w:lastColumn="0" w:oddVBand="0" w:evenVBand="0" w:oddHBand="1" w:evenHBand="0" w:firstRowFirstColumn="0" w:firstRowLastColumn="0" w:lastRowFirstColumn="0" w:lastRowLastColumn="0"/>
             </w:pPr>
             <w:r>
-              <w:t>100</w:t>
-            </w:r>
-          </w:p>
-        </w:tc>
-        <w:tc>
-          <w:tcPr>
-            <w:tcW w:w="2264" w:type="dxa"/>
-            <w:vAlign w:val="center"/>
-          </w:tcPr>
-          <w:p>
-            <w:pPr>
-              <w:jc w:val="center"/>
-              <w:cnfStyle w:val="000000100000" w:firstRow="0" w:lastRow="0" w:firstColumn="0" w:lastColumn="0" w:oddVBand="0" w:evenVBand="0" w:oddHBand="1" w:evenHBand="0" w:firstRowFirstColumn="0" w:firstRowLastColumn="0" w:lastRowFirstColumn="0" w:lastRowLastColumn="0"/>
+              <w:t>2000</w:t>
+            </w:r>
+          </w:p>
+        </w:tc>
+        <w:tc>
+          <w:tcPr>
+            <w:tcW w:w="2264" w:type="dxa"/>
+            <w:vAlign w:val="center"/>
+          </w:tcPr>
+          <w:p>
+            <w:pPr>
+              <w:jc w:val="center"/>
+              <w:cnfStyle w:val="000000100000" w:firstRow="0" w:lastRow="0" w:firstColumn="0" w:lastColumn="0" w:oddVBand="0" w:evenVBand="0" w:oddHBand="1" w:evenHBand="0" w:firstRowFirstColumn="0" w:firstRowLastColumn="0" w:lastRowFirstColumn="0" w:lastRowLastColumn="0"/>
+            </w:pPr>
+          </w:p>
+        </w:tc>
+      </w:tr>
+      <w:tr>
+        <w:tc>
+          <w:tcPr>
+            <w:cnfStyle w:val="001000000000" w:firstRow="0" w:lastRow="0" w:firstColumn="1" w:lastColumn="0" w:oddVBand="0" w:evenVBand="0" w:oddHBand="0" w:evenHBand="0" w:firstRowFirstColumn="0" w:firstRowLastColumn="0" w:lastRowFirstColumn="0" w:lastRowLastColumn="0"/>
+            <w:tcW w:w="2264" w:type="dxa"/>
+            <w:vAlign w:val="center"/>
+          </w:tcPr>
+          <w:p>
+            <w:pPr>
+              <w:jc w:val="center"/>
+              <w:rPr>
+                <w:b w:val="0"/>
+              </w:rPr>
+            </w:pPr>
+            <w:proofErr w:type="spellStart"/>
+            <w:r>
+              <w:rPr>
+                <w:b w:val="0"/>
+              </w:rPr>
+              <w:t>sending_date</w:t>
+            </w:r>
+            <w:proofErr w:type="spellEnd"/>
+          </w:p>
+        </w:tc>
+        <w:tc>
+          <w:tcPr>
+            <w:tcW w:w="2264" w:type="dxa"/>
+            <w:vAlign w:val="center"/>
+          </w:tcPr>
+          <w:p>
+            <w:pPr>
+              <w:jc w:val="center"/>
+              <w:cnfStyle w:val="000000000000" w:firstRow="0" w:lastRow="0" w:firstColumn="0" w:lastColumn="0" w:oddVBand="0" w:evenVBand="0" w:oddHBand="0" w:evenHBand="0" w:firstRowFirstColumn="0" w:firstRowLastColumn="0" w:lastRowFirstColumn="0" w:lastRowLastColumn="0"/>
+            </w:pPr>
+            <w:r>
+              <w:t>TIMESTAMP</w:t>
+            </w:r>
+          </w:p>
+        </w:tc>
+        <w:tc>
+          <w:tcPr>
+            <w:tcW w:w="2264" w:type="dxa"/>
+            <w:vAlign w:val="center"/>
+          </w:tcPr>
+          <w:p>
+            <w:pPr>
+              <w:jc w:val="center"/>
+              <w:cnfStyle w:val="000000000000" w:firstRow="0" w:lastRow="0" w:firstColumn="0" w:lastColumn="0" w:oddVBand="0" w:evenVBand="0" w:oddHBand="0" w:evenHBand="0" w:firstRowFirstColumn="0" w:firstRowLastColumn="0" w:lastRowFirstColumn="0" w:lastRowLastColumn="0"/>
+            </w:pPr>
+          </w:p>
+        </w:tc>
+        <w:tc>
+          <w:tcPr>
+            <w:tcW w:w="2264" w:type="dxa"/>
+            <w:vAlign w:val="center"/>
+          </w:tcPr>
+          <w:p>
+            <w:pPr>
+              <w:jc w:val="center"/>
+              <w:cnfStyle w:val="000000000000" w:firstRow="0" w:lastRow="0" w:firstColumn="0" w:lastColumn="0" w:oddVBand="0" w:evenVBand="0" w:oddHBand="0" w:evenHBand="0" w:firstRowFirstColumn="0" w:firstRowLastColumn="0" w:lastRowFirstColumn="0" w:lastRowLastColumn="0"/>
             </w:pPr>
           </w:p>
         </w:tc>
       </w:tr>
     </w:tbl>
     <w:p/>
+    <w:p/>
     <w:p>
       <w:proofErr w:type="spellStart"/>
       <w:r>
         <w:rPr>
           <w:i/>
         </w:rPr>
-        <w:t>security_group</w:t>
+        <w:t>security_permission</w:t>
       </w:r>
       <w:proofErr w:type="spellEnd"/>
       <w:r>
-        <w:t xml:space="preserve"> tábla</w:t>
+        <w:rPr>
+          <w:i/>
+        </w:rPr>
+        <w:t xml:space="preserve"> </w:t>
+      </w:r>
+      <w:r>
+        <w:t>tábla</w:t>
       </w:r>
     </w:p>
     <w:p/>
@@ -9789,7 +8592,7 @@
               <w:rPr>
                 <w:b w:val="0"/>
               </w:rPr>
-              <w:t>group_id</w:t>
+              <w:t>id</w:t>
             </w:r>
             <w:proofErr w:type="spellEnd"/>
           </w:p>
@@ -9899,7 +8702,7 @@
               <w:cnfStyle w:val="000000000000" w:firstRow="0" w:lastRow="0" w:firstColumn="0" w:lastColumn="0" w:oddVBand="0" w:evenVBand="0" w:oddHBand="0" w:evenHBand="0" w:firstRowFirstColumn="0" w:firstRowLastColumn="0" w:lastRowFirstColumn="0" w:lastRowLastColumn="0"/>
             </w:pPr>
             <w:r>
-              <w:t>100</w:t>
+              <w:t>128</w:t>
             </w:r>
           </w:p>
         </w:tc>
@@ -9938,6 +8741,73 @@
               <w:rPr>
                 <w:b w:val="0"/>
               </w:rPr>
+              <w:t>module</w:t>
+            </w:r>
+            <w:proofErr w:type="spellEnd"/>
+          </w:p>
+        </w:tc>
+        <w:tc>
+          <w:tcPr>
+            <w:tcW w:w="2264" w:type="dxa"/>
+            <w:vAlign w:val="center"/>
+          </w:tcPr>
+          <w:p>
+            <w:pPr>
+              <w:jc w:val="center"/>
+              <w:cnfStyle w:val="000000100000" w:firstRow="0" w:lastRow="0" w:firstColumn="0" w:lastColumn="0" w:oddVBand="0" w:evenVBand="0" w:oddHBand="1" w:evenHBand="0" w:firstRowFirstColumn="0" w:firstRowLastColumn="0" w:lastRowFirstColumn="0" w:lastRowLastColumn="0"/>
+            </w:pPr>
+            <w:r>
+              <w:t>VARCHAR</w:t>
+            </w:r>
+          </w:p>
+        </w:tc>
+        <w:tc>
+          <w:tcPr>
+            <w:tcW w:w="2264" w:type="dxa"/>
+            <w:vAlign w:val="center"/>
+          </w:tcPr>
+          <w:p>
+            <w:pPr>
+              <w:jc w:val="center"/>
+              <w:cnfStyle w:val="000000100000" w:firstRow="0" w:lastRow="0" w:firstColumn="0" w:lastColumn="0" w:oddVBand="0" w:evenVBand="0" w:oddHBand="1" w:evenHBand="0" w:firstRowFirstColumn="0" w:firstRowLastColumn="0" w:lastRowFirstColumn="0" w:lastRowLastColumn="0"/>
+            </w:pPr>
+            <w:r>
+              <w:t>50</w:t>
+            </w:r>
+          </w:p>
+        </w:tc>
+        <w:tc>
+          <w:tcPr>
+            <w:tcW w:w="2264" w:type="dxa"/>
+            <w:vAlign w:val="center"/>
+          </w:tcPr>
+          <w:p>
+            <w:pPr>
+              <w:jc w:val="center"/>
+              <w:cnfStyle w:val="000000100000" w:firstRow="0" w:lastRow="0" w:firstColumn="0" w:lastColumn="0" w:oddVBand="0" w:evenVBand="0" w:oddHBand="1" w:evenHBand="0" w:firstRowFirstColumn="0" w:firstRowLastColumn="0" w:lastRowFirstColumn="0" w:lastRowLastColumn="0"/>
+            </w:pPr>
+          </w:p>
+        </w:tc>
+      </w:tr>
+      <w:tr>
+        <w:tc>
+          <w:tcPr>
+            <w:cnfStyle w:val="001000000000" w:firstRow="0" w:lastRow="0" w:firstColumn="1" w:lastColumn="0" w:oddVBand="0" w:evenVBand="0" w:oddHBand="0" w:evenHBand="0" w:firstRowFirstColumn="0" w:firstRowLastColumn="0" w:lastRowFirstColumn="0" w:lastRowLastColumn="0"/>
+            <w:tcW w:w="2264" w:type="dxa"/>
+            <w:vAlign w:val="center"/>
+          </w:tcPr>
+          <w:p>
+            <w:pPr>
+              <w:jc w:val="center"/>
+              <w:rPr>
+                <w:b w:val="0"/>
+              </w:rPr>
+            </w:pPr>
+            <w:proofErr w:type="spellStart"/>
+            <w:r>
+              <w:rPr>
+                <w:b w:val="0"/>
+              </w:rPr>
               <w:t>name</w:t>
             </w:r>
             <w:proofErr w:type="spellEnd"/>
@@ -9951,7 +8821,7 @@
           <w:p>
             <w:pPr>
               <w:jc w:val="center"/>
-              <w:cnfStyle w:val="000000100000" w:firstRow="0" w:lastRow="0" w:firstColumn="0" w:lastColumn="0" w:oddVBand="0" w:evenVBand="0" w:oddHBand="1" w:evenHBand="0" w:firstRowFirstColumn="0" w:firstRowLastColumn="0" w:lastRowFirstColumn="0" w:lastRowLastColumn="0"/>
+              <w:cnfStyle w:val="000000000000" w:firstRow="0" w:lastRow="0" w:firstColumn="0" w:lastColumn="0" w:oddVBand="0" w:evenVBand="0" w:oddHBand="0" w:evenHBand="0" w:firstRowFirstColumn="0" w:firstRowLastColumn="0" w:lastRowFirstColumn="0" w:lastRowLastColumn="0"/>
             </w:pPr>
             <w:r>
               <w:t>VARCHAR</w:t>
@@ -9966,7 +8836,7 @@
           <w:p>
             <w:pPr>
               <w:jc w:val="center"/>
-              <w:cnfStyle w:val="000000100000" w:firstRow="0" w:lastRow="0" w:firstColumn="0" w:lastColumn="0" w:oddVBand="0" w:evenVBand="0" w:oddHBand="1" w:evenHBand="0" w:firstRowFirstColumn="0" w:firstRowLastColumn="0" w:lastRowFirstColumn="0" w:lastRowLastColumn="0"/>
+              <w:cnfStyle w:val="000000000000" w:firstRow="0" w:lastRow="0" w:firstColumn="0" w:lastColumn="0" w:oddVBand="0" w:evenVBand="0" w:oddHBand="0" w:evenHBand="0" w:firstRowFirstColumn="0" w:firstRowLastColumn="0" w:lastRowFirstColumn="0" w:lastRowLastColumn="0"/>
             </w:pPr>
             <w:r>
               <w:t>100</w:t>
@@ -9981,7 +8851,773 @@
           <w:p>
             <w:pPr>
               <w:jc w:val="center"/>
-              <w:cnfStyle w:val="000000100000" w:firstRow="0" w:lastRow="0" w:firstColumn="0" w:lastColumn="0" w:oddVBand="0" w:evenVBand="0" w:oddHBand="1" w:evenHBand="0" w:firstRowFirstColumn="0" w:firstRowLastColumn="0" w:lastRowFirstColumn="0" w:lastRowLastColumn="0"/>
+              <w:cnfStyle w:val="000000000000" w:firstRow="0" w:lastRow="0" w:firstColumn="0" w:lastColumn="0" w:oddVBand="0" w:evenVBand="0" w:oddHBand="0" w:evenHBand="0" w:firstRowFirstColumn="0" w:firstRowLastColumn="0" w:lastRowFirstColumn="0" w:lastRowLastColumn="0"/>
+            </w:pPr>
+          </w:p>
+        </w:tc>
+      </w:tr>
+      <w:tr>
+        <w:trPr>
+          <w:cnfStyle w:val="000000100000" w:firstRow="0" w:lastRow="0" w:firstColumn="0" w:lastColumn="0" w:oddVBand="0" w:evenVBand="0" w:oddHBand="1" w:evenHBand="0" w:firstRowFirstColumn="0" w:firstRowLastColumn="0" w:lastRowFirstColumn="0" w:lastRowLastColumn="0"/>
+        </w:trPr>
+        <w:tc>
+          <w:tcPr>
+            <w:cnfStyle w:val="001000000000" w:firstRow="0" w:lastRow="0" w:firstColumn="1" w:lastColumn="0" w:oddVBand="0" w:evenVBand="0" w:oddHBand="0" w:evenHBand="0" w:firstRowFirstColumn="0" w:firstRowLastColumn="0" w:lastRowFirstColumn="0" w:lastRowLastColumn="0"/>
+            <w:tcW w:w="2264" w:type="dxa"/>
+            <w:vAlign w:val="center"/>
+          </w:tcPr>
+          <w:p>
+            <w:pPr>
+              <w:jc w:val="center"/>
+              <w:rPr>
+                <w:b w:val="0"/>
+              </w:rPr>
+            </w:pPr>
+            <w:proofErr w:type="spellStart"/>
+            <w:r>
+              <w:rPr>
+                <w:b w:val="0"/>
+              </w:rPr>
+              <w:t>title</w:t>
+            </w:r>
+            <w:proofErr w:type="spellEnd"/>
+          </w:p>
+        </w:tc>
+        <w:tc>
+          <w:tcPr>
+            <w:tcW w:w="2264" w:type="dxa"/>
+            <w:vAlign w:val="center"/>
+          </w:tcPr>
+          <w:p>
+            <w:pPr>
+              <w:jc w:val="center"/>
+              <w:cnfStyle w:val="000000100000" w:firstRow="0" w:lastRow="0" w:firstColumn="0" w:lastColumn="0" w:oddVBand="0" w:evenVBand="0" w:oddHBand="1" w:evenHBand="0" w:firstRowFirstColumn="0" w:firstRowLastColumn="0" w:lastRowFirstColumn="0" w:lastRowLastColumn="0"/>
+            </w:pPr>
+            <w:r>
+              <w:t>VARCHAR</w:t>
+            </w:r>
+          </w:p>
+        </w:tc>
+        <w:tc>
+          <w:tcPr>
+            <w:tcW w:w="2264" w:type="dxa"/>
+            <w:vAlign w:val="center"/>
+          </w:tcPr>
+          <w:p>
+            <w:pPr>
+              <w:jc w:val="center"/>
+              <w:cnfStyle w:val="000000100000" w:firstRow="0" w:lastRow="0" w:firstColumn="0" w:lastColumn="0" w:oddVBand="0" w:evenVBand="0" w:oddHBand="1" w:evenHBand="0" w:firstRowFirstColumn="0" w:firstRowLastColumn="0" w:lastRowFirstColumn="0" w:lastRowLastColumn="0"/>
+            </w:pPr>
+            <w:r>
+              <w:t>100</w:t>
+            </w:r>
+          </w:p>
+        </w:tc>
+        <w:tc>
+          <w:tcPr>
+            <w:tcW w:w="2264" w:type="dxa"/>
+            <w:vAlign w:val="center"/>
+          </w:tcPr>
+          <w:p>
+            <w:pPr>
+              <w:jc w:val="center"/>
+              <w:cnfStyle w:val="000000100000" w:firstRow="0" w:lastRow="0" w:firstColumn="0" w:lastColumn="0" w:oddVBand="0" w:evenVBand="0" w:oddHBand="1" w:evenHBand="0" w:firstRowFirstColumn="0" w:firstRowLastColumn="0" w:lastRowFirstColumn="0" w:lastRowLastColumn="0"/>
+            </w:pPr>
+          </w:p>
+        </w:tc>
+      </w:tr>
+    </w:tbl>
+    <w:p>
+      <w:pPr>
+        <w:rPr>
+          <w:i/>
+        </w:rPr>
+      </w:pPr>
+    </w:p>
+    <w:p>
+      <w:proofErr w:type="spellStart"/>
+      <w:r>
+        <w:rPr>
+          <w:i/>
+        </w:rPr>
+        <w:t>security_group</w:t>
+      </w:r>
+      <w:proofErr w:type="spellEnd"/>
+      <w:r>
+        <w:t xml:space="preserve"> tábla</w:t>
+      </w:r>
+    </w:p>
+    <w:p/>
+    <w:tbl>
+      <w:tblPr>
+        <w:tblStyle w:val="Tblzatrcsos41jellszn"/>
+        <w:tblW w:w="0" w:type="auto"/>
+        <w:tblLook w:val="04A0" w:firstRow="1" w:lastRow="0" w:firstColumn="1" w:lastColumn="0" w:noHBand="0" w:noVBand="1"/>
+      </w:tblPr>
+      <w:tblGrid>
+        <w:gridCol w:w="2264"/>
+        <w:gridCol w:w="2264"/>
+        <w:gridCol w:w="2264"/>
+        <w:gridCol w:w="2264"/>
+      </w:tblGrid>
+      <w:tr>
+        <w:trPr>
+          <w:cnfStyle w:val="100000000000" w:firstRow="1" w:lastRow="0" w:firstColumn="0" w:lastColumn="0" w:oddVBand="0" w:evenVBand="0" w:oddHBand="0" w:evenHBand="0" w:firstRowFirstColumn="0" w:firstRowLastColumn="0" w:lastRowFirstColumn="0" w:lastRowLastColumn="0"/>
+        </w:trPr>
+        <w:tc>
+          <w:tcPr>
+            <w:cnfStyle w:val="001000000000" w:firstRow="0" w:lastRow="0" w:firstColumn="1" w:lastColumn="0" w:oddVBand="0" w:evenVBand="0" w:oddHBand="0" w:evenHBand="0" w:firstRowFirstColumn="0" w:firstRowLastColumn="0" w:lastRowFirstColumn="0" w:lastRowLastColumn="0"/>
+            <w:tcW w:w="2264" w:type="dxa"/>
+            <w:vAlign w:val="center"/>
+          </w:tcPr>
+          <w:p>
+            <w:pPr>
+              <w:jc w:val="center"/>
+            </w:pPr>
+            <w:r>
+              <w:t>Attribútum</w:t>
+            </w:r>
+          </w:p>
+        </w:tc>
+        <w:tc>
+          <w:tcPr>
+            <w:tcW w:w="2264" w:type="dxa"/>
+            <w:vAlign w:val="center"/>
+          </w:tcPr>
+          <w:p>
+            <w:pPr>
+              <w:jc w:val="center"/>
+              <w:cnfStyle w:val="100000000000" w:firstRow="1" w:lastRow="0" w:firstColumn="0" w:lastColumn="0" w:oddVBand="0" w:evenVBand="0" w:oddHBand="0" w:evenHBand="0" w:firstRowFirstColumn="0" w:firstRowLastColumn="0" w:lastRowFirstColumn="0" w:lastRowLastColumn="0"/>
+            </w:pPr>
+            <w:r>
+              <w:t>Típus</w:t>
+            </w:r>
+          </w:p>
+        </w:tc>
+        <w:tc>
+          <w:tcPr>
+            <w:tcW w:w="2264" w:type="dxa"/>
+            <w:vAlign w:val="center"/>
+          </w:tcPr>
+          <w:p>
+            <w:pPr>
+              <w:jc w:val="center"/>
+              <w:cnfStyle w:val="100000000000" w:firstRow="1" w:lastRow="0" w:firstColumn="0" w:lastColumn="0" w:oddVBand="0" w:evenVBand="0" w:oddHBand="0" w:evenHBand="0" w:firstRowFirstColumn="0" w:firstRowLastColumn="0" w:lastRowFirstColumn="0" w:lastRowLastColumn="0"/>
+            </w:pPr>
+            <w:r>
+              <w:t>Méret</w:t>
+            </w:r>
+          </w:p>
+        </w:tc>
+        <w:tc>
+          <w:tcPr>
+            <w:tcW w:w="2264" w:type="dxa"/>
+            <w:vAlign w:val="center"/>
+          </w:tcPr>
+          <w:p>
+            <w:pPr>
+              <w:jc w:val="center"/>
+              <w:cnfStyle w:val="100000000000" w:firstRow="1" w:lastRow="0" w:firstColumn="0" w:lastColumn="0" w:oddVBand="0" w:evenVBand="0" w:oddHBand="0" w:evenHBand="0" w:firstRowFirstColumn="0" w:firstRowLastColumn="0" w:lastRowFirstColumn="0" w:lastRowLastColumn="0"/>
+            </w:pPr>
+          </w:p>
+        </w:tc>
+      </w:tr>
+      <w:tr>
+        <w:trPr>
+          <w:cnfStyle w:val="000000100000" w:firstRow="0" w:lastRow="0" w:firstColumn="0" w:lastColumn="0" w:oddVBand="0" w:evenVBand="0" w:oddHBand="1" w:evenHBand="0" w:firstRowFirstColumn="0" w:firstRowLastColumn="0" w:lastRowFirstColumn="0" w:lastRowLastColumn="0"/>
+        </w:trPr>
+        <w:tc>
+          <w:tcPr>
+            <w:cnfStyle w:val="001000000000" w:firstRow="0" w:lastRow="0" w:firstColumn="1" w:lastColumn="0" w:oddVBand="0" w:evenVBand="0" w:oddHBand="0" w:evenHBand="0" w:firstRowFirstColumn="0" w:firstRowLastColumn="0" w:lastRowFirstColumn="0" w:lastRowLastColumn="0"/>
+            <w:tcW w:w="2264" w:type="dxa"/>
+            <w:vAlign w:val="center"/>
+          </w:tcPr>
+          <w:p>
+            <w:pPr>
+              <w:jc w:val="center"/>
+              <w:rPr>
+                <w:b w:val="0"/>
+              </w:rPr>
+            </w:pPr>
+            <w:proofErr w:type="spellStart"/>
+            <w:r>
+              <w:rPr>
+                <w:b w:val="0"/>
+              </w:rPr>
+              <w:t>id</w:t>
+            </w:r>
+            <w:proofErr w:type="spellEnd"/>
+          </w:p>
+        </w:tc>
+        <w:tc>
+          <w:tcPr>
+            <w:tcW w:w="2264" w:type="dxa"/>
+            <w:vAlign w:val="center"/>
+          </w:tcPr>
+          <w:p>
+            <w:pPr>
+              <w:jc w:val="center"/>
+              <w:cnfStyle w:val="000000100000" w:firstRow="0" w:lastRow="0" w:firstColumn="0" w:lastColumn="0" w:oddVBand="0" w:evenVBand="0" w:oddHBand="1" w:evenHBand="0" w:firstRowFirstColumn="0" w:firstRowLastColumn="0" w:lastRowFirstColumn="0" w:lastRowLastColumn="0"/>
+            </w:pPr>
+            <w:r>
+              <w:t>INT</w:t>
+            </w:r>
+          </w:p>
+        </w:tc>
+        <w:tc>
+          <w:tcPr>
+            <w:tcW w:w="2264" w:type="dxa"/>
+            <w:vAlign w:val="center"/>
+          </w:tcPr>
+          <w:p>
+            <w:pPr>
+              <w:jc w:val="center"/>
+              <w:cnfStyle w:val="000000100000" w:firstRow="0" w:lastRow="0" w:firstColumn="0" w:lastColumn="0" w:oddVBand="0" w:evenVBand="0" w:oddHBand="1" w:evenHBand="0" w:firstRowFirstColumn="0" w:firstRowLastColumn="0" w:lastRowFirstColumn="0" w:lastRowLastColumn="0"/>
+            </w:pPr>
+            <w:r>
+              <w:t>11</w:t>
+            </w:r>
+          </w:p>
+        </w:tc>
+        <w:tc>
+          <w:tcPr>
+            <w:tcW w:w="2264" w:type="dxa"/>
+            <w:vAlign w:val="center"/>
+          </w:tcPr>
+          <w:p>
+            <w:pPr>
+              <w:jc w:val="center"/>
+              <w:cnfStyle w:val="000000100000" w:firstRow="0" w:lastRow="0" w:firstColumn="0" w:lastColumn="0" w:oddVBand="0" w:evenVBand="0" w:oddHBand="1" w:evenHBand="0" w:firstRowFirstColumn="0" w:firstRowLastColumn="0" w:lastRowFirstColumn="0" w:lastRowLastColumn="0"/>
+            </w:pPr>
+            <w:r>
+              <w:t>PRIMARY</w:t>
+            </w:r>
+          </w:p>
+          <w:p>
+            <w:pPr>
+              <w:jc w:val="center"/>
+              <w:cnfStyle w:val="000000100000" w:firstRow="0" w:lastRow="0" w:firstColumn="0" w:lastColumn="0" w:oddVBand="0" w:evenVBand="0" w:oddHBand="1" w:evenHBand="0" w:firstRowFirstColumn="0" w:firstRowLastColumn="0" w:lastRowFirstColumn="0" w:lastRowLastColumn="0"/>
+            </w:pPr>
+            <w:r>
+              <w:t>UNIQUE</w:t>
+            </w:r>
+          </w:p>
+        </w:tc>
+      </w:tr>
+      <w:tr>
+        <w:tc>
+          <w:tcPr>
+            <w:cnfStyle w:val="001000000000" w:firstRow="0" w:lastRow="0" w:firstColumn="1" w:lastColumn="0" w:oddVBand="0" w:evenVBand="0" w:oddHBand="0" w:evenHBand="0" w:firstRowFirstColumn="0" w:firstRowLastColumn="0" w:lastRowFirstColumn="0" w:lastRowLastColumn="0"/>
+            <w:tcW w:w="2264" w:type="dxa"/>
+            <w:vAlign w:val="center"/>
+          </w:tcPr>
+          <w:p>
+            <w:pPr>
+              <w:jc w:val="center"/>
+              <w:rPr>
+                <w:b w:val="0"/>
+              </w:rPr>
+            </w:pPr>
+            <w:proofErr w:type="spellStart"/>
+            <w:r>
+              <w:rPr>
+                <w:b w:val="0"/>
+              </w:rPr>
+              <w:t>description</w:t>
+            </w:r>
+            <w:proofErr w:type="spellEnd"/>
+          </w:p>
+        </w:tc>
+        <w:tc>
+          <w:tcPr>
+            <w:tcW w:w="2264" w:type="dxa"/>
+            <w:vAlign w:val="center"/>
+          </w:tcPr>
+          <w:p>
+            <w:pPr>
+              <w:jc w:val="center"/>
+              <w:cnfStyle w:val="000000000000" w:firstRow="0" w:lastRow="0" w:firstColumn="0" w:lastColumn="0" w:oddVBand="0" w:evenVBand="0" w:oddHBand="0" w:evenHBand="0" w:firstRowFirstColumn="0" w:firstRowLastColumn="0" w:lastRowFirstColumn="0" w:lastRowLastColumn="0"/>
+            </w:pPr>
+            <w:r>
+              <w:t>VARCHAR</w:t>
+            </w:r>
+          </w:p>
+        </w:tc>
+        <w:tc>
+          <w:tcPr>
+            <w:tcW w:w="2264" w:type="dxa"/>
+            <w:vAlign w:val="center"/>
+          </w:tcPr>
+          <w:p>
+            <w:pPr>
+              <w:jc w:val="center"/>
+              <w:cnfStyle w:val="000000000000" w:firstRow="0" w:lastRow="0" w:firstColumn="0" w:lastColumn="0" w:oddVBand="0" w:evenVBand="0" w:oddHBand="0" w:evenHBand="0" w:firstRowFirstColumn="0" w:firstRowLastColumn="0" w:lastRowFirstColumn="0" w:lastRowLastColumn="0"/>
+            </w:pPr>
+            <w:r>
+              <w:t>100</w:t>
+            </w:r>
+          </w:p>
+        </w:tc>
+        <w:tc>
+          <w:tcPr>
+            <w:tcW w:w="2264" w:type="dxa"/>
+            <w:vAlign w:val="center"/>
+          </w:tcPr>
+          <w:p>
+            <w:pPr>
+              <w:jc w:val="center"/>
+              <w:cnfStyle w:val="000000000000" w:firstRow="0" w:lastRow="0" w:firstColumn="0" w:lastColumn="0" w:oddVBand="0" w:evenVBand="0" w:oddHBand="0" w:evenHBand="0" w:firstRowFirstColumn="0" w:firstRowLastColumn="0" w:lastRowFirstColumn="0" w:lastRowLastColumn="0"/>
+            </w:pPr>
+          </w:p>
+        </w:tc>
+      </w:tr>
+      <w:tr>
+        <w:trPr>
+          <w:cnfStyle w:val="000000100000" w:firstRow="0" w:lastRow="0" w:firstColumn="0" w:lastColumn="0" w:oddVBand="0" w:evenVBand="0" w:oddHBand="1" w:evenHBand="0" w:firstRowFirstColumn="0" w:firstRowLastColumn="0" w:lastRowFirstColumn="0" w:lastRowLastColumn="0"/>
+        </w:trPr>
+        <w:tc>
+          <w:tcPr>
+            <w:cnfStyle w:val="001000000000" w:firstRow="0" w:lastRow="0" w:firstColumn="1" w:lastColumn="0" w:oddVBand="0" w:evenVBand="0" w:oddHBand="0" w:evenHBand="0" w:firstRowFirstColumn="0" w:firstRowLastColumn="0" w:lastRowFirstColumn="0" w:lastRowLastColumn="0"/>
+            <w:tcW w:w="2264" w:type="dxa"/>
+            <w:vAlign w:val="center"/>
+          </w:tcPr>
+          <w:p>
+            <w:pPr>
+              <w:jc w:val="center"/>
+              <w:rPr>
+                <w:b w:val="0"/>
+              </w:rPr>
+            </w:pPr>
+            <w:proofErr w:type="spellStart"/>
+            <w:r>
+              <w:rPr>
+                <w:b w:val="0"/>
+              </w:rPr>
+              <w:t>name</w:t>
+            </w:r>
+            <w:proofErr w:type="spellEnd"/>
+          </w:p>
+        </w:tc>
+        <w:tc>
+          <w:tcPr>
+            <w:tcW w:w="2264" w:type="dxa"/>
+            <w:vAlign w:val="center"/>
+          </w:tcPr>
+          <w:p>
+            <w:pPr>
+              <w:jc w:val="center"/>
+              <w:cnfStyle w:val="000000100000" w:firstRow="0" w:lastRow="0" w:firstColumn="0" w:lastColumn="0" w:oddVBand="0" w:evenVBand="0" w:oddHBand="1" w:evenHBand="0" w:firstRowFirstColumn="0" w:firstRowLastColumn="0" w:lastRowFirstColumn="0" w:lastRowLastColumn="0"/>
+            </w:pPr>
+            <w:r>
+              <w:t>VARCHAR</w:t>
+            </w:r>
+          </w:p>
+        </w:tc>
+        <w:tc>
+          <w:tcPr>
+            <w:tcW w:w="2264" w:type="dxa"/>
+            <w:vAlign w:val="center"/>
+          </w:tcPr>
+          <w:p>
+            <w:pPr>
+              <w:jc w:val="center"/>
+              <w:cnfStyle w:val="000000100000" w:firstRow="0" w:lastRow="0" w:firstColumn="0" w:lastColumn="0" w:oddVBand="0" w:evenVBand="0" w:oddHBand="1" w:evenHBand="0" w:firstRowFirstColumn="0" w:firstRowLastColumn="0" w:lastRowFirstColumn="0" w:lastRowLastColumn="0"/>
+            </w:pPr>
+            <w:r>
+              <w:t>100</w:t>
+            </w:r>
+          </w:p>
+        </w:tc>
+        <w:tc>
+          <w:tcPr>
+            <w:tcW w:w="2264" w:type="dxa"/>
+            <w:vAlign w:val="center"/>
+          </w:tcPr>
+          <w:p>
+            <w:pPr>
+              <w:jc w:val="center"/>
+              <w:cnfStyle w:val="000000100000" w:firstRow="0" w:lastRow="0" w:firstColumn="0" w:lastColumn="0" w:oddVBand="0" w:evenVBand="0" w:oddHBand="1" w:evenHBand="0" w:firstRowFirstColumn="0" w:firstRowLastColumn="0" w:lastRowFirstColumn="0" w:lastRowLastColumn="0"/>
+            </w:pPr>
+          </w:p>
+        </w:tc>
+      </w:tr>
+    </w:tbl>
+    <w:p>
+      <w:proofErr w:type="spellStart"/>
+      <w:r>
+        <w:rPr>
+          <w:i/>
+          <w:lang w:val="en-US"/>
+        </w:rPr>
+        <w:lastRenderedPageBreak/>
+        <w:t>dds</w:t>
+      </w:r>
+      <w:proofErr w:type="spellEnd"/>
+      <w:r>
+        <w:rPr>
+          <w:i/>
+          <w:lang w:val="en-US"/>
+        </w:rPr>
+        <w:t xml:space="preserve"> </w:t>
+      </w:r>
+      <w:r>
+        <w:t>tábla</w:t>
+      </w:r>
+    </w:p>
+    <w:p/>
+    <w:tbl>
+      <w:tblPr>
+        <w:tblStyle w:val="Tblzatrcsos41jellszn"/>
+        <w:tblW w:w="0" w:type="auto"/>
+        <w:tblLook w:val="04A0" w:firstRow="1" w:lastRow="0" w:firstColumn="1" w:lastColumn="0" w:noHBand="0" w:noVBand="1"/>
+      </w:tblPr>
+      <w:tblGrid>
+        <w:gridCol w:w="2264"/>
+        <w:gridCol w:w="2264"/>
+        <w:gridCol w:w="2264"/>
+        <w:gridCol w:w="2264"/>
+      </w:tblGrid>
+      <w:tr>
+        <w:trPr>
+          <w:cnfStyle w:val="100000000000" w:firstRow="1" w:lastRow="0" w:firstColumn="0" w:lastColumn="0" w:oddVBand="0" w:evenVBand="0" w:oddHBand="0" w:evenHBand="0" w:firstRowFirstColumn="0" w:firstRowLastColumn="0" w:lastRowFirstColumn="0" w:lastRowLastColumn="0"/>
+        </w:trPr>
+        <w:tc>
+          <w:tcPr>
+            <w:cnfStyle w:val="001000000000" w:firstRow="0" w:lastRow="0" w:firstColumn="1" w:lastColumn="0" w:oddVBand="0" w:evenVBand="0" w:oddHBand="0" w:evenHBand="0" w:firstRowFirstColumn="0" w:firstRowLastColumn="0" w:lastRowFirstColumn="0" w:lastRowLastColumn="0"/>
+            <w:tcW w:w="2264" w:type="dxa"/>
+            <w:vAlign w:val="center"/>
+          </w:tcPr>
+          <w:p>
+            <w:pPr>
+              <w:jc w:val="center"/>
+            </w:pPr>
+            <w:r>
+              <w:t>Attribútum</w:t>
+            </w:r>
+          </w:p>
+        </w:tc>
+        <w:tc>
+          <w:tcPr>
+            <w:tcW w:w="2264" w:type="dxa"/>
+            <w:vAlign w:val="center"/>
+          </w:tcPr>
+          <w:p>
+            <w:pPr>
+              <w:jc w:val="center"/>
+              <w:cnfStyle w:val="100000000000" w:firstRow="1" w:lastRow="0" w:firstColumn="0" w:lastColumn="0" w:oddVBand="0" w:evenVBand="0" w:oddHBand="0" w:evenHBand="0" w:firstRowFirstColumn="0" w:firstRowLastColumn="0" w:lastRowFirstColumn="0" w:lastRowLastColumn="0"/>
+            </w:pPr>
+            <w:r>
+              <w:t>Típus</w:t>
+            </w:r>
+          </w:p>
+        </w:tc>
+        <w:tc>
+          <w:tcPr>
+            <w:tcW w:w="2264" w:type="dxa"/>
+            <w:vAlign w:val="center"/>
+          </w:tcPr>
+          <w:p>
+            <w:pPr>
+              <w:jc w:val="center"/>
+              <w:cnfStyle w:val="100000000000" w:firstRow="1" w:lastRow="0" w:firstColumn="0" w:lastColumn="0" w:oddVBand="0" w:evenVBand="0" w:oddHBand="0" w:evenHBand="0" w:firstRowFirstColumn="0" w:firstRowLastColumn="0" w:lastRowFirstColumn="0" w:lastRowLastColumn="0"/>
+            </w:pPr>
+            <w:r>
+              <w:t>Méret</w:t>
+            </w:r>
+          </w:p>
+        </w:tc>
+        <w:tc>
+          <w:tcPr>
+            <w:tcW w:w="2264" w:type="dxa"/>
+            <w:vAlign w:val="center"/>
+          </w:tcPr>
+          <w:p>
+            <w:pPr>
+              <w:jc w:val="center"/>
+              <w:cnfStyle w:val="100000000000" w:firstRow="1" w:lastRow="0" w:firstColumn="0" w:lastColumn="0" w:oddVBand="0" w:evenVBand="0" w:oddHBand="0" w:evenHBand="0" w:firstRowFirstColumn="0" w:firstRowLastColumn="0" w:lastRowFirstColumn="0" w:lastRowLastColumn="0"/>
+            </w:pPr>
+          </w:p>
+        </w:tc>
+      </w:tr>
+      <w:tr>
+        <w:trPr>
+          <w:cnfStyle w:val="000000100000" w:firstRow="0" w:lastRow="0" w:firstColumn="0" w:lastColumn="0" w:oddVBand="0" w:evenVBand="0" w:oddHBand="1" w:evenHBand="0" w:firstRowFirstColumn="0" w:firstRowLastColumn="0" w:lastRowFirstColumn="0" w:lastRowLastColumn="0"/>
+        </w:trPr>
+        <w:tc>
+          <w:tcPr>
+            <w:cnfStyle w:val="001000000000" w:firstRow="0" w:lastRow="0" w:firstColumn="1" w:lastColumn="0" w:oddVBand="0" w:evenVBand="0" w:oddHBand="0" w:evenHBand="0" w:firstRowFirstColumn="0" w:firstRowLastColumn="0" w:lastRowFirstColumn="0" w:lastRowLastColumn="0"/>
+            <w:tcW w:w="2264" w:type="dxa"/>
+            <w:vAlign w:val="center"/>
+          </w:tcPr>
+          <w:p>
+            <w:pPr>
+              <w:jc w:val="center"/>
+              <w:rPr>
+                <w:b w:val="0"/>
+              </w:rPr>
+            </w:pPr>
+            <w:proofErr w:type="spellStart"/>
+            <w:r>
+              <w:rPr>
+                <w:b w:val="0"/>
+              </w:rPr>
+              <w:t>id</w:t>
+            </w:r>
+            <w:proofErr w:type="spellEnd"/>
+          </w:p>
+        </w:tc>
+        <w:tc>
+          <w:tcPr>
+            <w:tcW w:w="2264" w:type="dxa"/>
+            <w:vAlign w:val="center"/>
+          </w:tcPr>
+          <w:p>
+            <w:pPr>
+              <w:jc w:val="center"/>
+              <w:cnfStyle w:val="000000100000" w:firstRow="0" w:lastRow="0" w:firstColumn="0" w:lastColumn="0" w:oddVBand="0" w:evenVBand="0" w:oddHBand="1" w:evenHBand="0" w:firstRowFirstColumn="0" w:firstRowLastColumn="0" w:lastRowFirstColumn="0" w:lastRowLastColumn="0"/>
+            </w:pPr>
+            <w:r>
+              <w:t>INT</w:t>
+            </w:r>
+          </w:p>
+        </w:tc>
+        <w:tc>
+          <w:tcPr>
+            <w:tcW w:w="2264" w:type="dxa"/>
+            <w:vAlign w:val="center"/>
+          </w:tcPr>
+          <w:p>
+            <w:pPr>
+              <w:jc w:val="center"/>
+              <w:cnfStyle w:val="000000100000" w:firstRow="0" w:lastRow="0" w:firstColumn="0" w:lastColumn="0" w:oddVBand="0" w:evenVBand="0" w:oddHBand="1" w:evenHBand="0" w:firstRowFirstColumn="0" w:firstRowLastColumn="0" w:lastRowFirstColumn="0" w:lastRowLastColumn="0"/>
+            </w:pPr>
+            <w:r>
+              <w:t>11</w:t>
+            </w:r>
+          </w:p>
+        </w:tc>
+        <w:tc>
+          <w:tcPr>
+            <w:tcW w:w="2264" w:type="dxa"/>
+            <w:vAlign w:val="center"/>
+          </w:tcPr>
+          <w:p>
+            <w:pPr>
+              <w:jc w:val="center"/>
+              <w:cnfStyle w:val="000000100000" w:firstRow="0" w:lastRow="0" w:firstColumn="0" w:lastColumn="0" w:oddVBand="0" w:evenVBand="0" w:oddHBand="1" w:evenHBand="0" w:firstRowFirstColumn="0" w:firstRowLastColumn="0" w:lastRowFirstColumn="0" w:lastRowLastColumn="0"/>
+            </w:pPr>
+            <w:r>
+              <w:t>PRIMARY</w:t>
+            </w:r>
+          </w:p>
+          <w:p>
+            <w:pPr>
+              <w:jc w:val="center"/>
+              <w:cnfStyle w:val="000000100000" w:firstRow="0" w:lastRow="0" w:firstColumn="0" w:lastColumn="0" w:oddVBand="0" w:evenVBand="0" w:oddHBand="1" w:evenHBand="0" w:firstRowFirstColumn="0" w:firstRowLastColumn="0" w:lastRowFirstColumn="0" w:lastRowLastColumn="0"/>
+            </w:pPr>
+            <w:r>
+              <w:t>UNIQUE</w:t>
+            </w:r>
+          </w:p>
+        </w:tc>
+      </w:tr>
+      <w:tr>
+        <w:tc>
+          <w:tcPr>
+            <w:cnfStyle w:val="001000000000" w:firstRow="0" w:lastRow="0" w:firstColumn="1" w:lastColumn="0" w:oddVBand="0" w:evenVBand="0" w:oddHBand="0" w:evenHBand="0" w:firstRowFirstColumn="0" w:firstRowLastColumn="0" w:lastRowFirstColumn="0" w:lastRowLastColumn="0"/>
+            <w:tcW w:w="2264" w:type="dxa"/>
+            <w:vAlign w:val="center"/>
+          </w:tcPr>
+          <w:p>
+            <w:pPr>
+              <w:jc w:val="center"/>
+              <w:rPr>
+                <w:b w:val="0"/>
+              </w:rPr>
+            </w:pPr>
+            <w:proofErr w:type="spellStart"/>
+            <w:r>
+              <w:rPr>
+                <w:b w:val="0"/>
+              </w:rPr>
+              <w:t>date_time</w:t>
+            </w:r>
+            <w:proofErr w:type="spellEnd"/>
+          </w:p>
+        </w:tc>
+        <w:tc>
+          <w:tcPr>
+            <w:tcW w:w="2264" w:type="dxa"/>
+            <w:vAlign w:val="center"/>
+          </w:tcPr>
+          <w:p>
+            <w:pPr>
+              <w:jc w:val="center"/>
+              <w:cnfStyle w:val="000000000000" w:firstRow="0" w:lastRow="0" w:firstColumn="0" w:lastColumn="0" w:oddVBand="0" w:evenVBand="0" w:oddHBand="0" w:evenHBand="0" w:firstRowFirstColumn="0" w:firstRowLastColumn="0" w:lastRowFirstColumn="0" w:lastRowLastColumn="0"/>
+            </w:pPr>
+            <w:r>
+              <w:t>TIMESTAMP</w:t>
+            </w:r>
+          </w:p>
+        </w:tc>
+        <w:tc>
+          <w:tcPr>
+            <w:tcW w:w="2264" w:type="dxa"/>
+            <w:vAlign w:val="center"/>
+          </w:tcPr>
+          <w:p>
+            <w:pPr>
+              <w:jc w:val="center"/>
+              <w:cnfStyle w:val="000000000000" w:firstRow="0" w:lastRow="0" w:firstColumn="0" w:lastColumn="0" w:oddVBand="0" w:evenVBand="0" w:oddHBand="0" w:evenHBand="0" w:firstRowFirstColumn="0" w:firstRowLastColumn="0" w:lastRowFirstColumn="0" w:lastRowLastColumn="0"/>
+            </w:pPr>
+          </w:p>
+        </w:tc>
+        <w:tc>
+          <w:tcPr>
+            <w:tcW w:w="2264" w:type="dxa"/>
+            <w:vAlign w:val="center"/>
+          </w:tcPr>
+          <w:p>
+            <w:pPr>
+              <w:jc w:val="center"/>
+              <w:cnfStyle w:val="000000000000" w:firstRow="0" w:lastRow="0" w:firstColumn="0" w:lastColumn="0" w:oddVBand="0" w:evenVBand="0" w:oddHBand="0" w:evenHBand="0" w:firstRowFirstColumn="0" w:firstRowLastColumn="0" w:lastRowFirstColumn="0" w:lastRowLastColumn="0"/>
+            </w:pPr>
+          </w:p>
+        </w:tc>
+      </w:tr>
+      <w:tr>
+        <w:trPr>
+          <w:cnfStyle w:val="000000100000" w:firstRow="0" w:lastRow="0" w:firstColumn="0" w:lastColumn="0" w:oddVBand="0" w:evenVBand="0" w:oddHBand="1" w:evenHBand="0" w:firstRowFirstColumn="0" w:firstRowLastColumn="0" w:lastRowFirstColumn="0" w:lastRowLastColumn="0"/>
+        </w:trPr>
+        <w:tc>
+          <w:tcPr>
+            <w:cnfStyle w:val="001000000000" w:firstRow="0" w:lastRow="0" w:firstColumn="1" w:lastColumn="0" w:oddVBand="0" w:evenVBand="0" w:oddHBand="0" w:evenHBand="0" w:firstRowFirstColumn="0" w:firstRowLastColumn="0" w:lastRowFirstColumn="0" w:lastRowLastColumn="0"/>
+            <w:tcW w:w="2264" w:type="dxa"/>
+            <w:vAlign w:val="center"/>
+          </w:tcPr>
+          <w:p>
+            <w:pPr>
+              <w:jc w:val="center"/>
+              <w:rPr>
+                <w:b w:val="0"/>
+              </w:rPr>
+            </w:pPr>
+            <w:proofErr w:type="spellStart"/>
+            <w:r>
+              <w:rPr>
+                <w:b w:val="0"/>
+              </w:rPr>
+              <w:t>durability</w:t>
+            </w:r>
+            <w:proofErr w:type="spellEnd"/>
+          </w:p>
+        </w:tc>
+        <w:tc>
+          <w:tcPr>
+            <w:tcW w:w="2264" w:type="dxa"/>
+            <w:vAlign w:val="center"/>
+          </w:tcPr>
+          <w:p>
+            <w:pPr>
+              <w:jc w:val="center"/>
+              <w:cnfStyle w:val="000000100000" w:firstRow="0" w:lastRow="0" w:firstColumn="0" w:lastColumn="0" w:oddVBand="0" w:evenVBand="0" w:oddHBand="1" w:evenHBand="0" w:firstRowFirstColumn="0" w:firstRowLastColumn="0" w:lastRowFirstColumn="0" w:lastRowLastColumn="0"/>
+            </w:pPr>
+            <w:r>
+              <w:t>INT</w:t>
+            </w:r>
+          </w:p>
+        </w:tc>
+        <w:tc>
+          <w:tcPr>
+            <w:tcW w:w="2264" w:type="dxa"/>
+            <w:vAlign w:val="center"/>
+          </w:tcPr>
+          <w:p>
+            <w:pPr>
+              <w:jc w:val="center"/>
+              <w:cnfStyle w:val="000000100000" w:firstRow="0" w:lastRow="0" w:firstColumn="0" w:lastColumn="0" w:oddVBand="0" w:evenVBand="0" w:oddHBand="1" w:evenHBand="0" w:firstRowFirstColumn="0" w:firstRowLastColumn="0" w:lastRowFirstColumn="0" w:lastRowLastColumn="0"/>
+            </w:pPr>
+            <w:r>
+              <w:t>10</w:t>
+            </w:r>
+          </w:p>
+        </w:tc>
+        <w:tc>
+          <w:tcPr>
+            <w:tcW w:w="2264" w:type="dxa"/>
+            <w:vAlign w:val="center"/>
+          </w:tcPr>
+          <w:p>
+            <w:pPr>
+              <w:jc w:val="center"/>
+              <w:cnfStyle w:val="000000100000" w:firstRow="0" w:lastRow="0" w:firstColumn="0" w:lastColumn="0" w:oddVBand="0" w:evenVBand="0" w:oddHBand="1" w:evenHBand="0" w:firstRowFirstColumn="0" w:firstRowLastColumn="0" w:lastRowFirstColumn="0" w:lastRowLastColumn="0"/>
+            </w:pPr>
+          </w:p>
+        </w:tc>
+      </w:tr>
+      <w:tr>
+        <w:tc>
+          <w:tcPr>
+            <w:cnfStyle w:val="001000000000" w:firstRow="0" w:lastRow="0" w:firstColumn="1" w:lastColumn="0" w:oddVBand="0" w:evenVBand="0" w:oddHBand="0" w:evenHBand="0" w:firstRowFirstColumn="0" w:firstRowLastColumn="0" w:lastRowFirstColumn="0" w:lastRowLastColumn="0"/>
+            <w:tcW w:w="2264" w:type="dxa"/>
+            <w:vAlign w:val="center"/>
+          </w:tcPr>
+          <w:p>
+            <w:pPr>
+              <w:jc w:val="center"/>
+              <w:rPr>
+                <w:b w:val="0"/>
+              </w:rPr>
+            </w:pPr>
+            <w:proofErr w:type="spellStart"/>
+            <w:r>
+              <w:rPr>
+                <w:b w:val="0"/>
+              </w:rPr>
+              <w:t>how_many_seats</w:t>
+            </w:r>
+            <w:proofErr w:type="spellEnd"/>
+          </w:p>
+        </w:tc>
+        <w:tc>
+          <w:tcPr>
+            <w:tcW w:w="2264" w:type="dxa"/>
+            <w:vAlign w:val="center"/>
+          </w:tcPr>
+          <w:p>
+            <w:pPr>
+              <w:jc w:val="center"/>
+              <w:cnfStyle w:val="000000000000" w:firstRow="0" w:lastRow="0" w:firstColumn="0" w:lastColumn="0" w:oddVBand="0" w:evenVBand="0" w:oddHBand="0" w:evenHBand="0" w:firstRowFirstColumn="0" w:firstRowLastColumn="0" w:lastRowFirstColumn="0" w:lastRowLastColumn="0"/>
+            </w:pPr>
+            <w:r>
+              <w:t>INT</w:t>
+            </w:r>
+          </w:p>
+        </w:tc>
+        <w:tc>
+          <w:tcPr>
+            <w:tcW w:w="2264" w:type="dxa"/>
+            <w:vAlign w:val="center"/>
+          </w:tcPr>
+          <w:p>
+            <w:pPr>
+              <w:jc w:val="center"/>
+              <w:cnfStyle w:val="000000000000" w:firstRow="0" w:lastRow="0" w:firstColumn="0" w:lastColumn="0" w:oddVBand="0" w:evenVBand="0" w:oddHBand="0" w:evenHBand="0" w:firstRowFirstColumn="0" w:firstRowLastColumn="0" w:lastRowFirstColumn="0" w:lastRowLastColumn="0"/>
+            </w:pPr>
+            <w:r>
+              <w:t>5</w:t>
+            </w:r>
+          </w:p>
+        </w:tc>
+        <w:tc>
+          <w:tcPr>
+            <w:tcW w:w="2264" w:type="dxa"/>
+            <w:vAlign w:val="center"/>
+          </w:tcPr>
+          <w:p>
+            <w:pPr>
+              <w:jc w:val="center"/>
+              <w:cnfStyle w:val="000000000000" w:firstRow="0" w:lastRow="0" w:firstColumn="0" w:lastColumn="0" w:oddVBand="0" w:evenVBand="0" w:oddHBand="0" w:evenHBand="0" w:firstRowFirstColumn="0" w:firstRowLastColumn="0" w:lastRowFirstColumn="0" w:lastRowLastColumn="0"/>
             </w:pPr>
           </w:p>
         </w:tc>

</xml_diff>

<commit_message>
kisebb valtozasok az adatbasihoz igazitva + bekerult a vegere a reszletes adatbazis terv
</commit_message>
<xml_diff>
--- a/docs/UseCaseStb.docx
+++ b/docs/UseCaseStb.docx
@@ -3689,49 +3689,21 @@
       </w:pPr>
       <w:r>
         <w:rPr>
-          <w:b/>
-          <w:color w:val="4472C4" w:themeColor="accent1"/>
-          <w:sz w:val="30"/>
-          <w:szCs w:val="30"/>
-        </w:rPr>
-        <w:lastRenderedPageBreak/>
-        <w:t>Adatbázis terv</w:t>
-      </w:r>
-    </w:p>
-    <w:p>
-      <w:pPr>
-        <w:jc w:val="both"/>
-        <w:rPr>
-          <w:b/>
-          <w:color w:val="4472C4" w:themeColor="accent1"/>
-          <w:sz w:val="30"/>
-          <w:szCs w:val="30"/>
-        </w:rPr>
-      </w:pPr>
-    </w:p>
-    <w:p>
-      <w:pPr>
-        <w:jc w:val="both"/>
-        <w:rPr>
-          <w:color w:val="000000" w:themeColor="text1"/>
-        </w:rPr>
-      </w:pPr>
-      <w:r>
-        <w:rPr>
           <w:noProof/>
           <w:color w:val="000000" w:themeColor="text1"/>
         </w:rPr>
+        <w:lastRenderedPageBreak/>
         <w:drawing>
           <wp:anchor distT="0" distB="0" distL="114300" distR="114300" simplePos="0" relativeHeight="251661312" behindDoc="1" locked="0" layoutInCell="1" allowOverlap="1">
             <wp:simplePos x="0" y="0"/>
             <wp:positionH relativeFrom="column">
-              <wp:posOffset>-874570</wp:posOffset>
+              <wp:posOffset>-992074</wp:posOffset>
             </wp:positionH>
             <wp:positionV relativeFrom="paragraph">
-              <wp:posOffset>148875</wp:posOffset>
+              <wp:posOffset>350165</wp:posOffset>
             </wp:positionV>
-            <wp:extent cx="7578725" cy="3796336"/>
-            <wp:effectExtent l="0" t="0" r="3175" b="1270"/>
+            <wp:extent cx="7705207" cy="3874135"/>
+            <wp:effectExtent l="0" t="0" r="3810" b="0"/>
             <wp:wrapNone/>
             <wp:docPr id="8" name="Kép 8"/>
             <wp:cNvGraphicFramePr>
@@ -3759,7 +3731,7 @@
                   <pic:spPr>
                     <a:xfrm>
                       <a:off x="0" y="0"/>
-                      <a:ext cx="7588815" cy="3801390"/>
+                      <a:ext cx="7709004" cy="3876044"/>
                     </a:xfrm>
                     <a:prstGeom prst="rect">
                       <a:avLst/>
@@ -3777,6 +3749,34 @@
           </wp:anchor>
         </w:drawing>
       </w:r>
+      <w:r>
+        <w:rPr>
+          <w:b/>
+          <w:color w:val="4472C4" w:themeColor="accent1"/>
+          <w:sz w:val="30"/>
+          <w:szCs w:val="30"/>
+        </w:rPr>
+        <w:t>Adatbázis terv</w:t>
+      </w:r>
+    </w:p>
+    <w:p>
+      <w:pPr>
+        <w:jc w:val="both"/>
+        <w:rPr>
+          <w:b/>
+          <w:color w:val="4472C4" w:themeColor="accent1"/>
+          <w:sz w:val="30"/>
+          <w:szCs w:val="30"/>
+        </w:rPr>
+      </w:pPr>
+    </w:p>
+    <w:p>
+      <w:pPr>
+        <w:jc w:val="both"/>
+        <w:rPr>
+          <w:color w:val="000000" w:themeColor="text1"/>
+        </w:rPr>
+      </w:pPr>
     </w:p>
     <w:p/>
     <w:p/>
@@ -7117,8 +7117,6 @@
             <w:r>
               <w:t>TINYINT</w:t>
             </w:r>
-            <w:bookmarkStart w:id="0" w:name="_GoBack"/>
-            <w:bookmarkEnd w:id="0"/>
           </w:p>
         </w:tc>
         <w:tc>
@@ -9635,6 +9633,353 @@
           <w:lang w:val="en-US"/>
         </w:rPr>
       </w:pPr>
+    </w:p>
+    <w:p>
+      <w:pPr>
+        <w:rPr>
+          <w:lang w:val="en-US"/>
+        </w:rPr>
+      </w:pPr>
+    </w:p>
+    <w:p>
+      <w:pPr>
+        <w:rPr>
+          <w:lang w:val="en-US"/>
+        </w:rPr>
+      </w:pPr>
+    </w:p>
+    <w:p>
+      <w:pPr>
+        <w:rPr>
+          <w:lang w:val="en-US"/>
+        </w:rPr>
+      </w:pPr>
+    </w:p>
+    <w:p>
+      <w:pPr>
+        <w:rPr>
+          <w:lang w:val="en-US"/>
+        </w:rPr>
+      </w:pPr>
+    </w:p>
+    <w:p>
+      <w:pPr>
+        <w:rPr>
+          <w:lang w:val="en-US"/>
+        </w:rPr>
+      </w:pPr>
+    </w:p>
+    <w:p>
+      <w:pPr>
+        <w:rPr>
+          <w:lang w:val="en-US"/>
+        </w:rPr>
+      </w:pPr>
+    </w:p>
+    <w:p>
+      <w:pPr>
+        <w:rPr>
+          <w:lang w:val="en-US"/>
+        </w:rPr>
+      </w:pPr>
+    </w:p>
+    <w:p>
+      <w:pPr>
+        <w:rPr>
+          <w:lang w:val="en-US"/>
+        </w:rPr>
+      </w:pPr>
+    </w:p>
+    <w:p>
+      <w:pPr>
+        <w:rPr>
+          <w:lang w:val="en-US"/>
+        </w:rPr>
+      </w:pPr>
+    </w:p>
+    <w:p>
+      <w:pPr>
+        <w:rPr>
+          <w:lang w:val="en-US"/>
+        </w:rPr>
+      </w:pPr>
+    </w:p>
+    <w:p>
+      <w:pPr>
+        <w:rPr>
+          <w:lang w:val="en-US"/>
+        </w:rPr>
+      </w:pPr>
+    </w:p>
+    <w:p>
+      <w:pPr>
+        <w:rPr>
+          <w:lang w:val="en-US"/>
+        </w:rPr>
+      </w:pPr>
+    </w:p>
+    <w:p>
+      <w:pPr>
+        <w:rPr>
+          <w:lang w:val="en-US"/>
+        </w:rPr>
+      </w:pPr>
+    </w:p>
+    <w:p>
+      <w:pPr>
+        <w:rPr>
+          <w:lang w:val="en-US"/>
+        </w:rPr>
+      </w:pPr>
+    </w:p>
+    <w:p>
+      <w:pPr>
+        <w:rPr>
+          <w:lang w:val="en-US"/>
+        </w:rPr>
+      </w:pPr>
+    </w:p>
+    <w:p>
+      <w:pPr>
+        <w:rPr>
+          <w:lang w:val="en-US"/>
+        </w:rPr>
+      </w:pPr>
+    </w:p>
+    <w:p>
+      <w:pPr>
+        <w:rPr>
+          <w:lang w:val="en-US"/>
+        </w:rPr>
+      </w:pPr>
+    </w:p>
+    <w:p>
+      <w:pPr>
+        <w:rPr>
+          <w:lang w:val="en-US"/>
+        </w:rPr>
+      </w:pPr>
+    </w:p>
+    <w:p>
+      <w:pPr>
+        <w:rPr>
+          <w:lang w:val="en-US"/>
+        </w:rPr>
+      </w:pPr>
+    </w:p>
+    <w:p>
+      <w:pPr>
+        <w:rPr>
+          <w:lang w:val="en-US"/>
+        </w:rPr>
+      </w:pPr>
+    </w:p>
+    <w:p>
+      <w:pPr>
+        <w:rPr>
+          <w:lang w:val="en-US"/>
+        </w:rPr>
+      </w:pPr>
+    </w:p>
+    <w:p>
+      <w:pPr>
+        <w:rPr>
+          <w:lang w:val="en-US"/>
+        </w:rPr>
+      </w:pPr>
+    </w:p>
+    <w:p>
+      <w:pPr>
+        <w:rPr>
+          <w:lang w:val="en-US"/>
+        </w:rPr>
+      </w:pPr>
+    </w:p>
+    <w:p>
+      <w:pPr>
+        <w:rPr>
+          <w:lang w:val="en-US"/>
+        </w:rPr>
+      </w:pPr>
+    </w:p>
+    <w:p>
+      <w:pPr>
+        <w:rPr>
+          <w:lang w:val="en-US"/>
+        </w:rPr>
+      </w:pPr>
+    </w:p>
+    <w:p>
+      <w:pPr>
+        <w:rPr>
+          <w:lang w:val="en-US"/>
+        </w:rPr>
+      </w:pPr>
+    </w:p>
+    <w:p>
+      <w:pPr>
+        <w:rPr>
+          <w:lang w:val="en-US"/>
+        </w:rPr>
+      </w:pPr>
+    </w:p>
+    <w:p>
+      <w:pPr>
+        <w:rPr>
+          <w:lang w:val="en-US"/>
+        </w:rPr>
+      </w:pPr>
+    </w:p>
+    <w:p>
+      <w:pPr>
+        <w:rPr>
+          <w:lang w:val="en-US"/>
+        </w:rPr>
+      </w:pPr>
+    </w:p>
+    <w:p>
+      <w:pPr>
+        <w:rPr>
+          <w:lang w:val="en-US"/>
+        </w:rPr>
+      </w:pPr>
+    </w:p>
+    <w:p>
+      <w:pPr>
+        <w:rPr>
+          <w:lang w:val="en-US"/>
+        </w:rPr>
+      </w:pPr>
+    </w:p>
+    <w:p>
+      <w:pPr>
+        <w:rPr>
+          <w:lang w:val="en-US"/>
+        </w:rPr>
+      </w:pPr>
+    </w:p>
+    <w:p>
+      <w:pPr>
+        <w:rPr>
+          <w:lang w:val="en-US"/>
+        </w:rPr>
+      </w:pPr>
+    </w:p>
+    <w:p>
+      <w:pPr>
+        <w:rPr>
+          <w:lang w:val="en-US"/>
+        </w:rPr>
+      </w:pPr>
+    </w:p>
+    <w:p>
+      <w:pPr>
+        <w:rPr>
+          <w:lang w:val="en-US"/>
+        </w:rPr>
+      </w:pPr>
+    </w:p>
+    <w:p>
+      <w:pPr>
+        <w:rPr>
+          <w:lang w:val="en-US"/>
+        </w:rPr>
+      </w:pPr>
+    </w:p>
+    <w:p>
+      <w:pPr>
+        <w:rPr>
+          <w:lang w:val="en-US"/>
+        </w:rPr>
+      </w:pPr>
+    </w:p>
+    <w:p>
+      <w:pPr>
+        <w:rPr>
+          <w:lang w:val="en-US"/>
+        </w:rPr>
+      </w:pPr>
+    </w:p>
+    <w:p>
+      <w:r>
+        <w:rPr>
+          <w:noProof/>
+        </w:rPr>
+        <w:lastRenderedPageBreak/>
+        <w:drawing>
+          <wp:anchor distT="0" distB="0" distL="114300" distR="114300" simplePos="0" relativeHeight="251662336" behindDoc="1" locked="0" layoutInCell="1" allowOverlap="1">
+            <wp:simplePos x="0" y="0"/>
+            <wp:positionH relativeFrom="column">
+              <wp:posOffset>-866239</wp:posOffset>
+            </wp:positionH>
+            <wp:positionV relativeFrom="paragraph">
+              <wp:posOffset>182384</wp:posOffset>
+            </wp:positionV>
+            <wp:extent cx="7442200" cy="4798503"/>
+            <wp:effectExtent l="0" t="0" r="0" b="2540"/>
+            <wp:wrapNone/>
+            <wp:docPr id="9" name="Kép 9"/>
+            <wp:cNvGraphicFramePr>
+              <a:graphicFrameLocks xmlns:a="http://schemas.openxmlformats.org/drawingml/2006/main" noChangeAspect="1"/>
+            </wp:cNvGraphicFramePr>
+            <a:graphic xmlns:a="http://schemas.openxmlformats.org/drawingml/2006/main">
+              <a:graphicData uri="http://schemas.openxmlformats.org/drawingml/2006/picture">
+                <pic:pic xmlns:pic="http://schemas.openxmlformats.org/drawingml/2006/picture">
+                  <pic:nvPicPr>
+                    <pic:cNvPr id="9" name="detailedDBplan.png"/>
+                    <pic:cNvPicPr/>
+                  </pic:nvPicPr>
+                  <pic:blipFill>
+                    <a:blip r:embed="rId12">
+                      <a:extLst>
+                        <a:ext uri="{28A0092B-C50C-407E-A947-70E740481C1C}">
+                          <a14:useLocalDpi xmlns:a14="http://schemas.microsoft.com/office/drawing/2010/main" val="0"/>
+                        </a:ext>
+                      </a:extLst>
+                    </a:blip>
+                    <a:stretch>
+                      <a:fillRect/>
+                    </a:stretch>
+                  </pic:blipFill>
+                  <pic:spPr>
+                    <a:xfrm>
+                      <a:off x="0" y="0"/>
+                      <a:ext cx="7487406" cy="4827651"/>
+                    </a:xfrm>
+                    <a:prstGeom prst="rect">
+                      <a:avLst/>
+                    </a:prstGeom>
+                  </pic:spPr>
+                </pic:pic>
+              </a:graphicData>
+            </a:graphic>
+            <wp14:sizeRelH relativeFrom="page">
+              <wp14:pctWidth>0</wp14:pctWidth>
+            </wp14:sizeRelH>
+            <wp14:sizeRelV relativeFrom="page">
+              <wp14:pctHeight>0</wp14:pctHeight>
+            </wp14:sizeRelV>
+          </wp:anchor>
+        </w:drawing>
+      </w:r>
+      <w:r>
+        <w:rPr>
+          <w:lang w:val="en-US"/>
+        </w:rPr>
+        <w:t>R</w:t>
+      </w:r>
+      <w:proofErr w:type="spellStart"/>
+      <w:r>
+        <w:t>észletes</w:t>
+      </w:r>
+      <w:proofErr w:type="spellEnd"/>
+      <w:r>
+        <w:t xml:space="preserve"> adatbázis terv</w:t>
+      </w:r>
+    </w:p>
+    <w:p>
+      <w:bookmarkStart w:id="0" w:name="_GoBack"/>
+      <w:bookmarkEnd w:id="0"/>
     </w:p>
     <w:sectPr>
       <w:pgSz w:w="11900" w:h="16840"/>

</xml_diff>

<commit_message>
bekerult egy uj sor az exam tablaba ami a nevet adja az adott vizsganak, ennek alapjan modositasra kerult az adatbazis tabla leirasa es a kepek is a doksiban.
</commit_message>
<xml_diff>
--- a/docs/UseCaseStb.docx
+++ b/docs/UseCaseStb.docx
@@ -3687,6 +3687,7 @@
           <w:szCs w:val="30"/>
         </w:rPr>
       </w:pPr>
+      <w:bookmarkStart w:id="0" w:name="_GoBack"/>
       <w:r>
         <w:rPr>
           <w:noProof/>
@@ -3697,13 +3698,13 @@
           <wp:anchor distT="0" distB="0" distL="114300" distR="114300" simplePos="0" relativeHeight="251661312" behindDoc="1" locked="0" layoutInCell="1" allowOverlap="1">
             <wp:simplePos x="0" y="0"/>
             <wp:positionH relativeFrom="column">
-              <wp:posOffset>-992074</wp:posOffset>
+              <wp:posOffset>-991849</wp:posOffset>
             </wp:positionH>
             <wp:positionV relativeFrom="paragraph">
-              <wp:posOffset>350165</wp:posOffset>
+              <wp:posOffset>339861</wp:posOffset>
             </wp:positionV>
-            <wp:extent cx="7705207" cy="3874135"/>
-            <wp:effectExtent l="0" t="0" r="3810" b="0"/>
+            <wp:extent cx="7708598" cy="4105442"/>
+            <wp:effectExtent l="0" t="0" r="635" b="0"/>
             <wp:wrapNone/>
             <wp:docPr id="8" name="Kép 8"/>
             <wp:cNvGraphicFramePr>
@@ -3717,7 +3718,7 @@
                     <pic:cNvPicPr/>
                   </pic:nvPicPr>
                   <pic:blipFill>
-                    <a:blip r:embed="rId11" cstate="print">
+                    <a:blip r:embed="rId11">
                       <a:extLst>
                         <a:ext uri="{28A0092B-C50C-407E-A947-70E740481C1C}">
                           <a14:useLocalDpi xmlns:a14="http://schemas.microsoft.com/office/drawing/2010/main" val="0"/>
@@ -3731,7 +3732,7 @@
                   <pic:spPr>
                     <a:xfrm>
                       <a:off x="0" y="0"/>
-                      <a:ext cx="7709004" cy="3876044"/>
+                      <a:ext cx="7708598" cy="4105442"/>
                     </a:xfrm>
                     <a:prstGeom prst="rect">
                       <a:avLst/>
@@ -3749,6 +3750,7 @@
           </wp:anchor>
         </w:drawing>
       </w:r>
+      <w:bookmarkEnd w:id="0"/>
       <w:r>
         <w:rPr>
           <w:b/>
@@ -7825,7 +7827,7 @@
               <w:rPr>
                 <w:b w:val="0"/>
               </w:rPr>
-              <w:t>created_by_name</w:t>
+              <w:t>name</w:t>
             </w:r>
             <w:proofErr w:type="spellEnd"/>
           </w:p>
@@ -7841,7 +7843,7 @@
               <w:cnfStyle w:val="000000000000" w:firstRow="0" w:lastRow="0" w:firstColumn="0" w:lastColumn="0" w:oddVBand="0" w:evenVBand="0" w:oddHBand="0" w:evenHBand="0" w:firstRowFirstColumn="0" w:firstRowLastColumn="0" w:lastRowFirstColumn="0" w:lastRowLastColumn="0"/>
             </w:pPr>
             <w:r>
-              <w:t xml:space="preserve">VARCHAR </w:t>
+              <w:t>VARCHAR</w:t>
             </w:r>
           </w:p>
         </w:tc>
@@ -7856,7 +7858,7 @@
               <w:cnfStyle w:val="000000000000" w:firstRow="0" w:lastRow="0" w:firstColumn="0" w:lastColumn="0" w:oddVBand="0" w:evenVBand="0" w:oddHBand="0" w:evenHBand="0" w:firstRowFirstColumn="0" w:firstRowLastColumn="0" w:lastRowFirstColumn="0" w:lastRowLastColumn="0"/>
             </w:pPr>
             <w:r>
-              <w:t>40</w:t>
+              <w:t>45</w:t>
             </w:r>
           </w:p>
         </w:tc>
@@ -7895,6 +7897,73 @@
               <w:rPr>
                 <w:b w:val="0"/>
               </w:rPr>
+              <w:t>created_by_name</w:t>
+            </w:r>
+            <w:proofErr w:type="spellEnd"/>
+          </w:p>
+        </w:tc>
+        <w:tc>
+          <w:tcPr>
+            <w:tcW w:w="2264" w:type="dxa"/>
+            <w:vAlign w:val="center"/>
+          </w:tcPr>
+          <w:p>
+            <w:pPr>
+              <w:jc w:val="center"/>
+              <w:cnfStyle w:val="000000100000" w:firstRow="0" w:lastRow="0" w:firstColumn="0" w:lastColumn="0" w:oddVBand="0" w:evenVBand="0" w:oddHBand="1" w:evenHBand="0" w:firstRowFirstColumn="0" w:firstRowLastColumn="0" w:lastRowFirstColumn="0" w:lastRowLastColumn="0"/>
+            </w:pPr>
+            <w:r>
+              <w:t xml:space="preserve">VARCHAR </w:t>
+            </w:r>
+          </w:p>
+        </w:tc>
+        <w:tc>
+          <w:tcPr>
+            <w:tcW w:w="2264" w:type="dxa"/>
+            <w:vAlign w:val="center"/>
+          </w:tcPr>
+          <w:p>
+            <w:pPr>
+              <w:jc w:val="center"/>
+              <w:cnfStyle w:val="000000100000" w:firstRow="0" w:lastRow="0" w:firstColumn="0" w:lastColumn="0" w:oddVBand="0" w:evenVBand="0" w:oddHBand="1" w:evenHBand="0" w:firstRowFirstColumn="0" w:firstRowLastColumn="0" w:lastRowFirstColumn="0" w:lastRowLastColumn="0"/>
+            </w:pPr>
+            <w:r>
+              <w:t>40</w:t>
+            </w:r>
+          </w:p>
+        </w:tc>
+        <w:tc>
+          <w:tcPr>
+            <w:tcW w:w="2264" w:type="dxa"/>
+            <w:vAlign w:val="center"/>
+          </w:tcPr>
+          <w:p>
+            <w:pPr>
+              <w:jc w:val="center"/>
+              <w:cnfStyle w:val="000000100000" w:firstRow="0" w:lastRow="0" w:firstColumn="0" w:lastColumn="0" w:oddVBand="0" w:evenVBand="0" w:oddHBand="1" w:evenHBand="0" w:firstRowFirstColumn="0" w:firstRowLastColumn="0" w:lastRowFirstColumn="0" w:lastRowLastColumn="0"/>
+            </w:pPr>
+          </w:p>
+        </w:tc>
+      </w:tr>
+      <w:tr>
+        <w:tc>
+          <w:tcPr>
+            <w:cnfStyle w:val="001000000000" w:firstRow="0" w:lastRow="0" w:firstColumn="1" w:lastColumn="0" w:oddVBand="0" w:evenVBand="0" w:oddHBand="0" w:evenHBand="0" w:firstRowFirstColumn="0" w:firstRowLastColumn="0" w:lastRowFirstColumn="0" w:lastRowLastColumn="0"/>
+            <w:tcW w:w="2264" w:type="dxa"/>
+            <w:vAlign w:val="center"/>
+          </w:tcPr>
+          <w:p>
+            <w:pPr>
+              <w:jc w:val="center"/>
+              <w:rPr>
+                <w:b w:val="0"/>
+              </w:rPr>
+            </w:pPr>
+            <w:proofErr w:type="spellStart"/>
+            <w:r>
+              <w:rPr>
+                <w:b w:val="0"/>
+              </w:rPr>
               <w:t>which_room</w:t>
             </w:r>
             <w:proofErr w:type="spellEnd"/>
@@ -7908,7 +7977,7 @@
           <w:p>
             <w:pPr>
               <w:jc w:val="center"/>
-              <w:cnfStyle w:val="000000100000" w:firstRow="0" w:lastRow="0" w:firstColumn="0" w:lastColumn="0" w:oddVBand="0" w:evenVBand="0" w:oddHBand="1" w:evenHBand="0" w:firstRowFirstColumn="0" w:firstRowLastColumn="0" w:lastRowFirstColumn="0" w:lastRowLastColumn="0"/>
+              <w:cnfStyle w:val="000000000000" w:firstRow="0" w:lastRow="0" w:firstColumn="0" w:lastColumn="0" w:oddVBand="0" w:evenVBand="0" w:oddHBand="0" w:evenHBand="0" w:firstRowFirstColumn="0" w:firstRowLastColumn="0" w:lastRowFirstColumn="0" w:lastRowLastColumn="0"/>
             </w:pPr>
             <w:r>
               <w:t>VARCHAR</w:t>
@@ -7923,7 +7992,7 @@
           <w:p>
             <w:pPr>
               <w:jc w:val="center"/>
-              <w:cnfStyle w:val="000000100000" w:firstRow="0" w:lastRow="0" w:firstColumn="0" w:lastColumn="0" w:oddVBand="0" w:evenVBand="0" w:oddHBand="1" w:evenHBand="0" w:firstRowFirstColumn="0" w:firstRowLastColumn="0" w:lastRowFirstColumn="0" w:lastRowLastColumn="0"/>
+              <w:cnfStyle w:val="000000000000" w:firstRow="0" w:lastRow="0" w:firstColumn="0" w:lastColumn="0" w:oddVBand="0" w:evenVBand="0" w:oddHBand="0" w:evenHBand="0" w:firstRowFirstColumn="0" w:firstRowLastColumn="0" w:lastRowFirstColumn="0" w:lastRowLastColumn="0"/>
             </w:pPr>
             <w:r>
               <w:t>5</w:t>
@@ -7938,7 +8007,7 @@
           <w:p>
             <w:pPr>
               <w:jc w:val="center"/>
-              <w:cnfStyle w:val="000000100000" w:firstRow="0" w:lastRow="0" w:firstColumn="0" w:lastColumn="0" w:oddVBand="0" w:evenVBand="0" w:oddHBand="1" w:evenHBand="0" w:firstRowFirstColumn="0" w:firstRowLastColumn="0" w:lastRowFirstColumn="0" w:lastRowLastColumn="0"/>
+              <w:cnfStyle w:val="000000000000" w:firstRow="0" w:lastRow="0" w:firstColumn="0" w:lastColumn="0" w:oddVBand="0" w:evenVBand="0" w:oddHBand="0" w:evenHBand="0" w:firstRowFirstColumn="0" w:firstRowLastColumn="0" w:lastRowFirstColumn="0" w:lastRowLastColumn="0"/>
             </w:pPr>
           </w:p>
         </w:tc>
@@ -8939,11 +9008,54 @@
       </w:pPr>
     </w:p>
     <w:p>
+      <w:pPr>
+        <w:rPr>
+          <w:i/>
+        </w:rPr>
+      </w:pPr>
+    </w:p>
+    <w:p>
+      <w:pPr>
+        <w:rPr>
+          <w:i/>
+        </w:rPr>
+      </w:pPr>
+    </w:p>
+    <w:p>
+      <w:pPr>
+        <w:rPr>
+          <w:i/>
+        </w:rPr>
+      </w:pPr>
+    </w:p>
+    <w:p>
+      <w:pPr>
+        <w:rPr>
+          <w:i/>
+        </w:rPr>
+      </w:pPr>
+    </w:p>
+    <w:p>
+      <w:pPr>
+        <w:rPr>
+          <w:i/>
+        </w:rPr>
+      </w:pPr>
+    </w:p>
+    <w:p>
+      <w:pPr>
+        <w:rPr>
+          <w:i/>
+        </w:rPr>
+      </w:pPr>
+    </w:p>
+    <w:p>
       <w:proofErr w:type="spellStart"/>
       <w:r>
         <w:rPr>
           <w:i/>
         </w:rPr>
+        <w:lastRenderedPageBreak/>
         <w:t>security_group</w:t>
       </w:r>
       <w:proofErr w:type="spellEnd"/>
@@ -9247,13 +9359,20 @@
       </w:tr>
     </w:tbl>
     <w:p>
-      <w:proofErr w:type="spellStart"/>
-      <w:r>
+      <w:pPr>
         <w:rPr>
           <w:i/>
           <w:lang w:val="en-US"/>
         </w:rPr>
-        <w:lastRenderedPageBreak/>
+      </w:pPr>
+    </w:p>
+    <w:p>
+      <w:proofErr w:type="spellStart"/>
+      <w:r>
+        <w:rPr>
+          <w:i/>
+          <w:lang w:val="en-US"/>
+        </w:rPr>
         <w:t>dds</w:t>
       </w:r>
       <w:proofErr w:type="spellEnd"/>
@@ -9845,78 +9964,38 @@
       </w:pPr>
     </w:p>
     <w:p>
-      <w:pPr>
+      <w:r>
         <w:rPr>
           <w:lang w:val="en-US"/>
         </w:rPr>
-      </w:pPr>
-    </w:p>
-    <w:p>
-      <w:pPr>
-        <w:rPr>
-          <w:lang w:val="en-US"/>
-        </w:rPr>
-      </w:pPr>
-    </w:p>
-    <w:p>
-      <w:pPr>
-        <w:rPr>
-          <w:lang w:val="en-US"/>
-        </w:rPr>
-      </w:pPr>
-    </w:p>
-    <w:p>
-      <w:pPr>
-        <w:rPr>
-          <w:lang w:val="en-US"/>
-        </w:rPr>
-      </w:pPr>
-    </w:p>
-    <w:p>
-      <w:pPr>
-        <w:rPr>
-          <w:lang w:val="en-US"/>
-        </w:rPr>
-      </w:pPr>
-    </w:p>
-    <w:p>
-      <w:pPr>
-        <w:rPr>
-          <w:lang w:val="en-US"/>
-        </w:rPr>
-      </w:pPr>
-    </w:p>
-    <w:p>
-      <w:pPr>
-        <w:rPr>
-          <w:lang w:val="en-US"/>
-        </w:rPr>
-      </w:pPr>
-    </w:p>
-    <w:p>
-      <w:pPr>
-        <w:rPr>
-          <w:lang w:val="en-US"/>
-        </w:rPr>
-      </w:pPr>
+        <w:lastRenderedPageBreak/>
+        <w:t>R</w:t>
+      </w:r>
+      <w:proofErr w:type="spellStart"/>
+      <w:r>
+        <w:t>észletes</w:t>
+      </w:r>
+      <w:proofErr w:type="spellEnd"/>
+      <w:r>
+        <w:t xml:space="preserve"> adatbázis terv</w:t>
+      </w:r>
     </w:p>
     <w:p>
       <w:r>
         <w:rPr>
           <w:noProof/>
         </w:rPr>
-        <w:lastRenderedPageBreak/>
         <w:drawing>
           <wp:anchor distT="0" distB="0" distL="114300" distR="114300" simplePos="0" relativeHeight="251662336" behindDoc="1" locked="0" layoutInCell="1" allowOverlap="1">
             <wp:simplePos x="0" y="0"/>
             <wp:positionH relativeFrom="column">
-              <wp:posOffset>-866239</wp:posOffset>
+              <wp:posOffset>-869110</wp:posOffset>
             </wp:positionH>
             <wp:positionV relativeFrom="paragraph">
-              <wp:posOffset>182384</wp:posOffset>
+              <wp:posOffset>385060</wp:posOffset>
             </wp:positionV>
-            <wp:extent cx="7442200" cy="4798503"/>
-            <wp:effectExtent l="0" t="0" r="0" b="2540"/>
+            <wp:extent cx="7487285" cy="4498357"/>
+            <wp:effectExtent l="0" t="0" r="5715" b="0"/>
             <wp:wrapNone/>
             <wp:docPr id="9" name="Kép 9"/>
             <wp:cNvGraphicFramePr>
@@ -9944,7 +10023,7 @@
                   <pic:spPr>
                     <a:xfrm>
                       <a:off x="0" y="0"/>
-                      <a:ext cx="7487406" cy="4827651"/>
+                      <a:ext cx="7496979" cy="4504181"/>
                     </a:xfrm>
                     <a:prstGeom prst="rect">
                       <a:avLst/>
@@ -9962,24 +10041,6 @@
           </wp:anchor>
         </w:drawing>
       </w:r>
-      <w:r>
-        <w:rPr>
-          <w:lang w:val="en-US"/>
-        </w:rPr>
-        <w:t>R</w:t>
-      </w:r>
-      <w:proofErr w:type="spellStart"/>
-      <w:r>
-        <w:t>észletes</w:t>
-      </w:r>
-      <w:proofErr w:type="spellEnd"/>
-      <w:r>
-        <w:t xml:space="preserve"> adatbázis terv</w:t>
-      </w:r>
-    </w:p>
-    <w:p>
-      <w:bookmarkStart w:id="0" w:name="_GoBack"/>
-      <w:bookmarkEnd w:id="0"/>
     </w:p>
     <w:sectPr>
       <w:pgSz w:w="11900" w:h="16840"/>

</xml_diff>

<commit_message>
dokumentacio frissitve az uj adatbazistervnek megfeleloen, bekerult egy-egy sor a subject es practice tablakba meg a which_room ami azt hivatott jelenteni, hogy melyik teremben van az eloadas/gyak
</commit_message>
<xml_diff>
--- a/docs/UseCaseStb.docx
+++ b/docs/UseCaseStb.docx
@@ -1167,6 +1167,7 @@
           <w:szCs w:val="22"/>
         </w:rPr>
       </w:pPr>
+      <w:bookmarkStart w:id="0" w:name="_GoBack"/>
       <w:r>
         <w:rPr>
           <w:rFonts w:ascii="Helvetica Neue" w:hAnsi="Helvetica Neue" w:cs="Helvetica Neue"/>
@@ -1218,6 +1219,7 @@
           </wp:inline>
         </w:drawing>
       </w:r>
+      <w:bookmarkEnd w:id="0"/>
     </w:p>
     <w:p>
       <w:pPr>
@@ -3687,7 +3689,6 @@
           <w:szCs w:val="30"/>
         </w:rPr>
       </w:pPr>
-      <w:bookmarkStart w:id="0" w:name="_GoBack"/>
       <w:r>
         <w:rPr>
           <w:noProof/>
@@ -3698,13 +3699,13 @@
           <wp:anchor distT="0" distB="0" distL="114300" distR="114300" simplePos="0" relativeHeight="251661312" behindDoc="1" locked="0" layoutInCell="1" allowOverlap="1">
             <wp:simplePos x="0" y="0"/>
             <wp:positionH relativeFrom="column">
-              <wp:posOffset>-991849</wp:posOffset>
+              <wp:posOffset>-881380</wp:posOffset>
             </wp:positionH>
             <wp:positionV relativeFrom="paragraph">
-              <wp:posOffset>339861</wp:posOffset>
+              <wp:posOffset>218794</wp:posOffset>
             </wp:positionV>
-            <wp:extent cx="7708598" cy="4105442"/>
-            <wp:effectExtent l="0" t="0" r="635" b="0"/>
+            <wp:extent cx="7486278" cy="4952296"/>
+            <wp:effectExtent l="0" t="0" r="0" b="1270"/>
             <wp:wrapNone/>
             <wp:docPr id="8" name="Kép 8"/>
             <wp:cNvGraphicFramePr>
@@ -3732,7 +3733,7 @@
                   <pic:spPr>
                     <a:xfrm>
                       <a:off x="0" y="0"/>
-                      <a:ext cx="7708598" cy="4105442"/>
+                      <a:ext cx="7486278" cy="4952296"/>
                     </a:xfrm>
                     <a:prstGeom prst="rect">
                       <a:avLst/>
@@ -3750,7 +3751,6 @@
           </wp:anchor>
         </w:drawing>
       </w:r>
-      <w:bookmarkEnd w:id="0"/>
       <w:r>
         <w:rPr>
           <w:b/>
@@ -3843,31 +3843,64 @@
         <w:tabs>
           <w:tab w:val="left" w:pos="519"/>
         </w:tabs>
-      </w:pPr>
-      <w:proofErr w:type="spellStart"/>
-      <w:r>
         <w:rPr>
           <w:i/>
         </w:rPr>
-        <w:t>user</w:t>
-      </w:r>
-      <w:proofErr w:type="spellEnd"/>
-      <w:r>
-        <w:rPr>
-          <w:i/>
-        </w:rPr>
-        <w:t xml:space="preserve"> </w:t>
-      </w:r>
-      <w:r>
-        <w:t>tábla</w:t>
-      </w:r>
+      </w:pPr>
     </w:p>
     <w:p>
       <w:pPr>
         <w:tabs>
           <w:tab w:val="left" w:pos="519"/>
         </w:tabs>
-      </w:pPr>
+        <w:rPr>
+          <w:i/>
+        </w:rPr>
+      </w:pPr>
+    </w:p>
+    <w:p>
+      <w:pPr>
+        <w:tabs>
+          <w:tab w:val="left" w:pos="519"/>
+        </w:tabs>
+        <w:rPr>
+          <w:i/>
+        </w:rPr>
+      </w:pPr>
+    </w:p>
+    <w:p>
+      <w:pPr>
+        <w:tabs>
+          <w:tab w:val="left" w:pos="519"/>
+        </w:tabs>
+        <w:rPr>
+          <w:i/>
+        </w:rPr>
+      </w:pPr>
+    </w:p>
+    <w:p>
+      <w:pPr>
+        <w:tabs>
+          <w:tab w:val="left" w:pos="519"/>
+        </w:tabs>
+      </w:pPr>
+      <w:proofErr w:type="spellStart"/>
+      <w:r>
+        <w:rPr>
+          <w:i/>
+        </w:rPr>
+        <w:t>user</w:t>
+      </w:r>
+      <w:proofErr w:type="spellEnd"/>
+      <w:r>
+        <w:rPr>
+          <w:i/>
+        </w:rPr>
+        <w:t xml:space="preserve"> </w:t>
+      </w:r>
+      <w:r>
+        <w:t>tábla</w:t>
+      </w:r>
     </w:p>
     <w:tbl>
       <w:tblPr>
@@ -4971,30 +5004,6 @@
           <w:tab w:val="left" w:pos="519"/>
         </w:tabs>
       </w:pPr>
-    </w:p>
-    <w:p>
-      <w:pPr>
-        <w:tabs>
-          <w:tab w:val="left" w:pos="519"/>
-        </w:tabs>
-      </w:pPr>
-    </w:p>
-    <w:p>
-      <w:pPr>
-        <w:tabs>
-          <w:tab w:val="left" w:pos="519"/>
-        </w:tabs>
-        <w:rPr>
-          <w:i/>
-        </w:rPr>
-      </w:pPr>
-    </w:p>
-    <w:p>
-      <w:pPr>
-        <w:tabs>
-          <w:tab w:val="left" w:pos="519"/>
-        </w:tabs>
-      </w:pPr>
       <w:proofErr w:type="spellStart"/>
       <w:r>
         <w:rPr>
@@ -5013,13 +5022,6 @@
       <w:r>
         <w:t>tábla</w:t>
       </w:r>
-    </w:p>
-    <w:p>
-      <w:pPr>
-        <w:tabs>
-          <w:tab w:val="left" w:pos="519"/>
-        </w:tabs>
-      </w:pPr>
     </w:p>
     <w:tbl>
       <w:tblPr>
@@ -5950,7 +5952,13 @@
         </w:tabs>
       </w:pPr>
     </w:p>
-    <w:p/>
+    <w:p>
+      <w:pPr>
+        <w:tabs>
+          <w:tab w:val="left" w:pos="519"/>
+        </w:tabs>
+      </w:pPr>
+    </w:p>
     <w:p>
       <w:proofErr w:type="spellStart"/>
       <w:r>
@@ -5970,7 +5978,6 @@
         <w:t>tábla</w:t>
       </w:r>
     </w:p>
-    <w:p/>
     <w:tbl>
       <w:tblPr>
         <w:tblStyle w:val="Tblzatrcsos41jellszn"/>
@@ -6471,6 +6478,76 @@
           </w:p>
         </w:tc>
       </w:tr>
+      <w:tr>
+        <w:trPr>
+          <w:cnfStyle w:val="000000100000" w:firstRow="0" w:lastRow="0" w:firstColumn="0" w:lastColumn="0" w:oddVBand="0" w:evenVBand="0" w:oddHBand="1" w:evenHBand="0" w:firstRowFirstColumn="0" w:firstRowLastColumn="0" w:lastRowFirstColumn="0" w:lastRowLastColumn="0"/>
+        </w:trPr>
+        <w:tc>
+          <w:tcPr>
+            <w:cnfStyle w:val="001000000000" w:firstRow="0" w:lastRow="0" w:firstColumn="1" w:lastColumn="0" w:oddVBand="0" w:evenVBand="0" w:oddHBand="0" w:evenHBand="0" w:firstRowFirstColumn="0" w:firstRowLastColumn="0" w:lastRowFirstColumn="0" w:lastRowLastColumn="0"/>
+            <w:tcW w:w="2264" w:type="dxa"/>
+            <w:vAlign w:val="center"/>
+          </w:tcPr>
+          <w:p>
+            <w:pPr>
+              <w:jc w:val="center"/>
+              <w:rPr>
+                <w:b w:val="0"/>
+              </w:rPr>
+            </w:pPr>
+            <w:proofErr w:type="spellStart"/>
+            <w:r>
+              <w:rPr>
+                <w:b w:val="0"/>
+              </w:rPr>
+              <w:t>which_room</w:t>
+            </w:r>
+            <w:proofErr w:type="spellEnd"/>
+          </w:p>
+        </w:tc>
+        <w:tc>
+          <w:tcPr>
+            <w:tcW w:w="2264" w:type="dxa"/>
+            <w:vAlign w:val="center"/>
+          </w:tcPr>
+          <w:p>
+            <w:pPr>
+              <w:jc w:val="center"/>
+              <w:cnfStyle w:val="000000100000" w:firstRow="0" w:lastRow="0" w:firstColumn="0" w:lastColumn="0" w:oddVBand="0" w:evenVBand="0" w:oddHBand="1" w:evenHBand="0" w:firstRowFirstColumn="0" w:firstRowLastColumn="0" w:lastRowFirstColumn="0" w:lastRowLastColumn="0"/>
+            </w:pPr>
+            <w:r>
+              <w:t>VARCHAR</w:t>
+            </w:r>
+          </w:p>
+        </w:tc>
+        <w:tc>
+          <w:tcPr>
+            <w:tcW w:w="2264" w:type="dxa"/>
+            <w:vAlign w:val="center"/>
+          </w:tcPr>
+          <w:p>
+            <w:pPr>
+              <w:jc w:val="center"/>
+              <w:cnfStyle w:val="000000100000" w:firstRow="0" w:lastRow="0" w:firstColumn="0" w:lastColumn="0" w:oddVBand="0" w:evenVBand="0" w:oddHBand="1" w:evenHBand="0" w:firstRowFirstColumn="0" w:firstRowLastColumn="0" w:lastRowFirstColumn="0" w:lastRowLastColumn="0"/>
+            </w:pPr>
+            <w:r>
+              <w:t>20</w:t>
+            </w:r>
+          </w:p>
+        </w:tc>
+        <w:tc>
+          <w:tcPr>
+            <w:tcW w:w="2264" w:type="dxa"/>
+            <w:vAlign w:val="center"/>
+          </w:tcPr>
+          <w:p>
+            <w:pPr>
+              <w:jc w:val="center"/>
+              <w:cnfStyle w:val="000000100000" w:firstRow="0" w:lastRow="0" w:firstColumn="0" w:lastColumn="0" w:oddVBand="0" w:evenVBand="0" w:oddHBand="1" w:evenHBand="0" w:firstRowFirstColumn="0" w:firstRowLastColumn="0" w:lastRowFirstColumn="0" w:lastRowLastColumn="0"/>
+            </w:pPr>
+          </w:p>
+        </w:tc>
+      </w:tr>
     </w:tbl>
     <w:p>
       <w:pPr>
@@ -6505,7 +6582,6 @@
         <w:t>tábla</w:t>
       </w:r>
     </w:p>
-    <w:p/>
     <w:tbl>
       <w:tblPr>
         <w:tblStyle w:val="Tblzatrcsos41jellszn"/>
@@ -7216,6 +7292,73 @@
           </w:p>
         </w:tc>
       </w:tr>
+      <w:tr>
+        <w:tc>
+          <w:tcPr>
+            <w:cnfStyle w:val="001000000000" w:firstRow="0" w:lastRow="0" w:firstColumn="1" w:lastColumn="0" w:oddVBand="0" w:evenVBand="0" w:oddHBand="0" w:evenHBand="0" w:firstRowFirstColumn="0" w:firstRowLastColumn="0" w:lastRowFirstColumn="0" w:lastRowLastColumn="0"/>
+            <w:tcW w:w="2669" w:type="dxa"/>
+            <w:vAlign w:val="center"/>
+          </w:tcPr>
+          <w:p>
+            <w:pPr>
+              <w:jc w:val="center"/>
+              <w:rPr>
+                <w:b w:val="0"/>
+              </w:rPr>
+            </w:pPr>
+            <w:proofErr w:type="spellStart"/>
+            <w:r>
+              <w:rPr>
+                <w:b w:val="0"/>
+              </w:rPr>
+              <w:t>which_room</w:t>
+            </w:r>
+            <w:proofErr w:type="spellEnd"/>
+          </w:p>
+        </w:tc>
+        <w:tc>
+          <w:tcPr>
+            <w:tcW w:w="2163" w:type="dxa"/>
+            <w:vAlign w:val="center"/>
+          </w:tcPr>
+          <w:p>
+            <w:pPr>
+              <w:jc w:val="center"/>
+              <w:cnfStyle w:val="000000000000" w:firstRow="0" w:lastRow="0" w:firstColumn="0" w:lastColumn="0" w:oddVBand="0" w:evenVBand="0" w:oddHBand="0" w:evenHBand="0" w:firstRowFirstColumn="0" w:firstRowLastColumn="0" w:lastRowFirstColumn="0" w:lastRowLastColumn="0"/>
+            </w:pPr>
+            <w:r>
+              <w:t>VARCHAR</w:t>
+            </w:r>
+          </w:p>
+        </w:tc>
+        <w:tc>
+          <w:tcPr>
+            <w:tcW w:w="2095" w:type="dxa"/>
+            <w:vAlign w:val="center"/>
+          </w:tcPr>
+          <w:p>
+            <w:pPr>
+              <w:jc w:val="center"/>
+              <w:cnfStyle w:val="000000000000" w:firstRow="0" w:lastRow="0" w:firstColumn="0" w:lastColumn="0" w:oddVBand="0" w:evenVBand="0" w:oddHBand="0" w:evenHBand="0" w:firstRowFirstColumn="0" w:firstRowLastColumn="0" w:lastRowFirstColumn="0" w:lastRowLastColumn="0"/>
+            </w:pPr>
+            <w:r>
+              <w:t>20</w:t>
+            </w:r>
+          </w:p>
+        </w:tc>
+        <w:tc>
+          <w:tcPr>
+            <w:tcW w:w="2129" w:type="dxa"/>
+            <w:vAlign w:val="center"/>
+          </w:tcPr>
+          <w:p>
+            <w:pPr>
+              <w:jc w:val="center"/>
+              <w:cnfStyle w:val="000000000000" w:firstRow="0" w:lastRow="0" w:firstColumn="0" w:lastColumn="0" w:oddVBand="0" w:evenVBand="0" w:oddHBand="0" w:evenHBand="0" w:firstRowFirstColumn="0" w:firstRowLastColumn="0" w:lastRowFirstColumn="0" w:lastRowLastColumn="0"/>
+            </w:pPr>
+          </w:p>
+        </w:tc>
+      </w:tr>
     </w:tbl>
     <w:p/>
     <w:p/>
@@ -7241,6 +7384,13 @@
       </w:pPr>
     </w:p>
     <w:p>
+      <w:pPr>
+        <w:rPr>
+          <w:i/>
+        </w:rPr>
+      </w:pPr>
+    </w:p>
+    <w:p>
       <w:proofErr w:type="spellStart"/>
       <w:r>
         <w:rPr>
@@ -7260,7 +7410,6 @@
         <w:t>tábla</w:t>
       </w:r>
     </w:p>
-    <w:p/>
     <w:tbl>
       <w:tblPr>
         <w:tblStyle w:val="Tblzatrcsos41jellszn"/>
@@ -7632,6 +7781,7 @@
       </w:tr>
     </w:tbl>
     <w:p/>
+    <w:p/>
     <w:p>
       <w:proofErr w:type="spellStart"/>
       <w:r>
@@ -7651,7 +7801,6 @@
         <w:t>tábla</w:t>
       </w:r>
     </w:p>
-    <w:p/>
     <w:tbl>
       <w:tblPr>
         <w:tblStyle w:val="Tblzatrcsos41jellszn"/>
@@ -8014,6 +8163,7 @@
       </w:tr>
     </w:tbl>
     <w:p/>
+    <w:p/>
     <w:p>
       <w:proofErr w:type="spellStart"/>
       <w:r>
@@ -8033,7 +8183,6 @@
         <w:t>tábla</w:t>
       </w:r>
     </w:p>
-    <w:p/>
     <w:tbl>
       <w:tblPr>
         <w:tblStyle w:val="Tblzatrcsos41jellszn"/>
@@ -8568,7 +8717,6 @@
         <w:t>tábla</w:t>
       </w:r>
     </w:p>
-    <w:p/>
     <w:tbl>
       <w:tblPr>
         <w:tblStyle w:val="Tblzatrcsos41jellszn"/>
@@ -9015,47 +9163,11 @@
       </w:pPr>
     </w:p>
     <w:p>
-      <w:pPr>
+      <w:proofErr w:type="spellStart"/>
+      <w:r>
         <w:rPr>
           <w:i/>
         </w:rPr>
-      </w:pPr>
-    </w:p>
-    <w:p>
-      <w:pPr>
-        <w:rPr>
-          <w:i/>
-        </w:rPr>
-      </w:pPr>
-    </w:p>
-    <w:p>
-      <w:pPr>
-        <w:rPr>
-          <w:i/>
-        </w:rPr>
-      </w:pPr>
-    </w:p>
-    <w:p>
-      <w:pPr>
-        <w:rPr>
-          <w:i/>
-        </w:rPr>
-      </w:pPr>
-    </w:p>
-    <w:p>
-      <w:pPr>
-        <w:rPr>
-          <w:i/>
-        </w:rPr>
-      </w:pPr>
-    </w:p>
-    <w:p>
-      <w:proofErr w:type="spellStart"/>
-      <w:r>
-        <w:rPr>
-          <w:i/>
-        </w:rPr>
-        <w:lastRenderedPageBreak/>
         <w:t>security_group</w:t>
       </w:r>
       <w:proofErr w:type="spellEnd"/>
@@ -9063,7 +9175,6 @@
         <w:t xml:space="preserve"> tábla</w:t>
       </w:r>
     </w:p>
-    <w:p/>
     <w:tbl>
       <w:tblPr>
         <w:tblStyle w:val="Tblzatrcsos41jellszn"/>
@@ -9373,6 +9484,7 @@
           <w:i/>
           <w:lang w:val="en-US"/>
         </w:rPr>
+        <w:lastRenderedPageBreak/>
         <w:t>dds</w:t>
       </w:r>
       <w:proofErr w:type="spellEnd"/>
@@ -9387,7 +9499,6 @@
         <w:t>tábla</w:t>
       </w:r>
     </w:p>
-    <w:p/>
     <w:tbl>
       <w:tblPr>
         <w:tblStyle w:val="Tblzatrcsos41jellszn"/>
@@ -9745,6 +9856,222 @@
           </w:p>
         </w:tc>
       </w:tr>
+      <w:tr>
+        <w:trPr>
+          <w:cnfStyle w:val="000000100000" w:firstRow="0" w:lastRow="0" w:firstColumn="0" w:lastColumn="0" w:oddVBand="0" w:evenVBand="0" w:oddHBand="1" w:evenHBand="0" w:firstRowFirstColumn="0" w:firstRowLastColumn="0" w:lastRowFirstColumn="0" w:lastRowLastColumn="0"/>
+        </w:trPr>
+        <w:tc>
+          <w:tcPr>
+            <w:cnfStyle w:val="001000000000" w:firstRow="0" w:lastRow="0" w:firstColumn="1" w:lastColumn="0" w:oddVBand="0" w:evenVBand="0" w:oddHBand="0" w:evenHBand="0" w:firstRowFirstColumn="0" w:firstRowLastColumn="0" w:lastRowFirstColumn="0" w:lastRowLastColumn="0"/>
+            <w:tcW w:w="2264" w:type="dxa"/>
+            <w:vAlign w:val="center"/>
+          </w:tcPr>
+          <w:p>
+            <w:pPr>
+              <w:jc w:val="center"/>
+              <w:rPr>
+                <w:b w:val="0"/>
+              </w:rPr>
+            </w:pPr>
+            <w:proofErr w:type="spellStart"/>
+            <w:r>
+              <w:rPr>
+                <w:b w:val="0"/>
+              </w:rPr>
+              <w:t>practice_id</w:t>
+            </w:r>
+            <w:proofErr w:type="spellEnd"/>
+          </w:p>
+        </w:tc>
+        <w:tc>
+          <w:tcPr>
+            <w:tcW w:w="2264" w:type="dxa"/>
+            <w:vAlign w:val="center"/>
+          </w:tcPr>
+          <w:p>
+            <w:pPr>
+              <w:jc w:val="center"/>
+              <w:cnfStyle w:val="000000100000" w:firstRow="0" w:lastRow="0" w:firstColumn="0" w:lastColumn="0" w:oddVBand="0" w:evenVBand="0" w:oddHBand="1" w:evenHBand="0" w:firstRowFirstColumn="0" w:firstRowLastColumn="0" w:lastRowFirstColumn="0" w:lastRowLastColumn="0"/>
+            </w:pPr>
+            <w:r>
+              <w:t>INT</w:t>
+            </w:r>
+          </w:p>
+        </w:tc>
+        <w:tc>
+          <w:tcPr>
+            <w:tcW w:w="2264" w:type="dxa"/>
+            <w:vAlign w:val="center"/>
+          </w:tcPr>
+          <w:p>
+            <w:pPr>
+              <w:jc w:val="center"/>
+              <w:cnfStyle w:val="000000100000" w:firstRow="0" w:lastRow="0" w:firstColumn="0" w:lastColumn="0" w:oddVBand="0" w:evenVBand="0" w:oddHBand="1" w:evenHBand="0" w:firstRowFirstColumn="0" w:firstRowLastColumn="0" w:lastRowFirstColumn="0" w:lastRowLastColumn="0"/>
+            </w:pPr>
+            <w:r>
+              <w:t>11</w:t>
+            </w:r>
+          </w:p>
+        </w:tc>
+        <w:tc>
+          <w:tcPr>
+            <w:tcW w:w="2264" w:type="dxa"/>
+            <w:vAlign w:val="center"/>
+          </w:tcPr>
+          <w:p>
+            <w:pPr>
+              <w:jc w:val="center"/>
+              <w:cnfStyle w:val="000000100000" w:firstRow="0" w:lastRow="0" w:firstColumn="0" w:lastColumn="0" w:oddVBand="0" w:evenVBand="0" w:oddHBand="1" w:evenHBand="0" w:firstRowFirstColumn="0" w:firstRowLastColumn="0" w:lastRowFirstColumn="0" w:lastRowLastColumn="0"/>
+            </w:pPr>
+            <w:r>
+              <w:t>FOREIGN</w:t>
+            </w:r>
+          </w:p>
+        </w:tc>
+      </w:tr>
+      <w:tr>
+        <w:tc>
+          <w:tcPr>
+            <w:cnfStyle w:val="001000000000" w:firstRow="0" w:lastRow="0" w:firstColumn="1" w:lastColumn="0" w:oddVBand="0" w:evenVBand="0" w:oddHBand="0" w:evenHBand="0" w:firstRowFirstColumn="0" w:firstRowLastColumn="0" w:lastRowFirstColumn="0" w:lastRowLastColumn="0"/>
+            <w:tcW w:w="2264" w:type="dxa"/>
+            <w:vAlign w:val="center"/>
+          </w:tcPr>
+          <w:p>
+            <w:pPr>
+              <w:jc w:val="center"/>
+              <w:rPr>
+                <w:b w:val="0"/>
+              </w:rPr>
+            </w:pPr>
+            <w:proofErr w:type="spellStart"/>
+            <w:r>
+              <w:rPr>
+                <w:b w:val="0"/>
+              </w:rPr>
+              <w:t>exam_id</w:t>
+            </w:r>
+            <w:proofErr w:type="spellEnd"/>
+          </w:p>
+        </w:tc>
+        <w:tc>
+          <w:tcPr>
+            <w:tcW w:w="2264" w:type="dxa"/>
+            <w:vAlign w:val="center"/>
+          </w:tcPr>
+          <w:p>
+            <w:pPr>
+              <w:jc w:val="center"/>
+              <w:cnfStyle w:val="000000000000" w:firstRow="0" w:lastRow="0" w:firstColumn="0" w:lastColumn="0" w:oddVBand="0" w:evenVBand="0" w:oddHBand="0" w:evenHBand="0" w:firstRowFirstColumn="0" w:firstRowLastColumn="0" w:lastRowFirstColumn="0" w:lastRowLastColumn="0"/>
+            </w:pPr>
+            <w:r>
+              <w:t>INT</w:t>
+            </w:r>
+          </w:p>
+        </w:tc>
+        <w:tc>
+          <w:tcPr>
+            <w:tcW w:w="2264" w:type="dxa"/>
+            <w:vAlign w:val="center"/>
+          </w:tcPr>
+          <w:p>
+            <w:pPr>
+              <w:jc w:val="center"/>
+              <w:cnfStyle w:val="000000000000" w:firstRow="0" w:lastRow="0" w:firstColumn="0" w:lastColumn="0" w:oddVBand="0" w:evenVBand="0" w:oddHBand="0" w:evenHBand="0" w:firstRowFirstColumn="0" w:firstRowLastColumn="0" w:lastRowFirstColumn="0" w:lastRowLastColumn="0"/>
+            </w:pPr>
+            <w:r>
+              <w:t>11</w:t>
+            </w:r>
+          </w:p>
+        </w:tc>
+        <w:tc>
+          <w:tcPr>
+            <w:tcW w:w="2264" w:type="dxa"/>
+            <w:vAlign w:val="center"/>
+          </w:tcPr>
+          <w:p>
+            <w:pPr>
+              <w:jc w:val="center"/>
+              <w:cnfStyle w:val="000000000000" w:firstRow="0" w:lastRow="0" w:firstColumn="0" w:lastColumn="0" w:oddVBand="0" w:evenVBand="0" w:oddHBand="0" w:evenHBand="0" w:firstRowFirstColumn="0" w:firstRowLastColumn="0" w:lastRowFirstColumn="0" w:lastRowLastColumn="0"/>
+            </w:pPr>
+            <w:r>
+              <w:t>FOREIGN</w:t>
+            </w:r>
+          </w:p>
+        </w:tc>
+      </w:tr>
+      <w:tr>
+        <w:trPr>
+          <w:cnfStyle w:val="000000100000" w:firstRow="0" w:lastRow="0" w:firstColumn="0" w:lastColumn="0" w:oddVBand="0" w:evenVBand="0" w:oddHBand="1" w:evenHBand="0" w:firstRowFirstColumn="0" w:firstRowLastColumn="0" w:lastRowFirstColumn="0" w:lastRowLastColumn="0"/>
+        </w:trPr>
+        <w:tc>
+          <w:tcPr>
+            <w:cnfStyle w:val="001000000000" w:firstRow="0" w:lastRow="0" w:firstColumn="1" w:lastColumn="0" w:oddVBand="0" w:evenVBand="0" w:oddHBand="0" w:evenHBand="0" w:firstRowFirstColumn="0" w:firstRowLastColumn="0" w:lastRowFirstColumn="0" w:lastRowLastColumn="0"/>
+            <w:tcW w:w="2264" w:type="dxa"/>
+            <w:vAlign w:val="center"/>
+          </w:tcPr>
+          <w:p>
+            <w:pPr>
+              <w:jc w:val="center"/>
+              <w:rPr>
+                <w:b w:val="0"/>
+              </w:rPr>
+            </w:pPr>
+            <w:proofErr w:type="spellStart"/>
+            <w:r>
+              <w:rPr>
+                <w:b w:val="0"/>
+              </w:rPr>
+              <w:t>subject_id</w:t>
+            </w:r>
+            <w:proofErr w:type="spellEnd"/>
+          </w:p>
+        </w:tc>
+        <w:tc>
+          <w:tcPr>
+            <w:tcW w:w="2264" w:type="dxa"/>
+            <w:vAlign w:val="center"/>
+          </w:tcPr>
+          <w:p>
+            <w:pPr>
+              <w:jc w:val="center"/>
+              <w:cnfStyle w:val="000000100000" w:firstRow="0" w:lastRow="0" w:firstColumn="0" w:lastColumn="0" w:oddVBand="0" w:evenVBand="0" w:oddHBand="1" w:evenHBand="0" w:firstRowFirstColumn="0" w:firstRowLastColumn="0" w:lastRowFirstColumn="0" w:lastRowLastColumn="0"/>
+            </w:pPr>
+            <w:r>
+              <w:t>INT</w:t>
+            </w:r>
+          </w:p>
+        </w:tc>
+        <w:tc>
+          <w:tcPr>
+            <w:tcW w:w="2264" w:type="dxa"/>
+            <w:vAlign w:val="center"/>
+          </w:tcPr>
+          <w:p>
+            <w:pPr>
+              <w:jc w:val="center"/>
+              <w:cnfStyle w:val="000000100000" w:firstRow="0" w:lastRow="0" w:firstColumn="0" w:lastColumn="0" w:oddVBand="0" w:evenVBand="0" w:oddHBand="1" w:evenHBand="0" w:firstRowFirstColumn="0" w:firstRowLastColumn="0" w:lastRowFirstColumn="0" w:lastRowLastColumn="0"/>
+            </w:pPr>
+            <w:r>
+              <w:t>11</w:t>
+            </w:r>
+          </w:p>
+        </w:tc>
+        <w:tc>
+          <w:tcPr>
+            <w:tcW w:w="2264" w:type="dxa"/>
+            <w:vAlign w:val="center"/>
+          </w:tcPr>
+          <w:p>
+            <w:pPr>
+              <w:jc w:val="center"/>
+              <w:cnfStyle w:val="000000100000" w:firstRow="0" w:lastRow="0" w:firstColumn="0" w:lastColumn="0" w:oddVBand="0" w:evenVBand="0" w:oddHBand="1" w:evenHBand="0" w:firstRowFirstColumn="0" w:firstRowLastColumn="0" w:lastRowFirstColumn="0" w:lastRowLastColumn="0"/>
+            </w:pPr>
+            <w:r>
+              <w:t>FOREIGN</w:t>
+            </w:r>
+          </w:p>
+        </w:tc>
+      </w:tr>
     </w:tbl>
     <w:p>
       <w:pPr>
@@ -9949,99 +10276,7 @@
         </w:rPr>
       </w:pPr>
     </w:p>
-    <w:p>
-      <w:pPr>
-        <w:rPr>
-          <w:lang w:val="en-US"/>
-        </w:rPr>
-      </w:pPr>
-    </w:p>
-    <w:p>
-      <w:pPr>
-        <w:rPr>
-          <w:lang w:val="en-US"/>
-        </w:rPr>
-      </w:pPr>
-    </w:p>
-    <w:p>
-      <w:r>
-        <w:rPr>
-          <w:lang w:val="en-US"/>
-        </w:rPr>
-        <w:lastRenderedPageBreak/>
-        <w:t>R</w:t>
-      </w:r>
-      <w:proofErr w:type="spellStart"/>
-      <w:r>
-        <w:t>észletes</w:t>
-      </w:r>
-      <w:proofErr w:type="spellEnd"/>
-      <w:r>
-        <w:t xml:space="preserve"> adatbázis terv</w:t>
-      </w:r>
-    </w:p>
-    <w:p>
-      <w:r>
-        <w:rPr>
-          <w:noProof/>
-        </w:rPr>
-        <w:drawing>
-          <wp:anchor distT="0" distB="0" distL="114300" distR="114300" simplePos="0" relativeHeight="251662336" behindDoc="1" locked="0" layoutInCell="1" allowOverlap="1">
-            <wp:simplePos x="0" y="0"/>
-            <wp:positionH relativeFrom="column">
-              <wp:posOffset>-869110</wp:posOffset>
-            </wp:positionH>
-            <wp:positionV relativeFrom="paragraph">
-              <wp:posOffset>385060</wp:posOffset>
-            </wp:positionV>
-            <wp:extent cx="7487285" cy="4498357"/>
-            <wp:effectExtent l="0" t="0" r="5715" b="0"/>
-            <wp:wrapNone/>
-            <wp:docPr id="9" name="Kép 9"/>
-            <wp:cNvGraphicFramePr>
-              <a:graphicFrameLocks xmlns:a="http://schemas.openxmlformats.org/drawingml/2006/main" noChangeAspect="1"/>
-            </wp:cNvGraphicFramePr>
-            <a:graphic xmlns:a="http://schemas.openxmlformats.org/drawingml/2006/main">
-              <a:graphicData uri="http://schemas.openxmlformats.org/drawingml/2006/picture">
-                <pic:pic xmlns:pic="http://schemas.openxmlformats.org/drawingml/2006/picture">
-                  <pic:nvPicPr>
-                    <pic:cNvPr id="9" name="detailedDBplan.png"/>
-                    <pic:cNvPicPr/>
-                  </pic:nvPicPr>
-                  <pic:blipFill>
-                    <a:blip r:embed="rId12">
-                      <a:extLst>
-                        <a:ext uri="{28A0092B-C50C-407E-A947-70E740481C1C}">
-                          <a14:useLocalDpi xmlns:a14="http://schemas.microsoft.com/office/drawing/2010/main" val="0"/>
-                        </a:ext>
-                      </a:extLst>
-                    </a:blip>
-                    <a:stretch>
-                      <a:fillRect/>
-                    </a:stretch>
-                  </pic:blipFill>
-                  <pic:spPr>
-                    <a:xfrm>
-                      <a:off x="0" y="0"/>
-                      <a:ext cx="7496979" cy="4504181"/>
-                    </a:xfrm>
-                    <a:prstGeom prst="rect">
-                      <a:avLst/>
-                    </a:prstGeom>
-                  </pic:spPr>
-                </pic:pic>
-              </a:graphicData>
-            </a:graphic>
-            <wp14:sizeRelH relativeFrom="page">
-              <wp14:pctWidth>0</wp14:pctWidth>
-            </wp14:sizeRelH>
-            <wp14:sizeRelV relativeFrom="page">
-              <wp14:pctHeight>0</wp14:pctHeight>
-            </wp14:sizeRelV>
-          </wp:anchor>
-        </w:drawing>
-      </w:r>
-    </w:p>
+    <w:p/>
     <w:sectPr>
       <w:pgSz w:w="11900" w:h="16840"/>
       <w:pgMar w:top="1417" w:right="1417" w:bottom="1417" w:left="1417" w:header="708" w:footer="708" w:gutter="0"/>

</xml_diff>